<commit_message>
adding elements into array
</commit_message>
<xml_diff>
--- a/Arrays in JavaScript.docx
+++ b/Arrays in JavaScript.docx
@@ -3,14 +3,83 @@
 <w:document xmlns:wpc="http://schemas.microsoft.com/office/word/2010/wordprocessingCanvas" xmlns:cx="http://schemas.microsoft.com/office/drawing/2014/chartex" xmlns:mc="http://schemas.openxmlformats.org/markup-compatibility/2006" xmlns:o="urn:schemas-microsoft-com:office:office" xmlns:r="http://schemas.openxmlformats.org/officeDocument/2006/relationships" xmlns:m="http://schemas.openxmlformats.org/officeDocument/2006/math" xmlns:v="urn:schemas-microsoft-com:vml" xmlns:wp14="http://schemas.microsoft.com/office/word/2010/wordprocessingDrawing" xmlns:wp="http://schemas.openxmlformats.org/drawingml/2006/wordprocessingDrawing" xmlns:w10="urn:schemas-microsoft-com:office:word" xmlns:w="http://schemas.openxmlformats.org/wordprocessingml/2006/main" xmlns:w14="http://schemas.microsoft.com/office/word/2010/wordml" xmlns:w15="http://schemas.microsoft.com/office/word/2012/wordml" xmlns:w16se="http://schemas.microsoft.com/office/word/2015/wordml/symex" xmlns:wpg="http://schemas.microsoft.com/office/word/2010/wordprocessingGroup" xmlns:wpi="http://schemas.microsoft.com/office/word/2010/wordprocessingInk" xmlns:wne="http://schemas.microsoft.com/office/word/2006/wordml" xmlns:wps="http://schemas.microsoft.com/office/word/2010/wordprocessingShape" mc:Ignorable="w14 w15 w16se wp14">
   <w:body>
     <w:p>
+      <w:pPr>
+        <w:rPr>
+          <w:b/>
+        </w:rPr>
+      </w:pPr>
       <w:r>
-        <w:t>Arrays in JavaScri</w:t>
+        <w:rPr>
+          <w:b/>
+        </w:rPr>
+        <w:t>Arrays in JavaScript</w:t>
+      </w:r>
+    </w:p>
+    <w:p>
+      <w:pPr>
+        <w:pStyle w:val="ListParagraph"/>
+        <w:numPr>
+          <w:ilvl w:val="0"/>
+          <w:numId w:val="1"/>
+        </w:numPr>
+      </w:pPr>
+      <w:r>
+        <w:t>Introduction</w:t>
+      </w:r>
+    </w:p>
+    <w:p>
+      <w:pPr>
+        <w:ind w:left="720"/>
+      </w:pPr>
+      <w:r>
+        <w:t xml:space="preserve">Adding new elements </w:t>
+      </w:r>
+    </w:p>
+    <w:p>
+      <w:pPr>
+        <w:ind w:left="720"/>
+      </w:pPr>
+      <w:r>
+        <w:t>Finding elements</w:t>
+      </w:r>
+    </w:p>
+    <w:p>
+      <w:pPr>
+        <w:ind w:left="720"/>
+      </w:pPr>
+      <w:r>
+        <w:t>Removing elements</w:t>
+      </w:r>
+    </w:p>
+    <w:p>
+      <w:pPr>
+        <w:ind w:left="720"/>
+      </w:pPr>
+      <w:r>
+        <w:t>Splitting elements</w:t>
+      </w:r>
+    </w:p>
+    <w:p>
+      <w:pPr>
+        <w:ind w:left="720"/>
+      </w:pPr>
+      <w:r>
+        <w:t>Combining elements</w:t>
+      </w:r>
+    </w:p>
+    <w:p>
+      <w:pPr>
+        <w:pStyle w:val="ListParagraph"/>
+        <w:numPr>
+          <w:ilvl w:val="0"/>
+          <w:numId w:val="1"/>
+        </w:numPr>
+      </w:pPr>
+      <w:r>
+        <w:t xml:space="preserve">Adding elements </w:t>
       </w:r>
       <w:bookmarkStart w:id="0" w:name="_GoBack"/>
       <w:bookmarkEnd w:id="0"/>
-      <w:r>
-        <w:t>pt</w:t>
-      </w:r>
     </w:p>
     <w:sectPr>
       <w:pgSz w:w="12240" w:h="15840"/>
@@ -20,6 +89,127 @@
     </w:sectPr>
   </w:body>
 </w:document>
+</file>
+
+<file path=word/numbering.xml><?xml version="1.0" encoding="utf-8"?>
+<w:numbering xmlns:wpc="http://schemas.microsoft.com/office/word/2010/wordprocessingCanvas" xmlns:cx="http://schemas.microsoft.com/office/drawing/2014/chartex" xmlns:mc="http://schemas.openxmlformats.org/markup-compatibility/2006" xmlns:o="urn:schemas-microsoft-com:office:office" xmlns:r="http://schemas.openxmlformats.org/officeDocument/2006/relationships" xmlns:m="http://schemas.openxmlformats.org/officeDocument/2006/math" xmlns:v="urn:schemas-microsoft-com:vml" xmlns:wp14="http://schemas.microsoft.com/office/word/2010/wordprocessingDrawing" xmlns:wp="http://schemas.openxmlformats.org/drawingml/2006/wordprocessingDrawing" xmlns:w10="urn:schemas-microsoft-com:office:word" xmlns:w="http://schemas.openxmlformats.org/wordprocessingml/2006/main" xmlns:w14="http://schemas.microsoft.com/office/word/2010/wordml" xmlns:w15="http://schemas.microsoft.com/office/word/2012/wordml" xmlns:w16se="http://schemas.microsoft.com/office/word/2015/wordml/symex" xmlns:wpg="http://schemas.microsoft.com/office/word/2010/wordprocessingGroup" xmlns:wpi="http://schemas.microsoft.com/office/word/2010/wordprocessingInk" xmlns:wne="http://schemas.microsoft.com/office/word/2006/wordml" xmlns:wps="http://schemas.microsoft.com/office/word/2010/wordprocessingShape" mc:Ignorable="w14 w15 w16se wp14">
+  <w:abstractNum w:abstractNumId="0" w15:restartNumberingAfterBreak="0">
+    <w:nsid w:val="756164B0"/>
+    <w:multiLevelType w:val="hybridMultilevel"/>
+    <w:tmpl w:val="B4CA5A0A"/>
+    <w:lvl w:ilvl="0" w:tplc="04090001">
+      <w:start w:val="1"/>
+      <w:numFmt w:val="bullet"/>
+      <w:lvlText w:val=""/>
+      <w:lvlJc w:val="left"/>
+      <w:pPr>
+        <w:ind w:left="720" w:hanging="360"/>
+      </w:pPr>
+      <w:rPr>
+        <w:rFonts w:ascii="Symbol" w:hAnsi="Symbol" w:hint="default"/>
+      </w:rPr>
+    </w:lvl>
+    <w:lvl w:ilvl="1" w:tplc="04090003" w:tentative="1">
+      <w:start w:val="1"/>
+      <w:numFmt w:val="bullet"/>
+      <w:lvlText w:val="o"/>
+      <w:lvlJc w:val="left"/>
+      <w:pPr>
+        <w:ind w:left="1440" w:hanging="360"/>
+      </w:pPr>
+      <w:rPr>
+        <w:rFonts w:ascii="Courier New" w:hAnsi="Courier New" w:cs="Courier New" w:hint="default"/>
+      </w:rPr>
+    </w:lvl>
+    <w:lvl w:ilvl="2" w:tplc="04090005" w:tentative="1">
+      <w:start w:val="1"/>
+      <w:numFmt w:val="bullet"/>
+      <w:lvlText w:val=""/>
+      <w:lvlJc w:val="left"/>
+      <w:pPr>
+        <w:ind w:left="2160" w:hanging="360"/>
+      </w:pPr>
+      <w:rPr>
+        <w:rFonts w:ascii="Wingdings" w:hAnsi="Wingdings" w:hint="default"/>
+      </w:rPr>
+    </w:lvl>
+    <w:lvl w:ilvl="3" w:tplc="04090001" w:tentative="1">
+      <w:start w:val="1"/>
+      <w:numFmt w:val="bullet"/>
+      <w:lvlText w:val=""/>
+      <w:lvlJc w:val="left"/>
+      <w:pPr>
+        <w:ind w:left="2880" w:hanging="360"/>
+      </w:pPr>
+      <w:rPr>
+        <w:rFonts w:ascii="Symbol" w:hAnsi="Symbol" w:hint="default"/>
+      </w:rPr>
+    </w:lvl>
+    <w:lvl w:ilvl="4" w:tplc="04090003" w:tentative="1">
+      <w:start w:val="1"/>
+      <w:numFmt w:val="bullet"/>
+      <w:lvlText w:val="o"/>
+      <w:lvlJc w:val="left"/>
+      <w:pPr>
+        <w:ind w:left="3600" w:hanging="360"/>
+      </w:pPr>
+      <w:rPr>
+        <w:rFonts w:ascii="Courier New" w:hAnsi="Courier New" w:cs="Courier New" w:hint="default"/>
+      </w:rPr>
+    </w:lvl>
+    <w:lvl w:ilvl="5" w:tplc="04090005" w:tentative="1">
+      <w:start w:val="1"/>
+      <w:numFmt w:val="bullet"/>
+      <w:lvlText w:val=""/>
+      <w:lvlJc w:val="left"/>
+      <w:pPr>
+        <w:ind w:left="4320" w:hanging="360"/>
+      </w:pPr>
+      <w:rPr>
+        <w:rFonts w:ascii="Wingdings" w:hAnsi="Wingdings" w:hint="default"/>
+      </w:rPr>
+    </w:lvl>
+    <w:lvl w:ilvl="6" w:tplc="04090001" w:tentative="1">
+      <w:start w:val="1"/>
+      <w:numFmt w:val="bullet"/>
+      <w:lvlText w:val=""/>
+      <w:lvlJc w:val="left"/>
+      <w:pPr>
+        <w:ind w:left="5040" w:hanging="360"/>
+      </w:pPr>
+      <w:rPr>
+        <w:rFonts w:ascii="Symbol" w:hAnsi="Symbol" w:hint="default"/>
+      </w:rPr>
+    </w:lvl>
+    <w:lvl w:ilvl="7" w:tplc="04090003" w:tentative="1">
+      <w:start w:val="1"/>
+      <w:numFmt w:val="bullet"/>
+      <w:lvlText w:val="o"/>
+      <w:lvlJc w:val="left"/>
+      <w:pPr>
+        <w:ind w:left="5760" w:hanging="360"/>
+      </w:pPr>
+      <w:rPr>
+        <w:rFonts w:ascii="Courier New" w:hAnsi="Courier New" w:cs="Courier New" w:hint="default"/>
+      </w:rPr>
+    </w:lvl>
+    <w:lvl w:ilvl="8" w:tplc="04090005" w:tentative="1">
+      <w:start w:val="1"/>
+      <w:numFmt w:val="bullet"/>
+      <w:lvlText w:val=""/>
+      <w:lvlJc w:val="left"/>
+      <w:pPr>
+        <w:ind w:left="6480" w:hanging="360"/>
+      </w:pPr>
+      <w:rPr>
+        <w:rFonts w:ascii="Wingdings" w:hAnsi="Wingdings" w:hint="default"/>
+      </w:rPr>
+    </w:lvl>
+  </w:abstractNum>
+  <w:num w:numId="1">
+    <w:abstractNumId w:val="0"/>
+  </w:num>
+</w:numbering>
 </file>
 
 <file path=word/styles.xml><?xml version="1.0" encoding="utf-8"?>
@@ -443,6 +633,17 @@
     <w:semiHidden/>
     <w:unhideWhenUsed/>
   </w:style>
+  <w:style w:type="paragraph" w:styleId="ListParagraph">
+    <w:name w:val="List Paragraph"/>
+    <w:basedOn w:val="Normal"/>
+    <w:uiPriority w:val="34"/>
+    <w:qFormat/>
+    <w:rsid w:val="00564FDE"/>
+    <w:pPr>
+      <w:ind w:left="720"/>
+      <w:contextualSpacing/>
+    </w:pPr>
+  </w:style>
 </w:styles>
 </file>
 

</xml_diff>

<commit_message>
finding element by reference type
</commit_message>
<xml_diff>
--- a/Arrays in JavaScript.docx
+++ b/Arrays in JavaScript.docx
@@ -1600,11 +1600,827 @@
         <w:t>Finding elements (reference types)</w:t>
       </w:r>
     </w:p>
+    <w:p/>
+    <w:p>
+      <w:pPr>
+        <w:shd w:val="clear" w:color="auto" w:fill="1F1F1F"/>
+        <w:spacing w:after="0" w:line="285" w:lineRule="atLeast"/>
+        <w:rPr>
+          <w:rFonts w:ascii="Consolas" w:eastAsia="Times New Roman" w:hAnsi="Consolas" w:cs="Times New Roman"/>
+          <w:color w:val="CCCCCC"/>
+          <w:sz w:val="21"/>
+          <w:szCs w:val="21"/>
+        </w:rPr>
+      </w:pPr>
+      <w:r>
+        <w:rPr>
+          <w:rFonts w:ascii="Consolas" w:eastAsia="Times New Roman" w:hAnsi="Consolas" w:cs="Times New Roman"/>
+          <w:color w:val="CCCCCC"/>
+          <w:sz w:val="21"/>
+          <w:szCs w:val="21"/>
+        </w:rPr>
+        <w:t xml:space="preserve">  </w:t>
+      </w:r>
+      <w:proofErr w:type="spellStart"/>
+      <w:r>
+        <w:rPr>
+          <w:rFonts w:ascii="Consolas" w:eastAsia="Times New Roman" w:hAnsi="Consolas" w:cs="Times New Roman"/>
+          <w:color w:val="569CD6"/>
+          <w:sz w:val="21"/>
+          <w:szCs w:val="21"/>
+        </w:rPr>
+        <w:t>const</w:t>
+      </w:r>
+      <w:proofErr w:type="spellEnd"/>
+      <w:r>
+        <w:rPr>
+          <w:rFonts w:ascii="Consolas" w:eastAsia="Times New Roman" w:hAnsi="Consolas" w:cs="Times New Roman"/>
+          <w:color w:val="CCCCCC"/>
+          <w:sz w:val="21"/>
+          <w:szCs w:val="21"/>
+        </w:rPr>
+        <w:t xml:space="preserve"> </w:t>
+      </w:r>
+      <w:r>
+        <w:rPr>
+          <w:rFonts w:ascii="Consolas" w:eastAsia="Times New Roman" w:hAnsi="Consolas" w:cs="Times New Roman"/>
+          <w:color w:val="4FC1FF"/>
+          <w:sz w:val="21"/>
+          <w:szCs w:val="21"/>
+        </w:rPr>
+        <w:t>courses</w:t>
+      </w:r>
+      <w:r>
+        <w:rPr>
+          <w:rFonts w:ascii="Consolas" w:eastAsia="Times New Roman" w:hAnsi="Consolas" w:cs="Times New Roman"/>
+          <w:color w:val="CCCCCC"/>
+          <w:sz w:val="21"/>
+          <w:szCs w:val="21"/>
+        </w:rPr>
+        <w:t xml:space="preserve"> </w:t>
+      </w:r>
+      <w:r>
+        <w:rPr>
+          <w:rFonts w:ascii="Consolas" w:eastAsia="Times New Roman" w:hAnsi="Consolas" w:cs="Times New Roman"/>
+          <w:color w:val="D4D4D4"/>
+          <w:sz w:val="21"/>
+          <w:szCs w:val="21"/>
+        </w:rPr>
+        <w:t>=</w:t>
+      </w:r>
+      <w:r>
+        <w:rPr>
+          <w:rFonts w:ascii="Consolas" w:eastAsia="Times New Roman" w:hAnsi="Consolas" w:cs="Times New Roman"/>
+          <w:color w:val="CCCCCC"/>
+          <w:sz w:val="21"/>
+          <w:szCs w:val="21"/>
+        </w:rPr>
+        <w:t xml:space="preserve"> [</w:t>
+      </w:r>
+    </w:p>
+    <w:p>
+      <w:pPr>
+        <w:shd w:val="clear" w:color="auto" w:fill="1F1F1F"/>
+        <w:spacing w:after="0" w:line="285" w:lineRule="atLeast"/>
+        <w:rPr>
+          <w:rFonts w:ascii="Consolas" w:eastAsia="Times New Roman" w:hAnsi="Consolas" w:cs="Times New Roman"/>
+          <w:color w:val="CCCCCC"/>
+          <w:sz w:val="21"/>
+          <w:szCs w:val="21"/>
+        </w:rPr>
+      </w:pPr>
+      <w:r>
+        <w:rPr>
+          <w:rFonts w:ascii="Consolas" w:eastAsia="Times New Roman" w:hAnsi="Consolas" w:cs="Times New Roman"/>
+          <w:color w:val="CCCCCC"/>
+          <w:sz w:val="21"/>
+          <w:szCs w:val="21"/>
+        </w:rPr>
+        <w:t>        {</w:t>
+      </w:r>
+      <w:proofErr w:type="gramStart"/>
+      <w:r>
+        <w:rPr>
+          <w:rFonts w:ascii="Consolas" w:eastAsia="Times New Roman" w:hAnsi="Consolas" w:cs="Times New Roman"/>
+          <w:color w:val="9CDCFE"/>
+          <w:sz w:val="21"/>
+          <w:szCs w:val="21"/>
+        </w:rPr>
+        <w:t>id :</w:t>
+      </w:r>
+      <w:proofErr w:type="gramEnd"/>
+      <w:r>
+        <w:rPr>
+          <w:rFonts w:ascii="Consolas" w:eastAsia="Times New Roman" w:hAnsi="Consolas" w:cs="Times New Roman"/>
+          <w:color w:val="CCCCCC"/>
+          <w:sz w:val="21"/>
+          <w:szCs w:val="21"/>
+        </w:rPr>
+        <w:t xml:space="preserve"> </w:t>
+      </w:r>
+      <w:r>
+        <w:rPr>
+          <w:rFonts w:ascii="Consolas" w:eastAsia="Times New Roman" w:hAnsi="Consolas" w:cs="Times New Roman"/>
+          <w:color w:val="B5CEA8"/>
+          <w:sz w:val="21"/>
+          <w:szCs w:val="21"/>
+        </w:rPr>
+        <w:t>1</w:t>
+      </w:r>
+      <w:r>
+        <w:rPr>
+          <w:rFonts w:ascii="Consolas" w:eastAsia="Times New Roman" w:hAnsi="Consolas" w:cs="Times New Roman"/>
+          <w:color w:val="CCCCCC"/>
+          <w:sz w:val="21"/>
+          <w:szCs w:val="21"/>
+        </w:rPr>
+        <w:t xml:space="preserve">, </w:t>
+      </w:r>
+      <w:r>
+        <w:rPr>
+          <w:rFonts w:ascii="Consolas" w:eastAsia="Times New Roman" w:hAnsi="Consolas" w:cs="Times New Roman"/>
+          <w:color w:val="9CDCFE"/>
+          <w:sz w:val="21"/>
+          <w:szCs w:val="21"/>
+        </w:rPr>
+        <w:t>name :</w:t>
+      </w:r>
+      <w:r>
+        <w:rPr>
+          <w:rFonts w:ascii="Consolas" w:eastAsia="Times New Roman" w:hAnsi="Consolas" w:cs="Times New Roman"/>
+          <w:color w:val="CCCCCC"/>
+          <w:sz w:val="21"/>
+          <w:szCs w:val="21"/>
+        </w:rPr>
+        <w:t xml:space="preserve"> </w:t>
+      </w:r>
+      <w:r>
+        <w:rPr>
+          <w:rFonts w:ascii="Consolas" w:eastAsia="Times New Roman" w:hAnsi="Consolas" w:cs="Times New Roman"/>
+          <w:color w:val="CE9178"/>
+          <w:sz w:val="21"/>
+          <w:szCs w:val="21"/>
+        </w:rPr>
+        <w:t>'a'</w:t>
+      </w:r>
+      <w:r>
+        <w:rPr>
+          <w:rFonts w:ascii="Consolas" w:eastAsia="Times New Roman" w:hAnsi="Consolas" w:cs="Times New Roman"/>
+          <w:color w:val="CCCCCC"/>
+          <w:sz w:val="21"/>
+          <w:szCs w:val="21"/>
+        </w:rPr>
+        <w:t xml:space="preserve"> },</w:t>
+      </w:r>
+    </w:p>
+    <w:p>
+      <w:pPr>
+        <w:shd w:val="clear" w:color="auto" w:fill="1F1F1F"/>
+        <w:spacing w:after="0" w:line="285" w:lineRule="atLeast"/>
+        <w:rPr>
+          <w:rFonts w:ascii="Consolas" w:eastAsia="Times New Roman" w:hAnsi="Consolas" w:cs="Times New Roman"/>
+          <w:color w:val="CCCCCC"/>
+          <w:sz w:val="21"/>
+          <w:szCs w:val="21"/>
+        </w:rPr>
+      </w:pPr>
+      <w:r>
+        <w:rPr>
+          <w:rFonts w:ascii="Consolas" w:eastAsia="Times New Roman" w:hAnsi="Consolas" w:cs="Times New Roman"/>
+          <w:color w:val="CCCCCC"/>
+          <w:sz w:val="21"/>
+          <w:szCs w:val="21"/>
+        </w:rPr>
+        <w:t>        {</w:t>
+      </w:r>
+      <w:proofErr w:type="gramStart"/>
+      <w:r>
+        <w:rPr>
+          <w:rFonts w:ascii="Consolas" w:eastAsia="Times New Roman" w:hAnsi="Consolas" w:cs="Times New Roman"/>
+          <w:color w:val="9CDCFE"/>
+          <w:sz w:val="21"/>
+          <w:szCs w:val="21"/>
+        </w:rPr>
+        <w:t>id :</w:t>
+      </w:r>
+      <w:proofErr w:type="gramEnd"/>
+      <w:r>
+        <w:rPr>
+          <w:rFonts w:ascii="Consolas" w:eastAsia="Times New Roman" w:hAnsi="Consolas" w:cs="Times New Roman"/>
+          <w:color w:val="CCCCCC"/>
+          <w:sz w:val="21"/>
+          <w:szCs w:val="21"/>
+        </w:rPr>
+        <w:t xml:space="preserve"> </w:t>
+      </w:r>
+      <w:r>
+        <w:rPr>
+          <w:rFonts w:ascii="Consolas" w:eastAsia="Times New Roman" w:hAnsi="Consolas" w:cs="Times New Roman"/>
+          <w:color w:val="B5CEA8"/>
+          <w:sz w:val="21"/>
+          <w:szCs w:val="21"/>
+        </w:rPr>
+        <w:t>2</w:t>
+      </w:r>
+      <w:r>
+        <w:rPr>
+          <w:rFonts w:ascii="Consolas" w:eastAsia="Times New Roman" w:hAnsi="Consolas" w:cs="Times New Roman"/>
+          <w:color w:val="CCCCCC"/>
+          <w:sz w:val="21"/>
+          <w:szCs w:val="21"/>
+        </w:rPr>
+        <w:t xml:space="preserve">, </w:t>
+      </w:r>
+      <w:r>
+        <w:rPr>
+          <w:rFonts w:ascii="Consolas" w:eastAsia="Times New Roman" w:hAnsi="Consolas" w:cs="Times New Roman"/>
+          <w:color w:val="9CDCFE"/>
+          <w:sz w:val="21"/>
+          <w:szCs w:val="21"/>
+        </w:rPr>
+        <w:t>name :</w:t>
+      </w:r>
+      <w:r>
+        <w:rPr>
+          <w:rFonts w:ascii="Consolas" w:eastAsia="Times New Roman" w:hAnsi="Consolas" w:cs="Times New Roman"/>
+          <w:color w:val="CCCCCC"/>
+          <w:sz w:val="21"/>
+          <w:szCs w:val="21"/>
+        </w:rPr>
+        <w:t xml:space="preserve"> </w:t>
+      </w:r>
+      <w:r>
+        <w:rPr>
+          <w:rFonts w:ascii="Consolas" w:eastAsia="Times New Roman" w:hAnsi="Consolas" w:cs="Times New Roman"/>
+          <w:color w:val="CE9178"/>
+          <w:sz w:val="21"/>
+          <w:szCs w:val="21"/>
+        </w:rPr>
+        <w:t>'b'</w:t>
+      </w:r>
+      <w:r>
+        <w:rPr>
+          <w:rFonts w:ascii="Consolas" w:eastAsia="Times New Roman" w:hAnsi="Consolas" w:cs="Times New Roman"/>
+          <w:color w:val="CCCCCC"/>
+          <w:sz w:val="21"/>
+          <w:szCs w:val="21"/>
+        </w:rPr>
+        <w:t xml:space="preserve"> },</w:t>
+      </w:r>
+    </w:p>
+    <w:p>
+      <w:pPr>
+        <w:shd w:val="clear" w:color="auto" w:fill="1F1F1F"/>
+        <w:spacing w:after="0" w:line="285" w:lineRule="atLeast"/>
+        <w:rPr>
+          <w:rFonts w:ascii="Consolas" w:eastAsia="Times New Roman" w:hAnsi="Consolas" w:cs="Times New Roman"/>
+          <w:color w:val="CCCCCC"/>
+          <w:sz w:val="21"/>
+          <w:szCs w:val="21"/>
+        </w:rPr>
+      </w:pPr>
+      <w:r>
+        <w:rPr>
+          <w:rFonts w:ascii="Consolas" w:eastAsia="Times New Roman" w:hAnsi="Consolas" w:cs="Times New Roman"/>
+          <w:color w:val="CCCCCC"/>
+          <w:sz w:val="21"/>
+          <w:szCs w:val="21"/>
+        </w:rPr>
+        <w:t>    ];</w:t>
+      </w:r>
+    </w:p>
+    <w:p>
+      <w:pPr>
+        <w:shd w:val="clear" w:color="auto" w:fill="1F1F1F"/>
+        <w:spacing w:after="240" w:line="285" w:lineRule="atLeast"/>
+        <w:rPr>
+          <w:rFonts w:ascii="Consolas" w:eastAsia="Times New Roman" w:hAnsi="Consolas" w:cs="Times New Roman"/>
+          <w:color w:val="CCCCCC"/>
+          <w:sz w:val="21"/>
+          <w:szCs w:val="21"/>
+        </w:rPr>
+      </w:pPr>
+      <w:r>
+        <w:rPr>
+          <w:rFonts w:ascii="Consolas" w:eastAsia="Times New Roman" w:hAnsi="Consolas" w:cs="Times New Roman"/>
+          <w:color w:val="CCCCCC"/>
+          <w:sz w:val="21"/>
+          <w:szCs w:val="21"/>
+        </w:rPr>
+        <w:br/>
+      </w:r>
+    </w:p>
+    <w:p>
+      <w:pPr>
+        <w:shd w:val="clear" w:color="auto" w:fill="1F1F1F"/>
+        <w:spacing w:after="0" w:line="285" w:lineRule="atLeast"/>
+        <w:rPr>
+          <w:rFonts w:ascii="Consolas" w:eastAsia="Times New Roman" w:hAnsi="Consolas" w:cs="Times New Roman"/>
+          <w:color w:val="CCCCCC"/>
+          <w:sz w:val="21"/>
+          <w:szCs w:val="21"/>
+        </w:rPr>
+      </w:pPr>
+      <w:r>
+        <w:rPr>
+          <w:rFonts w:ascii="Consolas" w:eastAsia="Times New Roman" w:hAnsi="Consolas" w:cs="Times New Roman"/>
+          <w:color w:val="6A9955"/>
+          <w:sz w:val="21"/>
+          <w:szCs w:val="21"/>
+        </w:rPr>
+        <w:t xml:space="preserve">//   </w:t>
+      </w:r>
+      <w:proofErr w:type="spellStart"/>
+      <w:r>
+        <w:rPr>
+          <w:rFonts w:ascii="Consolas" w:eastAsia="Times New Roman" w:hAnsi="Consolas" w:cs="Times New Roman"/>
+          <w:color w:val="6A9955"/>
+          <w:sz w:val="21"/>
+          <w:szCs w:val="21"/>
+        </w:rPr>
+        <w:t>const</w:t>
+      </w:r>
+      <w:proofErr w:type="spellEnd"/>
+      <w:r>
+        <w:rPr>
+          <w:rFonts w:ascii="Consolas" w:eastAsia="Times New Roman" w:hAnsi="Consolas" w:cs="Times New Roman"/>
+          <w:color w:val="6A9955"/>
+          <w:sz w:val="21"/>
+          <w:szCs w:val="21"/>
+        </w:rPr>
+        <w:t xml:space="preserve"> course </w:t>
+      </w:r>
+      <w:proofErr w:type="gramStart"/>
+      <w:r>
+        <w:rPr>
+          <w:rFonts w:ascii="Consolas" w:eastAsia="Times New Roman" w:hAnsi="Consolas" w:cs="Times New Roman"/>
+          <w:color w:val="6A9955"/>
+          <w:sz w:val="21"/>
+          <w:szCs w:val="21"/>
+        </w:rPr>
+        <w:t>=  </w:t>
+      </w:r>
+      <w:proofErr w:type="spellStart"/>
+      <w:r>
+        <w:rPr>
+          <w:rFonts w:ascii="Consolas" w:eastAsia="Times New Roman" w:hAnsi="Consolas" w:cs="Times New Roman"/>
+          <w:color w:val="6A9955"/>
+          <w:sz w:val="21"/>
+          <w:szCs w:val="21"/>
+        </w:rPr>
+        <w:t>courses</w:t>
+      </w:r>
+      <w:proofErr w:type="gramEnd"/>
+      <w:r>
+        <w:rPr>
+          <w:rFonts w:ascii="Consolas" w:eastAsia="Times New Roman" w:hAnsi="Consolas" w:cs="Times New Roman"/>
+          <w:color w:val="6A9955"/>
+          <w:sz w:val="21"/>
+          <w:szCs w:val="21"/>
+        </w:rPr>
+        <w:t>.find</w:t>
+      </w:r>
+      <w:proofErr w:type="spellEnd"/>
+      <w:r>
+        <w:rPr>
+          <w:rFonts w:ascii="Consolas" w:eastAsia="Times New Roman" w:hAnsi="Consolas" w:cs="Times New Roman"/>
+          <w:color w:val="6A9955"/>
+          <w:sz w:val="21"/>
+          <w:szCs w:val="21"/>
+        </w:rPr>
+        <w:t>(function(course) {</w:t>
+      </w:r>
+    </w:p>
+    <w:p>
+      <w:pPr>
+        <w:shd w:val="clear" w:color="auto" w:fill="1F1F1F"/>
+        <w:spacing w:after="0" w:line="285" w:lineRule="atLeast"/>
+        <w:rPr>
+          <w:rFonts w:ascii="Consolas" w:eastAsia="Times New Roman" w:hAnsi="Consolas" w:cs="Times New Roman"/>
+          <w:color w:val="CCCCCC"/>
+          <w:sz w:val="21"/>
+          <w:szCs w:val="21"/>
+        </w:rPr>
+      </w:pPr>
+      <w:r>
+        <w:rPr>
+          <w:rFonts w:ascii="Consolas" w:eastAsia="Times New Roman" w:hAnsi="Consolas" w:cs="Times New Roman"/>
+          <w:color w:val="6A9955"/>
+          <w:sz w:val="21"/>
+          <w:szCs w:val="21"/>
+        </w:rPr>
+        <w:t>//         return course.name === 'a';</w:t>
+      </w:r>
+    </w:p>
+    <w:p>
+      <w:pPr>
+        <w:shd w:val="clear" w:color="auto" w:fill="1F1F1F"/>
+        <w:spacing w:after="0" w:line="285" w:lineRule="atLeast"/>
+        <w:rPr>
+          <w:rFonts w:ascii="Consolas" w:eastAsia="Times New Roman" w:hAnsi="Consolas" w:cs="Times New Roman"/>
+          <w:color w:val="CCCCCC"/>
+          <w:sz w:val="21"/>
+          <w:szCs w:val="21"/>
+        </w:rPr>
+      </w:pPr>
+      <w:r>
+        <w:rPr>
+          <w:rFonts w:ascii="Consolas" w:eastAsia="Times New Roman" w:hAnsi="Consolas" w:cs="Times New Roman"/>
+          <w:color w:val="6A9955"/>
+          <w:sz w:val="21"/>
+          <w:szCs w:val="21"/>
+        </w:rPr>
+        <w:t>// });</w:t>
+      </w:r>
+    </w:p>
+    <w:p>
+      <w:pPr>
+        <w:shd w:val="clear" w:color="auto" w:fill="1F1F1F"/>
+        <w:spacing w:after="240" w:line="285" w:lineRule="atLeast"/>
+        <w:rPr>
+          <w:rFonts w:ascii="Consolas" w:eastAsia="Times New Roman" w:hAnsi="Consolas" w:cs="Times New Roman"/>
+          <w:color w:val="CCCCCC"/>
+          <w:sz w:val="21"/>
+          <w:szCs w:val="21"/>
+        </w:rPr>
+      </w:pPr>
+      <w:r>
+        <w:rPr>
+          <w:rFonts w:ascii="Consolas" w:eastAsia="Times New Roman" w:hAnsi="Consolas" w:cs="Times New Roman"/>
+          <w:color w:val="CCCCCC"/>
+          <w:sz w:val="21"/>
+          <w:szCs w:val="21"/>
+        </w:rPr>
+        <w:br/>
+      </w:r>
+    </w:p>
+    <w:p>
+      <w:pPr>
+        <w:shd w:val="clear" w:color="auto" w:fill="1F1F1F"/>
+        <w:spacing w:after="0" w:line="285" w:lineRule="atLeast"/>
+        <w:rPr>
+          <w:rFonts w:ascii="Consolas" w:eastAsia="Times New Roman" w:hAnsi="Consolas" w:cs="Times New Roman"/>
+          <w:color w:val="CCCCCC"/>
+          <w:sz w:val="21"/>
+          <w:szCs w:val="21"/>
+        </w:rPr>
+      </w:pPr>
+      <w:proofErr w:type="spellStart"/>
+      <w:r>
+        <w:rPr>
+          <w:rFonts w:ascii="Consolas" w:eastAsia="Times New Roman" w:hAnsi="Consolas" w:cs="Times New Roman"/>
+          <w:color w:val="569CD6"/>
+          <w:sz w:val="21"/>
+          <w:szCs w:val="21"/>
+        </w:rPr>
+        <w:t>const</w:t>
+      </w:r>
+      <w:proofErr w:type="spellEnd"/>
+      <w:r>
+        <w:rPr>
+          <w:rFonts w:ascii="Consolas" w:eastAsia="Times New Roman" w:hAnsi="Consolas" w:cs="Times New Roman"/>
+          <w:color w:val="CCCCCC"/>
+          <w:sz w:val="21"/>
+          <w:szCs w:val="21"/>
+        </w:rPr>
+        <w:t xml:space="preserve"> </w:t>
+      </w:r>
+      <w:r>
+        <w:rPr>
+          <w:rFonts w:ascii="Consolas" w:eastAsia="Times New Roman" w:hAnsi="Consolas" w:cs="Times New Roman"/>
+          <w:color w:val="4FC1FF"/>
+          <w:sz w:val="21"/>
+          <w:szCs w:val="21"/>
+        </w:rPr>
+        <w:t>course</w:t>
+      </w:r>
+      <w:r>
+        <w:rPr>
+          <w:rFonts w:ascii="Consolas" w:eastAsia="Times New Roman" w:hAnsi="Consolas" w:cs="Times New Roman"/>
+          <w:color w:val="CCCCCC"/>
+          <w:sz w:val="21"/>
+          <w:szCs w:val="21"/>
+        </w:rPr>
+        <w:t xml:space="preserve"> </w:t>
+      </w:r>
+      <w:proofErr w:type="gramStart"/>
+      <w:r>
+        <w:rPr>
+          <w:rFonts w:ascii="Consolas" w:eastAsia="Times New Roman" w:hAnsi="Consolas" w:cs="Times New Roman"/>
+          <w:color w:val="D4D4D4"/>
+          <w:sz w:val="21"/>
+          <w:szCs w:val="21"/>
+        </w:rPr>
+        <w:t>=</w:t>
+      </w:r>
+      <w:r>
+        <w:rPr>
+          <w:rFonts w:ascii="Consolas" w:eastAsia="Times New Roman" w:hAnsi="Consolas" w:cs="Times New Roman"/>
+          <w:color w:val="CCCCCC"/>
+          <w:sz w:val="21"/>
+          <w:szCs w:val="21"/>
+        </w:rPr>
+        <w:t xml:space="preserve">  </w:t>
+      </w:r>
+      <w:proofErr w:type="spellStart"/>
+      <w:r>
+        <w:rPr>
+          <w:rFonts w:ascii="Consolas" w:eastAsia="Times New Roman" w:hAnsi="Consolas" w:cs="Times New Roman"/>
+          <w:color w:val="4FC1FF"/>
+          <w:sz w:val="21"/>
+          <w:szCs w:val="21"/>
+        </w:rPr>
+        <w:t>courses</w:t>
+      </w:r>
+      <w:proofErr w:type="gramEnd"/>
+      <w:r>
+        <w:rPr>
+          <w:rFonts w:ascii="Consolas" w:eastAsia="Times New Roman" w:hAnsi="Consolas" w:cs="Times New Roman"/>
+          <w:color w:val="CCCCCC"/>
+          <w:sz w:val="21"/>
+          <w:szCs w:val="21"/>
+        </w:rPr>
+        <w:t>.</w:t>
+      </w:r>
+      <w:r>
+        <w:rPr>
+          <w:rFonts w:ascii="Consolas" w:eastAsia="Times New Roman" w:hAnsi="Consolas" w:cs="Times New Roman"/>
+          <w:color w:val="DCDCAA"/>
+          <w:sz w:val="21"/>
+          <w:szCs w:val="21"/>
+        </w:rPr>
+        <w:t>findIndex</w:t>
+      </w:r>
+      <w:proofErr w:type="spellEnd"/>
+      <w:r>
+        <w:rPr>
+          <w:rFonts w:ascii="Consolas" w:eastAsia="Times New Roman" w:hAnsi="Consolas" w:cs="Times New Roman"/>
+          <w:color w:val="CCCCCC"/>
+          <w:sz w:val="21"/>
+          <w:szCs w:val="21"/>
+        </w:rPr>
+        <w:t>(</w:t>
+      </w:r>
+      <w:r>
+        <w:rPr>
+          <w:rFonts w:ascii="Consolas" w:eastAsia="Times New Roman" w:hAnsi="Consolas" w:cs="Times New Roman"/>
+          <w:color w:val="569CD6"/>
+          <w:sz w:val="21"/>
+          <w:szCs w:val="21"/>
+        </w:rPr>
+        <w:t>function</w:t>
+      </w:r>
+      <w:r>
+        <w:rPr>
+          <w:rFonts w:ascii="Consolas" w:eastAsia="Times New Roman" w:hAnsi="Consolas" w:cs="Times New Roman"/>
+          <w:color w:val="CCCCCC"/>
+          <w:sz w:val="21"/>
+          <w:szCs w:val="21"/>
+        </w:rPr>
+        <w:t>(</w:t>
+      </w:r>
+      <w:r>
+        <w:rPr>
+          <w:rFonts w:ascii="Consolas" w:eastAsia="Times New Roman" w:hAnsi="Consolas" w:cs="Times New Roman"/>
+          <w:color w:val="9CDCFE"/>
+          <w:sz w:val="21"/>
+          <w:szCs w:val="21"/>
+        </w:rPr>
+        <w:t>course</w:t>
+      </w:r>
+      <w:r>
+        <w:rPr>
+          <w:rFonts w:ascii="Consolas" w:eastAsia="Times New Roman" w:hAnsi="Consolas" w:cs="Times New Roman"/>
+          <w:color w:val="CCCCCC"/>
+          <w:sz w:val="21"/>
+          <w:szCs w:val="21"/>
+        </w:rPr>
+        <w:t>) {</w:t>
+      </w:r>
+    </w:p>
+    <w:p>
+      <w:pPr>
+        <w:shd w:val="clear" w:color="auto" w:fill="1F1F1F"/>
+        <w:spacing w:after="0" w:line="285" w:lineRule="atLeast"/>
+        <w:rPr>
+          <w:rFonts w:ascii="Consolas" w:eastAsia="Times New Roman" w:hAnsi="Consolas" w:cs="Times New Roman"/>
+          <w:color w:val="CCCCCC"/>
+          <w:sz w:val="21"/>
+          <w:szCs w:val="21"/>
+        </w:rPr>
+      </w:pPr>
+      <w:r>
+        <w:rPr>
+          <w:rFonts w:ascii="Consolas" w:eastAsia="Times New Roman" w:hAnsi="Consolas" w:cs="Times New Roman"/>
+          <w:color w:val="CCCCCC"/>
+          <w:sz w:val="21"/>
+          <w:szCs w:val="21"/>
+        </w:rPr>
+        <w:t xml:space="preserve">    </w:t>
+      </w:r>
+      <w:r>
+        <w:rPr>
+          <w:rFonts w:ascii="Consolas" w:eastAsia="Times New Roman" w:hAnsi="Consolas" w:cs="Times New Roman"/>
+          <w:color w:val="C586C0"/>
+          <w:sz w:val="21"/>
+          <w:szCs w:val="21"/>
+        </w:rPr>
+        <w:t>return</w:t>
+      </w:r>
+      <w:r>
+        <w:rPr>
+          <w:rFonts w:ascii="Consolas" w:eastAsia="Times New Roman" w:hAnsi="Consolas" w:cs="Times New Roman"/>
+          <w:color w:val="CCCCCC"/>
+          <w:sz w:val="21"/>
+          <w:szCs w:val="21"/>
+        </w:rPr>
+        <w:t xml:space="preserve"> </w:t>
+      </w:r>
+      <w:r>
+        <w:rPr>
+          <w:rFonts w:ascii="Consolas" w:eastAsia="Times New Roman" w:hAnsi="Consolas" w:cs="Times New Roman"/>
+          <w:color w:val="9CDCFE"/>
+          <w:sz w:val="21"/>
+          <w:szCs w:val="21"/>
+        </w:rPr>
+        <w:t>course</w:t>
+      </w:r>
+      <w:r>
+        <w:rPr>
+          <w:rFonts w:ascii="Consolas" w:eastAsia="Times New Roman" w:hAnsi="Consolas" w:cs="Times New Roman"/>
+          <w:color w:val="CCCCCC"/>
+          <w:sz w:val="21"/>
+          <w:szCs w:val="21"/>
+        </w:rPr>
+        <w:t>.</w:t>
+      </w:r>
+      <w:r>
+        <w:rPr>
+          <w:rFonts w:ascii="Consolas" w:eastAsia="Times New Roman" w:hAnsi="Consolas" w:cs="Times New Roman"/>
+          <w:color w:val="9CDCFE"/>
+          <w:sz w:val="21"/>
+          <w:szCs w:val="21"/>
+        </w:rPr>
+        <w:t>name</w:t>
+      </w:r>
+      <w:r>
+        <w:rPr>
+          <w:rFonts w:ascii="Consolas" w:eastAsia="Times New Roman" w:hAnsi="Consolas" w:cs="Times New Roman"/>
+          <w:color w:val="CCCCCC"/>
+          <w:sz w:val="21"/>
+          <w:szCs w:val="21"/>
+        </w:rPr>
+        <w:t xml:space="preserve"> </w:t>
+      </w:r>
+      <w:r>
+        <w:rPr>
+          <w:rFonts w:ascii="Consolas" w:eastAsia="Times New Roman" w:hAnsi="Consolas" w:cs="Times New Roman"/>
+          <w:color w:val="D4D4D4"/>
+          <w:sz w:val="21"/>
+          <w:szCs w:val="21"/>
+        </w:rPr>
+        <w:t>===</w:t>
+      </w:r>
+      <w:r>
+        <w:rPr>
+          <w:rFonts w:ascii="Consolas" w:eastAsia="Times New Roman" w:hAnsi="Consolas" w:cs="Times New Roman"/>
+          <w:color w:val="CCCCCC"/>
+          <w:sz w:val="21"/>
+          <w:szCs w:val="21"/>
+        </w:rPr>
+        <w:t xml:space="preserve"> </w:t>
+      </w:r>
+      <w:r>
+        <w:rPr>
+          <w:rFonts w:ascii="Consolas" w:eastAsia="Times New Roman" w:hAnsi="Consolas" w:cs="Times New Roman"/>
+          <w:color w:val="CE9178"/>
+          <w:sz w:val="21"/>
+          <w:szCs w:val="21"/>
+        </w:rPr>
+        <w:t>'b'</w:t>
+      </w:r>
+      <w:r>
+        <w:rPr>
+          <w:rFonts w:ascii="Consolas" w:eastAsia="Times New Roman" w:hAnsi="Consolas" w:cs="Times New Roman"/>
+          <w:color w:val="CCCCCC"/>
+          <w:sz w:val="21"/>
+          <w:szCs w:val="21"/>
+        </w:rPr>
+        <w:t>;</w:t>
+      </w:r>
+    </w:p>
+    <w:p>
+      <w:pPr>
+        <w:shd w:val="clear" w:color="auto" w:fill="1F1F1F"/>
+        <w:spacing w:after="0" w:line="285" w:lineRule="atLeast"/>
+        <w:rPr>
+          <w:rFonts w:ascii="Consolas" w:eastAsia="Times New Roman" w:hAnsi="Consolas" w:cs="Times New Roman"/>
+          <w:color w:val="CCCCCC"/>
+          <w:sz w:val="21"/>
+          <w:szCs w:val="21"/>
+        </w:rPr>
+      </w:pPr>
+      <w:r>
+        <w:rPr>
+          <w:rFonts w:ascii="Consolas" w:eastAsia="Times New Roman" w:hAnsi="Consolas" w:cs="Times New Roman"/>
+          <w:color w:val="CCCCCC"/>
+          <w:sz w:val="21"/>
+          <w:szCs w:val="21"/>
+        </w:rPr>
+        <w:t>});</w:t>
+      </w:r>
+    </w:p>
+    <w:p>
+      <w:pPr>
+        <w:shd w:val="clear" w:color="auto" w:fill="1F1F1F"/>
+        <w:spacing w:after="0" w:line="285" w:lineRule="atLeast"/>
+        <w:rPr>
+          <w:rFonts w:ascii="Consolas" w:eastAsia="Times New Roman" w:hAnsi="Consolas" w:cs="Times New Roman"/>
+          <w:color w:val="CCCCCC"/>
+          <w:sz w:val="21"/>
+          <w:szCs w:val="21"/>
+        </w:rPr>
+      </w:pPr>
+    </w:p>
+    <w:p>
+      <w:pPr>
+        <w:shd w:val="clear" w:color="auto" w:fill="1F1F1F"/>
+        <w:spacing w:after="0" w:line="285" w:lineRule="atLeast"/>
+        <w:rPr>
+          <w:rFonts w:ascii="Consolas" w:eastAsia="Times New Roman" w:hAnsi="Consolas" w:cs="Times New Roman"/>
+          <w:color w:val="CCCCCC"/>
+          <w:sz w:val="21"/>
+          <w:szCs w:val="21"/>
+        </w:rPr>
+      </w:pPr>
+      <w:r>
+        <w:rPr>
+          <w:rFonts w:ascii="Consolas" w:eastAsia="Times New Roman" w:hAnsi="Consolas" w:cs="Times New Roman"/>
+          <w:color w:val="CCCCCC"/>
+          <w:sz w:val="21"/>
+          <w:szCs w:val="21"/>
+        </w:rPr>
+        <w:t> </w:t>
+      </w:r>
+      <w:r>
+        <w:rPr>
+          <w:rFonts w:ascii="Consolas" w:eastAsia="Times New Roman" w:hAnsi="Consolas" w:cs="Times New Roman"/>
+          <w:color w:val="9CDCFE"/>
+          <w:sz w:val="21"/>
+          <w:szCs w:val="21"/>
+        </w:rPr>
+        <w:t>console</w:t>
+      </w:r>
+      <w:r>
+        <w:rPr>
+          <w:rFonts w:ascii="Consolas" w:eastAsia="Times New Roman" w:hAnsi="Consolas" w:cs="Times New Roman"/>
+          <w:color w:val="CCCCCC"/>
+          <w:sz w:val="21"/>
+          <w:szCs w:val="21"/>
+        </w:rPr>
+        <w:t>.</w:t>
+      </w:r>
+      <w:r>
+        <w:rPr>
+          <w:rFonts w:ascii="Consolas" w:eastAsia="Times New Roman" w:hAnsi="Consolas" w:cs="Times New Roman"/>
+          <w:color w:val="DCDCAA"/>
+          <w:sz w:val="21"/>
+          <w:szCs w:val="21"/>
+        </w:rPr>
+        <w:t>log</w:t>
+      </w:r>
+      <w:r>
+        <w:rPr>
+          <w:rFonts w:ascii="Consolas" w:eastAsia="Times New Roman" w:hAnsi="Consolas" w:cs="Times New Roman"/>
+          <w:color w:val="CCCCCC"/>
+          <w:sz w:val="21"/>
+          <w:szCs w:val="21"/>
+        </w:rPr>
+        <w:t>(</w:t>
+      </w:r>
+      <w:r>
+        <w:rPr>
+          <w:rFonts w:ascii="Consolas" w:eastAsia="Times New Roman" w:hAnsi="Consolas" w:cs="Times New Roman"/>
+          <w:color w:val="4FC1FF"/>
+          <w:sz w:val="21"/>
+          <w:szCs w:val="21"/>
+        </w:rPr>
+        <w:t>course</w:t>
+      </w:r>
+      <w:r>
+        <w:rPr>
+          <w:rFonts w:ascii="Consolas" w:eastAsia="Times New Roman" w:hAnsi="Consolas" w:cs="Times New Roman"/>
+          <w:color w:val="CCCCCC"/>
+          <w:sz w:val="21"/>
+          <w:szCs w:val="21"/>
+        </w:rPr>
+        <w:t>);</w:t>
+      </w:r>
+    </w:p>
     <w:p>
       <w:bookmarkStart w:id="0" w:name="_GoBack"/>
       <w:bookmarkEnd w:id="0"/>
     </w:p>
-    <w:p/>
     <w:sectPr>
       <w:pgSz w:w="12240" w:h="15840"/>
       <w:pgMar w:top="1440" w:right="1440" w:bottom="1440" w:left="1440" w:header="708" w:footer="708" w:gutter="0"/>

</xml_diff>

<commit_message>
combining and slicing an  array
</commit_message>
<xml_diff>
--- a/Arrays in JavaScript.docx
+++ b/Arrays in JavaScript.docx
@@ -4720,13 +4720,1058 @@
       </w:pPr>
       <w:r>
         <w:lastRenderedPageBreak/>
-        <w:t xml:space="preserve">Combining an Array </w:t>
+        <w:t>Combining an</w:t>
+      </w:r>
+      <w:r>
+        <w:t xml:space="preserve">d </w:t>
+      </w:r>
+      <w:proofErr w:type="gramStart"/>
+      <w:r>
+        <w:t>slicing  Arrays</w:t>
+      </w:r>
+      <w:proofErr w:type="gramEnd"/>
+    </w:p>
+    <w:p>
+      <w:pPr>
+        <w:shd w:val="clear" w:color="auto" w:fill="1F1F1F"/>
+        <w:spacing w:after="0" w:line="285" w:lineRule="atLeast"/>
+        <w:rPr>
+          <w:rFonts w:ascii="Consolas" w:eastAsia="Times New Roman" w:hAnsi="Consolas" w:cs="Times New Roman"/>
+          <w:color w:val="CCCCCC"/>
+          <w:sz w:val="21"/>
+          <w:szCs w:val="21"/>
+        </w:rPr>
+      </w:pPr>
+      <w:r>
+        <w:rPr>
+          <w:rFonts w:ascii="Consolas" w:eastAsia="Times New Roman" w:hAnsi="Consolas" w:cs="Times New Roman"/>
+          <w:color w:val="6A9955"/>
+          <w:sz w:val="21"/>
+          <w:szCs w:val="21"/>
+        </w:rPr>
+        <w:t xml:space="preserve">// </w:t>
+      </w:r>
+      <w:proofErr w:type="spellStart"/>
+      <w:r>
+        <w:rPr>
+          <w:rFonts w:ascii="Consolas" w:eastAsia="Times New Roman" w:hAnsi="Consolas" w:cs="Times New Roman"/>
+          <w:color w:val="6A9955"/>
+          <w:sz w:val="21"/>
+          <w:szCs w:val="21"/>
+        </w:rPr>
+        <w:t>const</w:t>
+      </w:r>
+      <w:proofErr w:type="spellEnd"/>
+      <w:r>
+        <w:rPr>
+          <w:rFonts w:ascii="Consolas" w:eastAsia="Times New Roman" w:hAnsi="Consolas" w:cs="Times New Roman"/>
+          <w:color w:val="6A9955"/>
+          <w:sz w:val="21"/>
+          <w:szCs w:val="21"/>
+        </w:rPr>
+        <w:t xml:space="preserve"> first = [1,2,3]; </w:t>
+      </w:r>
+    </w:p>
+    <w:p>
+      <w:pPr>
+        <w:shd w:val="clear" w:color="auto" w:fill="1F1F1F"/>
+        <w:spacing w:after="0" w:line="285" w:lineRule="atLeast"/>
+        <w:rPr>
+          <w:rFonts w:ascii="Consolas" w:eastAsia="Times New Roman" w:hAnsi="Consolas" w:cs="Times New Roman"/>
+          <w:color w:val="CCCCCC"/>
+          <w:sz w:val="21"/>
+          <w:szCs w:val="21"/>
+        </w:rPr>
+      </w:pPr>
+      <w:proofErr w:type="spellStart"/>
+      <w:r>
+        <w:rPr>
+          <w:rFonts w:ascii="Consolas" w:eastAsia="Times New Roman" w:hAnsi="Consolas" w:cs="Times New Roman"/>
+          <w:color w:val="569CD6"/>
+          <w:sz w:val="21"/>
+          <w:szCs w:val="21"/>
+        </w:rPr>
+        <w:t>const</w:t>
+      </w:r>
+      <w:proofErr w:type="spellEnd"/>
+      <w:r>
+        <w:rPr>
+          <w:rFonts w:ascii="Consolas" w:eastAsia="Times New Roman" w:hAnsi="Consolas" w:cs="Times New Roman"/>
+          <w:color w:val="CCCCCC"/>
+          <w:sz w:val="21"/>
+          <w:szCs w:val="21"/>
+        </w:rPr>
+        <w:t xml:space="preserve"> </w:t>
+      </w:r>
+      <w:r>
+        <w:rPr>
+          <w:rFonts w:ascii="Consolas" w:eastAsia="Times New Roman" w:hAnsi="Consolas" w:cs="Times New Roman"/>
+          <w:color w:val="4FC1FF"/>
+          <w:sz w:val="21"/>
+          <w:szCs w:val="21"/>
+        </w:rPr>
+        <w:t>first</w:t>
+      </w:r>
+      <w:r>
+        <w:rPr>
+          <w:rFonts w:ascii="Consolas" w:eastAsia="Times New Roman" w:hAnsi="Consolas" w:cs="Times New Roman"/>
+          <w:color w:val="CCCCCC"/>
+          <w:sz w:val="21"/>
+          <w:szCs w:val="21"/>
+        </w:rPr>
+        <w:t xml:space="preserve"> </w:t>
+      </w:r>
+      <w:r>
+        <w:rPr>
+          <w:rFonts w:ascii="Consolas" w:eastAsia="Times New Roman" w:hAnsi="Consolas" w:cs="Times New Roman"/>
+          <w:color w:val="D4D4D4"/>
+          <w:sz w:val="21"/>
+          <w:szCs w:val="21"/>
+        </w:rPr>
+        <w:t>=</w:t>
+      </w:r>
+      <w:r>
+        <w:rPr>
+          <w:rFonts w:ascii="Consolas" w:eastAsia="Times New Roman" w:hAnsi="Consolas" w:cs="Times New Roman"/>
+          <w:color w:val="CCCCCC"/>
+          <w:sz w:val="21"/>
+          <w:szCs w:val="21"/>
+        </w:rPr>
+        <w:t xml:space="preserve"> [{</w:t>
+      </w:r>
+      <w:r>
+        <w:rPr>
+          <w:rFonts w:ascii="Consolas" w:eastAsia="Times New Roman" w:hAnsi="Consolas" w:cs="Times New Roman"/>
+          <w:color w:val="9CDCFE"/>
+          <w:sz w:val="21"/>
+          <w:szCs w:val="21"/>
+        </w:rPr>
+        <w:t>id:</w:t>
+      </w:r>
+      <w:r>
+        <w:rPr>
+          <w:rFonts w:ascii="Consolas" w:eastAsia="Times New Roman" w:hAnsi="Consolas" w:cs="Times New Roman"/>
+          <w:color w:val="B5CEA8"/>
+          <w:sz w:val="21"/>
+          <w:szCs w:val="21"/>
+        </w:rPr>
+        <w:t>1</w:t>
+      </w:r>
+      <w:r>
+        <w:rPr>
+          <w:rFonts w:ascii="Consolas" w:eastAsia="Times New Roman" w:hAnsi="Consolas" w:cs="Times New Roman"/>
+          <w:color w:val="CCCCCC"/>
+          <w:sz w:val="21"/>
+          <w:szCs w:val="21"/>
+        </w:rPr>
+        <w:t>}];</w:t>
+      </w:r>
+    </w:p>
+    <w:p>
+      <w:pPr>
+        <w:shd w:val="clear" w:color="auto" w:fill="1F1F1F"/>
+        <w:spacing w:after="0" w:line="285" w:lineRule="atLeast"/>
+        <w:rPr>
+          <w:rFonts w:ascii="Consolas" w:eastAsia="Times New Roman" w:hAnsi="Consolas" w:cs="Times New Roman"/>
+          <w:color w:val="CCCCCC"/>
+          <w:sz w:val="21"/>
+          <w:szCs w:val="21"/>
+        </w:rPr>
+      </w:pPr>
+      <w:proofErr w:type="spellStart"/>
+      <w:r>
+        <w:rPr>
+          <w:rFonts w:ascii="Consolas" w:eastAsia="Times New Roman" w:hAnsi="Consolas" w:cs="Times New Roman"/>
+          <w:color w:val="569CD6"/>
+          <w:sz w:val="21"/>
+          <w:szCs w:val="21"/>
+        </w:rPr>
+        <w:t>const</w:t>
+      </w:r>
+      <w:proofErr w:type="spellEnd"/>
+      <w:r>
+        <w:rPr>
+          <w:rFonts w:ascii="Consolas" w:eastAsia="Times New Roman" w:hAnsi="Consolas" w:cs="Times New Roman"/>
+          <w:color w:val="CCCCCC"/>
+          <w:sz w:val="21"/>
+          <w:szCs w:val="21"/>
+        </w:rPr>
+        <w:t xml:space="preserve"> </w:t>
+      </w:r>
+      <w:r>
+        <w:rPr>
+          <w:rFonts w:ascii="Consolas" w:eastAsia="Times New Roman" w:hAnsi="Consolas" w:cs="Times New Roman"/>
+          <w:color w:val="4FC1FF"/>
+          <w:sz w:val="21"/>
+          <w:szCs w:val="21"/>
+        </w:rPr>
+        <w:t>second</w:t>
+      </w:r>
+      <w:r>
+        <w:rPr>
+          <w:rFonts w:ascii="Consolas" w:eastAsia="Times New Roman" w:hAnsi="Consolas" w:cs="Times New Roman"/>
+          <w:color w:val="CCCCCC"/>
+          <w:sz w:val="21"/>
+          <w:szCs w:val="21"/>
+        </w:rPr>
+        <w:t xml:space="preserve"> </w:t>
+      </w:r>
+      <w:r>
+        <w:rPr>
+          <w:rFonts w:ascii="Consolas" w:eastAsia="Times New Roman" w:hAnsi="Consolas" w:cs="Times New Roman"/>
+          <w:color w:val="D4D4D4"/>
+          <w:sz w:val="21"/>
+          <w:szCs w:val="21"/>
+        </w:rPr>
+        <w:t>=</w:t>
+      </w:r>
+      <w:r>
+        <w:rPr>
+          <w:rFonts w:ascii="Consolas" w:eastAsia="Times New Roman" w:hAnsi="Consolas" w:cs="Times New Roman"/>
+          <w:color w:val="CCCCCC"/>
+          <w:sz w:val="21"/>
+          <w:szCs w:val="21"/>
+        </w:rPr>
+        <w:t xml:space="preserve"> [</w:t>
+      </w:r>
+      <w:r>
+        <w:rPr>
+          <w:rFonts w:ascii="Consolas" w:eastAsia="Times New Roman" w:hAnsi="Consolas" w:cs="Times New Roman"/>
+          <w:color w:val="B5CEA8"/>
+          <w:sz w:val="21"/>
+          <w:szCs w:val="21"/>
+        </w:rPr>
+        <w:t>4</w:t>
+      </w:r>
+      <w:r>
+        <w:rPr>
+          <w:rFonts w:ascii="Consolas" w:eastAsia="Times New Roman" w:hAnsi="Consolas" w:cs="Times New Roman"/>
+          <w:color w:val="CCCCCC"/>
+          <w:sz w:val="21"/>
+          <w:szCs w:val="21"/>
+        </w:rPr>
+        <w:t>,</w:t>
+      </w:r>
+      <w:r>
+        <w:rPr>
+          <w:rFonts w:ascii="Consolas" w:eastAsia="Times New Roman" w:hAnsi="Consolas" w:cs="Times New Roman"/>
+          <w:color w:val="B5CEA8"/>
+          <w:sz w:val="21"/>
+          <w:szCs w:val="21"/>
+        </w:rPr>
+        <w:t>5</w:t>
+      </w:r>
+      <w:r>
+        <w:rPr>
+          <w:rFonts w:ascii="Consolas" w:eastAsia="Times New Roman" w:hAnsi="Consolas" w:cs="Times New Roman"/>
+          <w:color w:val="CCCCCC"/>
+          <w:sz w:val="21"/>
+          <w:szCs w:val="21"/>
+        </w:rPr>
+        <w:t>,</w:t>
+      </w:r>
+      <w:r>
+        <w:rPr>
+          <w:rFonts w:ascii="Consolas" w:eastAsia="Times New Roman" w:hAnsi="Consolas" w:cs="Times New Roman"/>
+          <w:color w:val="B5CEA8"/>
+          <w:sz w:val="21"/>
+          <w:szCs w:val="21"/>
+        </w:rPr>
+        <w:t>6</w:t>
+      </w:r>
+      <w:r>
+        <w:rPr>
+          <w:rFonts w:ascii="Consolas" w:eastAsia="Times New Roman" w:hAnsi="Consolas" w:cs="Times New Roman"/>
+          <w:color w:val="CCCCCC"/>
+          <w:sz w:val="21"/>
+          <w:szCs w:val="21"/>
+        </w:rPr>
+        <w:t>];</w:t>
+      </w:r>
+    </w:p>
+    <w:p>
+      <w:pPr>
+        <w:shd w:val="clear" w:color="auto" w:fill="1F1F1F"/>
+        <w:spacing w:after="0" w:line="285" w:lineRule="atLeast"/>
+        <w:rPr>
+          <w:rFonts w:ascii="Consolas" w:eastAsia="Times New Roman" w:hAnsi="Consolas" w:cs="Times New Roman"/>
+          <w:color w:val="CCCCCC"/>
+          <w:sz w:val="21"/>
+          <w:szCs w:val="21"/>
+        </w:rPr>
+      </w:pPr>
+    </w:p>
+    <w:p>
+      <w:pPr>
+        <w:shd w:val="clear" w:color="auto" w:fill="1F1F1F"/>
+        <w:spacing w:after="0" w:line="285" w:lineRule="atLeast"/>
+        <w:rPr>
+          <w:rFonts w:ascii="Consolas" w:eastAsia="Times New Roman" w:hAnsi="Consolas" w:cs="Times New Roman"/>
+          <w:color w:val="CCCCCC"/>
+          <w:sz w:val="21"/>
+          <w:szCs w:val="21"/>
+        </w:rPr>
+      </w:pPr>
+      <w:r>
+        <w:rPr>
+          <w:rFonts w:ascii="Consolas" w:eastAsia="Times New Roman" w:hAnsi="Consolas" w:cs="Times New Roman"/>
+          <w:color w:val="6A9955"/>
+          <w:sz w:val="21"/>
+          <w:szCs w:val="21"/>
+        </w:rPr>
+        <w:t xml:space="preserve">// combining an array </w:t>
+      </w:r>
+    </w:p>
+    <w:p>
+      <w:pPr>
+        <w:shd w:val="clear" w:color="auto" w:fill="1F1F1F"/>
+        <w:spacing w:after="0" w:line="285" w:lineRule="atLeast"/>
+        <w:rPr>
+          <w:rFonts w:ascii="Consolas" w:eastAsia="Times New Roman" w:hAnsi="Consolas" w:cs="Times New Roman"/>
+          <w:color w:val="CCCCCC"/>
+          <w:sz w:val="21"/>
+          <w:szCs w:val="21"/>
+        </w:rPr>
+      </w:pPr>
+      <w:r>
+        <w:rPr>
+          <w:rFonts w:ascii="Consolas" w:eastAsia="Times New Roman" w:hAnsi="Consolas" w:cs="Times New Roman"/>
+          <w:color w:val="CCCCCC"/>
+          <w:sz w:val="21"/>
+          <w:szCs w:val="21"/>
+        </w:rPr>
+        <w:t>   </w:t>
+      </w:r>
+      <w:proofErr w:type="spellStart"/>
+      <w:r>
+        <w:rPr>
+          <w:rFonts w:ascii="Consolas" w:eastAsia="Times New Roman" w:hAnsi="Consolas" w:cs="Times New Roman"/>
+          <w:color w:val="569CD6"/>
+          <w:sz w:val="21"/>
+          <w:szCs w:val="21"/>
+        </w:rPr>
+        <w:t>const</w:t>
+      </w:r>
+      <w:proofErr w:type="spellEnd"/>
+      <w:r>
+        <w:rPr>
+          <w:rFonts w:ascii="Consolas" w:eastAsia="Times New Roman" w:hAnsi="Consolas" w:cs="Times New Roman"/>
+          <w:color w:val="CCCCCC"/>
+          <w:sz w:val="21"/>
+          <w:szCs w:val="21"/>
+        </w:rPr>
+        <w:t xml:space="preserve"> </w:t>
+      </w:r>
+      <w:r>
+        <w:rPr>
+          <w:rFonts w:ascii="Consolas" w:eastAsia="Times New Roman" w:hAnsi="Consolas" w:cs="Times New Roman"/>
+          <w:color w:val="4FC1FF"/>
+          <w:sz w:val="21"/>
+          <w:szCs w:val="21"/>
+        </w:rPr>
+        <w:t>combine</w:t>
+      </w:r>
+      <w:r>
+        <w:rPr>
+          <w:rFonts w:ascii="Consolas" w:eastAsia="Times New Roman" w:hAnsi="Consolas" w:cs="Times New Roman"/>
+          <w:color w:val="CCCCCC"/>
+          <w:sz w:val="21"/>
+          <w:szCs w:val="21"/>
+        </w:rPr>
+        <w:t xml:space="preserve"> </w:t>
+      </w:r>
+      <w:proofErr w:type="gramStart"/>
+      <w:r>
+        <w:rPr>
+          <w:rFonts w:ascii="Consolas" w:eastAsia="Times New Roman" w:hAnsi="Consolas" w:cs="Times New Roman"/>
+          <w:color w:val="D4D4D4"/>
+          <w:sz w:val="21"/>
+          <w:szCs w:val="21"/>
+        </w:rPr>
+        <w:t>=</w:t>
+      </w:r>
+      <w:r>
+        <w:rPr>
+          <w:rFonts w:ascii="Consolas" w:eastAsia="Times New Roman" w:hAnsi="Consolas" w:cs="Times New Roman"/>
+          <w:color w:val="CCCCCC"/>
+          <w:sz w:val="21"/>
+          <w:szCs w:val="21"/>
+        </w:rPr>
+        <w:t xml:space="preserve">  </w:t>
+      </w:r>
+      <w:proofErr w:type="spellStart"/>
+      <w:r>
+        <w:rPr>
+          <w:rFonts w:ascii="Consolas" w:eastAsia="Times New Roman" w:hAnsi="Consolas" w:cs="Times New Roman"/>
+          <w:color w:val="4FC1FF"/>
+          <w:sz w:val="21"/>
+          <w:szCs w:val="21"/>
+        </w:rPr>
+        <w:t>first</w:t>
+      </w:r>
+      <w:proofErr w:type="gramEnd"/>
+      <w:r>
+        <w:rPr>
+          <w:rFonts w:ascii="Consolas" w:eastAsia="Times New Roman" w:hAnsi="Consolas" w:cs="Times New Roman"/>
+          <w:color w:val="CCCCCC"/>
+          <w:sz w:val="21"/>
+          <w:szCs w:val="21"/>
+        </w:rPr>
+        <w:t>.</w:t>
+      </w:r>
+      <w:r>
+        <w:rPr>
+          <w:rFonts w:ascii="Consolas" w:eastAsia="Times New Roman" w:hAnsi="Consolas" w:cs="Times New Roman"/>
+          <w:color w:val="DCDCAA"/>
+          <w:sz w:val="21"/>
+          <w:szCs w:val="21"/>
+        </w:rPr>
+        <w:t>concat</w:t>
+      </w:r>
+      <w:proofErr w:type="spellEnd"/>
+      <w:r>
+        <w:rPr>
+          <w:rFonts w:ascii="Consolas" w:eastAsia="Times New Roman" w:hAnsi="Consolas" w:cs="Times New Roman"/>
+          <w:color w:val="CCCCCC"/>
+          <w:sz w:val="21"/>
+          <w:szCs w:val="21"/>
+        </w:rPr>
+        <w:t>(</w:t>
+      </w:r>
+      <w:r>
+        <w:rPr>
+          <w:rFonts w:ascii="Consolas" w:eastAsia="Times New Roman" w:hAnsi="Consolas" w:cs="Times New Roman"/>
+          <w:color w:val="4FC1FF"/>
+          <w:sz w:val="21"/>
+          <w:szCs w:val="21"/>
+        </w:rPr>
+        <w:t>second</w:t>
+      </w:r>
+      <w:r>
+        <w:rPr>
+          <w:rFonts w:ascii="Consolas" w:eastAsia="Times New Roman" w:hAnsi="Consolas" w:cs="Times New Roman"/>
+          <w:color w:val="CCCCCC"/>
+          <w:sz w:val="21"/>
+          <w:szCs w:val="21"/>
+        </w:rPr>
+        <w:t>);</w:t>
+      </w:r>
+    </w:p>
+    <w:p>
+      <w:pPr>
+        <w:shd w:val="clear" w:color="auto" w:fill="1F1F1F"/>
+        <w:spacing w:after="0" w:line="285" w:lineRule="atLeast"/>
+        <w:rPr>
+          <w:rFonts w:ascii="Consolas" w:eastAsia="Times New Roman" w:hAnsi="Consolas" w:cs="Times New Roman"/>
+          <w:color w:val="CCCCCC"/>
+          <w:sz w:val="21"/>
+          <w:szCs w:val="21"/>
+        </w:rPr>
+      </w:pPr>
+      <w:r>
+        <w:rPr>
+          <w:rFonts w:ascii="Consolas" w:eastAsia="Times New Roman" w:hAnsi="Consolas" w:cs="Times New Roman"/>
+          <w:color w:val="CCCCCC"/>
+          <w:sz w:val="21"/>
+          <w:szCs w:val="21"/>
+        </w:rPr>
+        <w:t>   </w:t>
+      </w:r>
+      <w:proofErr w:type="gramStart"/>
+      <w:r>
+        <w:rPr>
+          <w:rFonts w:ascii="Consolas" w:eastAsia="Times New Roman" w:hAnsi="Consolas" w:cs="Times New Roman"/>
+          <w:color w:val="4FC1FF"/>
+          <w:sz w:val="21"/>
+          <w:szCs w:val="21"/>
+        </w:rPr>
+        <w:t>first</w:t>
+      </w:r>
+      <w:r>
+        <w:rPr>
+          <w:rFonts w:ascii="Consolas" w:eastAsia="Times New Roman" w:hAnsi="Consolas" w:cs="Times New Roman"/>
+          <w:color w:val="CCCCCC"/>
+          <w:sz w:val="21"/>
+          <w:szCs w:val="21"/>
+        </w:rPr>
+        <w:t>[</w:t>
+      </w:r>
+      <w:proofErr w:type="gramEnd"/>
+      <w:r>
+        <w:rPr>
+          <w:rFonts w:ascii="Consolas" w:eastAsia="Times New Roman" w:hAnsi="Consolas" w:cs="Times New Roman"/>
+          <w:color w:val="B5CEA8"/>
+          <w:sz w:val="21"/>
+          <w:szCs w:val="21"/>
+        </w:rPr>
+        <w:t>0</w:t>
+      </w:r>
+      <w:r>
+        <w:rPr>
+          <w:rFonts w:ascii="Consolas" w:eastAsia="Times New Roman" w:hAnsi="Consolas" w:cs="Times New Roman"/>
+          <w:color w:val="CCCCCC"/>
+          <w:sz w:val="21"/>
+          <w:szCs w:val="21"/>
+        </w:rPr>
+        <w:t>].</w:t>
+      </w:r>
+      <w:r>
+        <w:rPr>
+          <w:rFonts w:ascii="Consolas" w:eastAsia="Times New Roman" w:hAnsi="Consolas" w:cs="Times New Roman"/>
+          <w:color w:val="9CDCFE"/>
+          <w:sz w:val="21"/>
+          <w:szCs w:val="21"/>
+        </w:rPr>
+        <w:t>id</w:t>
+      </w:r>
+      <w:r>
+        <w:rPr>
+          <w:rFonts w:ascii="Consolas" w:eastAsia="Times New Roman" w:hAnsi="Consolas" w:cs="Times New Roman"/>
+          <w:color w:val="CCCCCC"/>
+          <w:sz w:val="21"/>
+          <w:szCs w:val="21"/>
+        </w:rPr>
+        <w:t xml:space="preserve"> </w:t>
+      </w:r>
+      <w:r>
+        <w:rPr>
+          <w:rFonts w:ascii="Consolas" w:eastAsia="Times New Roman" w:hAnsi="Consolas" w:cs="Times New Roman"/>
+          <w:color w:val="D4D4D4"/>
+          <w:sz w:val="21"/>
+          <w:szCs w:val="21"/>
+        </w:rPr>
+        <w:t>=</w:t>
+      </w:r>
+      <w:r>
+        <w:rPr>
+          <w:rFonts w:ascii="Consolas" w:eastAsia="Times New Roman" w:hAnsi="Consolas" w:cs="Times New Roman"/>
+          <w:color w:val="CCCCCC"/>
+          <w:sz w:val="21"/>
+          <w:szCs w:val="21"/>
+        </w:rPr>
+        <w:t xml:space="preserve"> </w:t>
+      </w:r>
+      <w:r>
+        <w:rPr>
+          <w:rFonts w:ascii="Consolas" w:eastAsia="Times New Roman" w:hAnsi="Consolas" w:cs="Times New Roman"/>
+          <w:color w:val="B5CEA8"/>
+          <w:sz w:val="21"/>
+          <w:szCs w:val="21"/>
+        </w:rPr>
+        <w:t>10</w:t>
+      </w:r>
+      <w:r>
+        <w:rPr>
+          <w:rFonts w:ascii="Consolas" w:eastAsia="Times New Roman" w:hAnsi="Consolas" w:cs="Times New Roman"/>
+          <w:color w:val="CCCCCC"/>
+          <w:sz w:val="21"/>
+          <w:szCs w:val="21"/>
+        </w:rPr>
+        <w:t>;</w:t>
+      </w:r>
+    </w:p>
+    <w:p>
+      <w:pPr>
+        <w:shd w:val="clear" w:color="auto" w:fill="1F1F1F"/>
+        <w:spacing w:after="240" w:line="285" w:lineRule="atLeast"/>
+        <w:rPr>
+          <w:rFonts w:ascii="Consolas" w:eastAsia="Times New Roman" w:hAnsi="Consolas" w:cs="Times New Roman"/>
+          <w:color w:val="CCCCCC"/>
+          <w:sz w:val="21"/>
+          <w:szCs w:val="21"/>
+        </w:rPr>
+      </w:pPr>
+    </w:p>
+    <w:p>
+      <w:pPr>
+        <w:shd w:val="clear" w:color="auto" w:fill="1F1F1F"/>
+        <w:spacing w:after="0" w:line="285" w:lineRule="atLeast"/>
+        <w:rPr>
+          <w:rFonts w:ascii="Consolas" w:eastAsia="Times New Roman" w:hAnsi="Consolas" w:cs="Times New Roman"/>
+          <w:color w:val="CCCCCC"/>
+          <w:sz w:val="21"/>
+          <w:szCs w:val="21"/>
+        </w:rPr>
+      </w:pPr>
+      <w:r>
+        <w:rPr>
+          <w:rFonts w:ascii="Consolas" w:eastAsia="Times New Roman" w:hAnsi="Consolas" w:cs="Times New Roman"/>
+          <w:color w:val="6A9955"/>
+          <w:sz w:val="21"/>
+          <w:szCs w:val="21"/>
+        </w:rPr>
+        <w:t>/</w:t>
+      </w:r>
+      <w:proofErr w:type="gramStart"/>
+      <w:r>
+        <w:rPr>
+          <w:rFonts w:ascii="Consolas" w:eastAsia="Times New Roman" w:hAnsi="Consolas" w:cs="Times New Roman"/>
+          <w:color w:val="6A9955"/>
+          <w:sz w:val="21"/>
+          <w:szCs w:val="21"/>
+        </w:rPr>
+        <w:t>/  slicing</w:t>
+      </w:r>
+      <w:proofErr w:type="gramEnd"/>
+      <w:r>
+        <w:rPr>
+          <w:rFonts w:ascii="Consolas" w:eastAsia="Times New Roman" w:hAnsi="Consolas" w:cs="Times New Roman"/>
+          <w:color w:val="6A9955"/>
+          <w:sz w:val="21"/>
+          <w:szCs w:val="21"/>
+        </w:rPr>
+        <w:t xml:space="preserve"> an array </w:t>
+      </w:r>
+    </w:p>
+    <w:p>
+      <w:pPr>
+        <w:shd w:val="clear" w:color="auto" w:fill="1F1F1F"/>
+        <w:spacing w:after="0" w:line="285" w:lineRule="atLeast"/>
+        <w:rPr>
+          <w:rFonts w:ascii="Consolas" w:eastAsia="Times New Roman" w:hAnsi="Consolas" w:cs="Times New Roman"/>
+          <w:color w:val="CCCCCC"/>
+          <w:sz w:val="21"/>
+          <w:szCs w:val="21"/>
+        </w:rPr>
+      </w:pPr>
+    </w:p>
+    <w:p>
+      <w:pPr>
+        <w:shd w:val="clear" w:color="auto" w:fill="1F1F1F"/>
+        <w:spacing w:after="0" w:line="285" w:lineRule="atLeast"/>
+        <w:rPr>
+          <w:rFonts w:ascii="Consolas" w:eastAsia="Times New Roman" w:hAnsi="Consolas" w:cs="Times New Roman"/>
+          <w:color w:val="CCCCCC"/>
+          <w:sz w:val="21"/>
+          <w:szCs w:val="21"/>
+        </w:rPr>
+      </w:pPr>
+      <w:r>
+        <w:rPr>
+          <w:rFonts w:ascii="Consolas" w:eastAsia="Times New Roman" w:hAnsi="Consolas" w:cs="Times New Roman"/>
+          <w:color w:val="6A9955"/>
+          <w:sz w:val="21"/>
+          <w:szCs w:val="21"/>
+        </w:rPr>
+        <w:t xml:space="preserve">//   </w:t>
+      </w:r>
+      <w:proofErr w:type="spellStart"/>
+      <w:r>
+        <w:rPr>
+          <w:rFonts w:ascii="Consolas" w:eastAsia="Times New Roman" w:hAnsi="Consolas" w:cs="Times New Roman"/>
+          <w:color w:val="6A9955"/>
+          <w:sz w:val="21"/>
+          <w:szCs w:val="21"/>
+        </w:rPr>
+        <w:t>const</w:t>
+      </w:r>
+      <w:proofErr w:type="spellEnd"/>
+      <w:r>
+        <w:rPr>
+          <w:rFonts w:ascii="Consolas" w:eastAsia="Times New Roman" w:hAnsi="Consolas" w:cs="Times New Roman"/>
+          <w:color w:val="6A9955"/>
+          <w:sz w:val="21"/>
+          <w:szCs w:val="21"/>
+        </w:rPr>
+        <w:t xml:space="preserve"> slice = </w:t>
+      </w:r>
+      <w:proofErr w:type="spellStart"/>
+      <w:proofErr w:type="gramStart"/>
+      <w:r>
+        <w:rPr>
+          <w:rFonts w:ascii="Consolas" w:eastAsia="Times New Roman" w:hAnsi="Consolas" w:cs="Times New Roman"/>
+          <w:color w:val="6A9955"/>
+          <w:sz w:val="21"/>
+          <w:szCs w:val="21"/>
+        </w:rPr>
+        <w:t>combine.slice</w:t>
+      </w:r>
+      <w:proofErr w:type="spellEnd"/>
+      <w:proofErr w:type="gramEnd"/>
+      <w:r>
+        <w:rPr>
+          <w:rFonts w:ascii="Consolas" w:eastAsia="Times New Roman" w:hAnsi="Consolas" w:cs="Times New Roman"/>
+          <w:color w:val="6A9955"/>
+          <w:sz w:val="21"/>
+          <w:szCs w:val="21"/>
+        </w:rPr>
+        <w:t xml:space="preserve">(2,4);  // first way </w:t>
+      </w:r>
+    </w:p>
+    <w:p>
+      <w:pPr>
+        <w:shd w:val="clear" w:color="auto" w:fill="1F1F1F"/>
+        <w:spacing w:after="0" w:line="285" w:lineRule="atLeast"/>
+        <w:rPr>
+          <w:rFonts w:ascii="Consolas" w:eastAsia="Times New Roman" w:hAnsi="Consolas" w:cs="Times New Roman"/>
+          <w:color w:val="CCCCCC"/>
+          <w:sz w:val="21"/>
+          <w:szCs w:val="21"/>
+        </w:rPr>
+      </w:pPr>
+      <w:r>
+        <w:rPr>
+          <w:rFonts w:ascii="Consolas" w:eastAsia="Times New Roman" w:hAnsi="Consolas" w:cs="Times New Roman"/>
+          <w:color w:val="6A9955"/>
+          <w:sz w:val="21"/>
+          <w:szCs w:val="21"/>
+        </w:rPr>
+        <w:t xml:space="preserve">//   </w:t>
+      </w:r>
+      <w:proofErr w:type="spellStart"/>
+      <w:r>
+        <w:rPr>
+          <w:rFonts w:ascii="Consolas" w:eastAsia="Times New Roman" w:hAnsi="Consolas" w:cs="Times New Roman"/>
+          <w:color w:val="6A9955"/>
+          <w:sz w:val="21"/>
+          <w:szCs w:val="21"/>
+        </w:rPr>
+        <w:t>const</w:t>
+      </w:r>
+      <w:proofErr w:type="spellEnd"/>
+      <w:r>
+        <w:rPr>
+          <w:rFonts w:ascii="Consolas" w:eastAsia="Times New Roman" w:hAnsi="Consolas" w:cs="Times New Roman"/>
+          <w:color w:val="6A9955"/>
+          <w:sz w:val="21"/>
+          <w:szCs w:val="21"/>
+        </w:rPr>
+        <w:t xml:space="preserve"> slice = </w:t>
+      </w:r>
+      <w:proofErr w:type="spellStart"/>
+      <w:proofErr w:type="gramStart"/>
+      <w:r>
+        <w:rPr>
+          <w:rFonts w:ascii="Consolas" w:eastAsia="Times New Roman" w:hAnsi="Consolas" w:cs="Times New Roman"/>
+          <w:color w:val="6A9955"/>
+          <w:sz w:val="21"/>
+          <w:szCs w:val="21"/>
+        </w:rPr>
+        <w:t>combine.slice</w:t>
+      </w:r>
+      <w:proofErr w:type="spellEnd"/>
+      <w:proofErr w:type="gramEnd"/>
+      <w:r>
+        <w:rPr>
+          <w:rFonts w:ascii="Consolas" w:eastAsia="Times New Roman" w:hAnsi="Consolas" w:cs="Times New Roman"/>
+          <w:color w:val="6A9955"/>
+          <w:sz w:val="21"/>
+          <w:szCs w:val="21"/>
+        </w:rPr>
+        <w:t>(3);    // second way</w:t>
+      </w:r>
+    </w:p>
+    <w:p>
+      <w:pPr>
+        <w:shd w:val="clear" w:color="auto" w:fill="1F1F1F"/>
+        <w:spacing w:after="0" w:line="285" w:lineRule="atLeast"/>
+        <w:rPr>
+          <w:rFonts w:ascii="Consolas" w:eastAsia="Times New Roman" w:hAnsi="Consolas" w:cs="Times New Roman"/>
+          <w:color w:val="CCCCCC"/>
+          <w:sz w:val="21"/>
+          <w:szCs w:val="21"/>
+        </w:rPr>
+      </w:pPr>
+      <w:r>
+        <w:rPr>
+          <w:rFonts w:ascii="Consolas" w:eastAsia="Times New Roman" w:hAnsi="Consolas" w:cs="Times New Roman"/>
+          <w:color w:val="CCCCCC"/>
+          <w:sz w:val="21"/>
+          <w:szCs w:val="21"/>
+        </w:rPr>
+        <w:t>     </w:t>
+      </w:r>
+      <w:proofErr w:type="spellStart"/>
+      <w:r>
+        <w:rPr>
+          <w:rFonts w:ascii="Consolas" w:eastAsia="Times New Roman" w:hAnsi="Consolas" w:cs="Times New Roman"/>
+          <w:color w:val="569CD6"/>
+          <w:sz w:val="21"/>
+          <w:szCs w:val="21"/>
+        </w:rPr>
+        <w:t>const</w:t>
+      </w:r>
+      <w:proofErr w:type="spellEnd"/>
+      <w:r>
+        <w:rPr>
+          <w:rFonts w:ascii="Consolas" w:eastAsia="Times New Roman" w:hAnsi="Consolas" w:cs="Times New Roman"/>
+          <w:color w:val="CCCCCC"/>
+          <w:sz w:val="21"/>
+          <w:szCs w:val="21"/>
+        </w:rPr>
+        <w:t xml:space="preserve"> </w:t>
+      </w:r>
+      <w:r>
+        <w:rPr>
+          <w:rFonts w:ascii="Consolas" w:eastAsia="Times New Roman" w:hAnsi="Consolas" w:cs="Times New Roman"/>
+          <w:color w:val="4FC1FF"/>
+          <w:sz w:val="21"/>
+          <w:szCs w:val="21"/>
+        </w:rPr>
+        <w:t>slice</w:t>
+      </w:r>
+      <w:r>
+        <w:rPr>
+          <w:rFonts w:ascii="Consolas" w:eastAsia="Times New Roman" w:hAnsi="Consolas" w:cs="Times New Roman"/>
+          <w:color w:val="CCCCCC"/>
+          <w:sz w:val="21"/>
+          <w:szCs w:val="21"/>
+        </w:rPr>
+        <w:t xml:space="preserve"> </w:t>
+      </w:r>
+      <w:r>
+        <w:rPr>
+          <w:rFonts w:ascii="Consolas" w:eastAsia="Times New Roman" w:hAnsi="Consolas" w:cs="Times New Roman"/>
+          <w:color w:val="D4D4D4"/>
+          <w:sz w:val="21"/>
+          <w:szCs w:val="21"/>
+        </w:rPr>
+        <w:t>=</w:t>
+      </w:r>
+      <w:r>
+        <w:rPr>
+          <w:rFonts w:ascii="Consolas" w:eastAsia="Times New Roman" w:hAnsi="Consolas" w:cs="Times New Roman"/>
+          <w:color w:val="CCCCCC"/>
+          <w:sz w:val="21"/>
+          <w:szCs w:val="21"/>
+        </w:rPr>
+        <w:t xml:space="preserve"> </w:t>
+      </w:r>
+      <w:proofErr w:type="spellStart"/>
+      <w:proofErr w:type="gramStart"/>
+      <w:r>
+        <w:rPr>
+          <w:rFonts w:ascii="Consolas" w:eastAsia="Times New Roman" w:hAnsi="Consolas" w:cs="Times New Roman"/>
+          <w:color w:val="4FC1FF"/>
+          <w:sz w:val="21"/>
+          <w:szCs w:val="21"/>
+        </w:rPr>
+        <w:t>combine</w:t>
+      </w:r>
+      <w:r>
+        <w:rPr>
+          <w:rFonts w:ascii="Consolas" w:eastAsia="Times New Roman" w:hAnsi="Consolas" w:cs="Times New Roman"/>
+          <w:color w:val="CCCCCC"/>
+          <w:sz w:val="21"/>
+          <w:szCs w:val="21"/>
+        </w:rPr>
+        <w:t>.</w:t>
+      </w:r>
+      <w:r>
+        <w:rPr>
+          <w:rFonts w:ascii="Consolas" w:eastAsia="Times New Roman" w:hAnsi="Consolas" w:cs="Times New Roman"/>
+          <w:color w:val="DCDCAA"/>
+          <w:sz w:val="21"/>
+          <w:szCs w:val="21"/>
+        </w:rPr>
+        <w:t>slice</w:t>
+      </w:r>
+      <w:proofErr w:type="spellEnd"/>
+      <w:proofErr w:type="gramEnd"/>
+      <w:r>
+        <w:rPr>
+          <w:rFonts w:ascii="Consolas" w:eastAsia="Times New Roman" w:hAnsi="Consolas" w:cs="Times New Roman"/>
+          <w:color w:val="CCCCCC"/>
+          <w:sz w:val="21"/>
+          <w:szCs w:val="21"/>
+        </w:rPr>
+        <w:t xml:space="preserve">();   </w:t>
+      </w:r>
+      <w:r>
+        <w:rPr>
+          <w:rFonts w:ascii="Consolas" w:eastAsia="Times New Roman" w:hAnsi="Consolas" w:cs="Times New Roman"/>
+          <w:color w:val="6A9955"/>
+          <w:sz w:val="21"/>
+          <w:szCs w:val="21"/>
+        </w:rPr>
+        <w:t>// third way</w:t>
+      </w:r>
+    </w:p>
+    <w:p>
+      <w:pPr>
+        <w:shd w:val="clear" w:color="auto" w:fill="1F1F1F"/>
+        <w:spacing w:after="240" w:line="285" w:lineRule="atLeast"/>
+        <w:rPr>
+          <w:rFonts w:ascii="Consolas" w:eastAsia="Times New Roman" w:hAnsi="Consolas" w:cs="Times New Roman"/>
+          <w:color w:val="CCCCCC"/>
+          <w:sz w:val="21"/>
+          <w:szCs w:val="21"/>
+        </w:rPr>
+      </w:pPr>
+    </w:p>
+    <w:p>
+      <w:pPr>
+        <w:shd w:val="clear" w:color="auto" w:fill="1F1F1F"/>
+        <w:spacing w:after="0" w:line="285" w:lineRule="atLeast"/>
+        <w:rPr>
+          <w:rFonts w:ascii="Consolas" w:eastAsia="Times New Roman" w:hAnsi="Consolas" w:cs="Times New Roman"/>
+          <w:color w:val="CCCCCC"/>
+          <w:sz w:val="21"/>
+          <w:szCs w:val="21"/>
+        </w:rPr>
+      </w:pPr>
+      <w:r>
+        <w:rPr>
+          <w:rFonts w:ascii="Consolas" w:eastAsia="Times New Roman" w:hAnsi="Consolas" w:cs="Times New Roman"/>
+          <w:color w:val="CCCCCC"/>
+          <w:sz w:val="21"/>
+          <w:szCs w:val="21"/>
+        </w:rPr>
+        <w:t xml:space="preserve">  </w:t>
+      </w:r>
+      <w:r>
+        <w:rPr>
+          <w:rFonts w:ascii="Consolas" w:eastAsia="Times New Roman" w:hAnsi="Consolas" w:cs="Times New Roman"/>
+          <w:color w:val="9CDCFE"/>
+          <w:sz w:val="21"/>
+          <w:szCs w:val="21"/>
+        </w:rPr>
+        <w:t>console</w:t>
+      </w:r>
+      <w:r>
+        <w:rPr>
+          <w:rFonts w:ascii="Consolas" w:eastAsia="Times New Roman" w:hAnsi="Consolas" w:cs="Times New Roman"/>
+          <w:color w:val="CCCCCC"/>
+          <w:sz w:val="21"/>
+          <w:szCs w:val="21"/>
+        </w:rPr>
+        <w:t>.</w:t>
+      </w:r>
+      <w:r>
+        <w:rPr>
+          <w:rFonts w:ascii="Consolas" w:eastAsia="Times New Roman" w:hAnsi="Consolas" w:cs="Times New Roman"/>
+          <w:color w:val="DCDCAA"/>
+          <w:sz w:val="21"/>
+          <w:szCs w:val="21"/>
+        </w:rPr>
+        <w:t>log</w:t>
+      </w:r>
+      <w:r>
+        <w:rPr>
+          <w:rFonts w:ascii="Consolas" w:eastAsia="Times New Roman" w:hAnsi="Consolas" w:cs="Times New Roman"/>
+          <w:color w:val="CCCCCC"/>
+          <w:sz w:val="21"/>
+          <w:szCs w:val="21"/>
+        </w:rPr>
+        <w:t>(</w:t>
+      </w:r>
+      <w:r>
+        <w:rPr>
+          <w:rFonts w:ascii="Consolas" w:eastAsia="Times New Roman" w:hAnsi="Consolas" w:cs="Times New Roman"/>
+          <w:color w:val="4FC1FF"/>
+          <w:sz w:val="21"/>
+          <w:szCs w:val="21"/>
+        </w:rPr>
+        <w:t>combine</w:t>
+      </w:r>
+      <w:r>
+        <w:rPr>
+          <w:rFonts w:ascii="Consolas" w:eastAsia="Times New Roman" w:hAnsi="Consolas" w:cs="Times New Roman"/>
+          <w:color w:val="CCCCCC"/>
+          <w:sz w:val="21"/>
+          <w:szCs w:val="21"/>
+        </w:rPr>
+        <w:t xml:space="preserve">);   </w:t>
+      </w:r>
+    </w:p>
+    <w:p>
+      <w:pPr>
+        <w:shd w:val="clear" w:color="auto" w:fill="1F1F1F"/>
+        <w:spacing w:after="0" w:line="285" w:lineRule="atLeast"/>
+        <w:rPr>
+          <w:rFonts w:ascii="Consolas" w:eastAsia="Times New Roman" w:hAnsi="Consolas" w:cs="Times New Roman"/>
+          <w:color w:val="CCCCCC"/>
+          <w:sz w:val="21"/>
+          <w:szCs w:val="21"/>
+        </w:rPr>
+      </w:pPr>
+      <w:r>
+        <w:rPr>
+          <w:rFonts w:ascii="Consolas" w:eastAsia="Times New Roman" w:hAnsi="Consolas" w:cs="Times New Roman"/>
+          <w:color w:val="CCCCCC"/>
+          <w:sz w:val="21"/>
+          <w:szCs w:val="21"/>
+        </w:rPr>
+        <w:t xml:space="preserve">  </w:t>
+      </w:r>
+      <w:r>
+        <w:rPr>
+          <w:rFonts w:ascii="Consolas" w:eastAsia="Times New Roman" w:hAnsi="Consolas" w:cs="Times New Roman"/>
+          <w:color w:val="9CDCFE"/>
+          <w:sz w:val="21"/>
+          <w:szCs w:val="21"/>
+        </w:rPr>
+        <w:t>console</w:t>
+      </w:r>
+      <w:r>
+        <w:rPr>
+          <w:rFonts w:ascii="Consolas" w:eastAsia="Times New Roman" w:hAnsi="Consolas" w:cs="Times New Roman"/>
+          <w:color w:val="CCCCCC"/>
+          <w:sz w:val="21"/>
+          <w:szCs w:val="21"/>
+        </w:rPr>
+        <w:t>.</w:t>
+      </w:r>
+      <w:r>
+        <w:rPr>
+          <w:rFonts w:ascii="Consolas" w:eastAsia="Times New Roman" w:hAnsi="Consolas" w:cs="Times New Roman"/>
+          <w:color w:val="DCDCAA"/>
+          <w:sz w:val="21"/>
+          <w:szCs w:val="21"/>
+        </w:rPr>
+        <w:t>log</w:t>
+      </w:r>
+      <w:r>
+        <w:rPr>
+          <w:rFonts w:ascii="Consolas" w:eastAsia="Times New Roman" w:hAnsi="Consolas" w:cs="Times New Roman"/>
+          <w:color w:val="CCCCCC"/>
+          <w:sz w:val="21"/>
+          <w:szCs w:val="21"/>
+        </w:rPr>
+        <w:t>(</w:t>
+      </w:r>
+      <w:r>
+        <w:rPr>
+          <w:rFonts w:ascii="Consolas" w:eastAsia="Times New Roman" w:hAnsi="Consolas" w:cs="Times New Roman"/>
+          <w:color w:val="4FC1FF"/>
+          <w:sz w:val="21"/>
+          <w:szCs w:val="21"/>
+        </w:rPr>
+        <w:t>slice</w:t>
+      </w:r>
+      <w:r>
+        <w:rPr>
+          <w:rFonts w:ascii="Consolas" w:eastAsia="Times New Roman" w:hAnsi="Consolas" w:cs="Times New Roman"/>
+          <w:color w:val="CCCCCC"/>
+          <w:sz w:val="21"/>
+          <w:szCs w:val="21"/>
+        </w:rPr>
+        <w:t>);</w:t>
+      </w:r>
+    </w:p>
+    <w:p/>
+    <w:p>
+      <w:pPr>
+        <w:pStyle w:val="ListParagraph"/>
+        <w:numPr>
+          <w:ilvl w:val="0"/>
+          <w:numId w:val="1"/>
+        </w:numPr>
+      </w:pPr>
+      <w:r>
+        <w:t xml:space="preserve">The spread Operator </w:t>
       </w:r>
     </w:p>
     <w:p>
       <w:bookmarkStart w:id="0" w:name="_GoBack"/>
       <w:bookmarkEnd w:id="0"/>
     </w:p>
+    <w:p>
+      <w:pPr>
+        <w:pStyle w:val="ListParagraph"/>
+      </w:pPr>
+    </w:p>
+    <w:p/>
     <w:sectPr>
       <w:pgSz w:w="12240" w:h="15840"/>
       <w:pgMar w:top="1440" w:right="1440" w:bottom="1440" w:left="1440" w:header="708" w:footer="708" w:gutter="0"/>
@@ -4855,7 +5900,7 @@
   <w:abstractNum w:abstractNumId="1" w15:restartNumberingAfterBreak="0">
     <w:nsid w:val="756164B0"/>
     <w:multiLevelType w:val="hybridMultilevel"/>
-    <w:tmpl w:val="8CD65B2C"/>
+    <w:tmpl w:val="BC164EDA"/>
     <w:lvl w:ilvl="0" w:tplc="04090001">
       <w:start w:val="1"/>
       <w:numFmt w:val="bullet"/>

</xml_diff>

<commit_message>
testing all element in array
</commit_message>
<xml_diff>
--- a/Arrays in JavaScript.docx
+++ b/Arrays in JavaScript.docx
@@ -8372,1305 +8372,1980 @@
         <w:lastRenderedPageBreak/>
         <w:t xml:space="preserve">sorting array </w:t>
       </w:r>
+    </w:p>
+    <w:p>
+      <w:pPr>
+        <w:shd w:val="clear" w:color="auto" w:fill="1F1F1F"/>
+        <w:spacing w:after="0" w:line="285" w:lineRule="atLeast"/>
+        <w:rPr>
+          <w:rFonts w:ascii="Consolas" w:eastAsia="Times New Roman" w:hAnsi="Consolas" w:cs="Times New Roman"/>
+          <w:color w:val="CCCCCC"/>
+          <w:sz w:val="21"/>
+          <w:szCs w:val="21"/>
+        </w:rPr>
+      </w:pPr>
+      <w:proofErr w:type="spellStart"/>
+      <w:r>
+        <w:rPr>
+          <w:rFonts w:ascii="Consolas" w:eastAsia="Times New Roman" w:hAnsi="Consolas" w:cs="Times New Roman"/>
+          <w:color w:val="569CD6"/>
+          <w:sz w:val="21"/>
+          <w:szCs w:val="21"/>
+        </w:rPr>
+        <w:t>const</w:t>
+      </w:r>
+      <w:proofErr w:type="spellEnd"/>
+      <w:r>
+        <w:rPr>
+          <w:rFonts w:ascii="Consolas" w:eastAsia="Times New Roman" w:hAnsi="Consolas" w:cs="Times New Roman"/>
+          <w:color w:val="CCCCCC"/>
+          <w:sz w:val="21"/>
+          <w:szCs w:val="21"/>
+        </w:rPr>
+        <w:t xml:space="preserve"> </w:t>
+      </w:r>
+      <w:proofErr w:type="spellStart"/>
+      <w:proofErr w:type="gramStart"/>
+      <w:r>
+        <w:rPr>
+          <w:rFonts w:ascii="Consolas" w:eastAsia="Times New Roman" w:hAnsi="Consolas" w:cs="Times New Roman"/>
+          <w:color w:val="4FC1FF"/>
+          <w:sz w:val="21"/>
+          <w:szCs w:val="21"/>
+        </w:rPr>
+        <w:t>couse</w:t>
+      </w:r>
+      <w:proofErr w:type="spellEnd"/>
+      <w:r>
+        <w:rPr>
+          <w:rFonts w:ascii="Consolas" w:eastAsia="Times New Roman" w:hAnsi="Consolas" w:cs="Times New Roman"/>
+          <w:color w:val="CCCCCC"/>
+          <w:sz w:val="21"/>
+          <w:szCs w:val="21"/>
+        </w:rPr>
+        <w:t xml:space="preserve">  </w:t>
+      </w:r>
+      <w:r>
+        <w:rPr>
+          <w:rFonts w:ascii="Consolas" w:eastAsia="Times New Roman" w:hAnsi="Consolas" w:cs="Times New Roman"/>
+          <w:color w:val="D4D4D4"/>
+          <w:sz w:val="21"/>
+          <w:szCs w:val="21"/>
+        </w:rPr>
+        <w:t>=</w:t>
+      </w:r>
+      <w:proofErr w:type="gramEnd"/>
+      <w:r>
+        <w:rPr>
+          <w:rFonts w:ascii="Consolas" w:eastAsia="Times New Roman" w:hAnsi="Consolas" w:cs="Times New Roman"/>
+          <w:color w:val="CCCCCC"/>
+          <w:sz w:val="21"/>
+          <w:szCs w:val="21"/>
+        </w:rPr>
+        <w:t xml:space="preserve"> [</w:t>
+      </w:r>
+    </w:p>
+    <w:p>
+      <w:pPr>
+        <w:shd w:val="clear" w:color="auto" w:fill="1F1F1F"/>
+        <w:spacing w:after="0" w:line="285" w:lineRule="atLeast"/>
+        <w:rPr>
+          <w:rFonts w:ascii="Consolas" w:eastAsia="Times New Roman" w:hAnsi="Consolas" w:cs="Times New Roman"/>
+          <w:color w:val="CCCCCC"/>
+          <w:sz w:val="21"/>
+          <w:szCs w:val="21"/>
+        </w:rPr>
+      </w:pPr>
+      <w:r>
+        <w:rPr>
+          <w:rFonts w:ascii="Consolas" w:eastAsia="Times New Roman" w:hAnsi="Consolas" w:cs="Times New Roman"/>
+          <w:color w:val="CCCCCC"/>
+          <w:sz w:val="21"/>
+          <w:szCs w:val="21"/>
+        </w:rPr>
+        <w:t>    {</w:t>
+      </w:r>
+      <w:r>
+        <w:rPr>
+          <w:rFonts w:ascii="Consolas" w:eastAsia="Times New Roman" w:hAnsi="Consolas" w:cs="Times New Roman"/>
+          <w:color w:val="9CDCFE"/>
+          <w:sz w:val="21"/>
+          <w:szCs w:val="21"/>
+        </w:rPr>
+        <w:t>id:</w:t>
+      </w:r>
+      <w:proofErr w:type="gramStart"/>
+      <w:r>
+        <w:rPr>
+          <w:rFonts w:ascii="Consolas" w:eastAsia="Times New Roman" w:hAnsi="Consolas" w:cs="Times New Roman"/>
+          <w:color w:val="B5CEA8"/>
+          <w:sz w:val="21"/>
+          <w:szCs w:val="21"/>
+        </w:rPr>
+        <w:t>1</w:t>
+      </w:r>
+      <w:r>
+        <w:rPr>
+          <w:rFonts w:ascii="Consolas" w:eastAsia="Times New Roman" w:hAnsi="Consolas" w:cs="Times New Roman"/>
+          <w:color w:val="CCCCCC"/>
+          <w:sz w:val="21"/>
+          <w:szCs w:val="21"/>
+        </w:rPr>
+        <w:t xml:space="preserve"> ,</w:t>
+      </w:r>
+      <w:proofErr w:type="gramEnd"/>
+      <w:r>
+        <w:rPr>
+          <w:rFonts w:ascii="Consolas" w:eastAsia="Times New Roman" w:hAnsi="Consolas" w:cs="Times New Roman"/>
+          <w:color w:val="CCCCCC"/>
+          <w:sz w:val="21"/>
+          <w:szCs w:val="21"/>
+        </w:rPr>
+        <w:t xml:space="preserve"> </w:t>
+      </w:r>
+      <w:r>
+        <w:rPr>
+          <w:rFonts w:ascii="Consolas" w:eastAsia="Times New Roman" w:hAnsi="Consolas" w:cs="Times New Roman"/>
+          <w:color w:val="9CDCFE"/>
+          <w:sz w:val="21"/>
+          <w:szCs w:val="21"/>
+        </w:rPr>
+        <w:t>name :</w:t>
+      </w:r>
+      <w:r>
+        <w:rPr>
+          <w:rFonts w:ascii="Consolas" w:eastAsia="Times New Roman" w:hAnsi="Consolas" w:cs="Times New Roman"/>
+          <w:color w:val="CCCCCC"/>
+          <w:sz w:val="21"/>
+          <w:szCs w:val="21"/>
+        </w:rPr>
+        <w:t xml:space="preserve"> </w:t>
+      </w:r>
+      <w:r>
+        <w:rPr>
+          <w:rFonts w:ascii="Consolas" w:eastAsia="Times New Roman" w:hAnsi="Consolas" w:cs="Times New Roman"/>
+          <w:color w:val="CE9178"/>
+          <w:sz w:val="21"/>
+          <w:szCs w:val="21"/>
+        </w:rPr>
+        <w:t>'Node'</w:t>
+      </w:r>
+      <w:r>
+        <w:rPr>
+          <w:rFonts w:ascii="Consolas" w:eastAsia="Times New Roman" w:hAnsi="Consolas" w:cs="Times New Roman"/>
+          <w:color w:val="CCCCCC"/>
+          <w:sz w:val="21"/>
+          <w:szCs w:val="21"/>
+        </w:rPr>
+        <w:t>},</w:t>
+      </w:r>
+    </w:p>
+    <w:p>
+      <w:pPr>
+        <w:shd w:val="clear" w:color="auto" w:fill="1F1F1F"/>
+        <w:spacing w:after="0" w:line="285" w:lineRule="atLeast"/>
+        <w:rPr>
+          <w:rFonts w:ascii="Consolas" w:eastAsia="Times New Roman" w:hAnsi="Consolas" w:cs="Times New Roman"/>
+          <w:color w:val="CCCCCC"/>
+          <w:sz w:val="21"/>
+          <w:szCs w:val="21"/>
+        </w:rPr>
+      </w:pPr>
+      <w:r>
+        <w:rPr>
+          <w:rFonts w:ascii="Consolas" w:eastAsia="Times New Roman" w:hAnsi="Consolas" w:cs="Times New Roman"/>
+          <w:color w:val="CCCCCC"/>
+          <w:sz w:val="21"/>
+          <w:szCs w:val="21"/>
+        </w:rPr>
+        <w:t>    {</w:t>
+      </w:r>
+      <w:r>
+        <w:rPr>
+          <w:rFonts w:ascii="Consolas" w:eastAsia="Times New Roman" w:hAnsi="Consolas" w:cs="Times New Roman"/>
+          <w:color w:val="9CDCFE"/>
+          <w:sz w:val="21"/>
+          <w:szCs w:val="21"/>
+        </w:rPr>
+        <w:t>id:</w:t>
+      </w:r>
+      <w:proofErr w:type="gramStart"/>
+      <w:r>
+        <w:rPr>
+          <w:rFonts w:ascii="Consolas" w:eastAsia="Times New Roman" w:hAnsi="Consolas" w:cs="Times New Roman"/>
+          <w:color w:val="B5CEA8"/>
+          <w:sz w:val="21"/>
+          <w:szCs w:val="21"/>
+        </w:rPr>
+        <w:t>2</w:t>
+      </w:r>
+      <w:r>
+        <w:rPr>
+          <w:rFonts w:ascii="Consolas" w:eastAsia="Times New Roman" w:hAnsi="Consolas" w:cs="Times New Roman"/>
+          <w:color w:val="CCCCCC"/>
+          <w:sz w:val="21"/>
+          <w:szCs w:val="21"/>
+        </w:rPr>
+        <w:t xml:space="preserve"> ,</w:t>
+      </w:r>
+      <w:proofErr w:type="gramEnd"/>
+      <w:r>
+        <w:rPr>
+          <w:rFonts w:ascii="Consolas" w:eastAsia="Times New Roman" w:hAnsi="Consolas" w:cs="Times New Roman"/>
+          <w:color w:val="CCCCCC"/>
+          <w:sz w:val="21"/>
+          <w:szCs w:val="21"/>
+        </w:rPr>
+        <w:t xml:space="preserve"> </w:t>
+      </w:r>
+      <w:r>
+        <w:rPr>
+          <w:rFonts w:ascii="Consolas" w:eastAsia="Times New Roman" w:hAnsi="Consolas" w:cs="Times New Roman"/>
+          <w:color w:val="9CDCFE"/>
+          <w:sz w:val="21"/>
+          <w:szCs w:val="21"/>
+        </w:rPr>
+        <w:t>name :</w:t>
+      </w:r>
+      <w:r>
+        <w:rPr>
+          <w:rFonts w:ascii="Consolas" w:eastAsia="Times New Roman" w:hAnsi="Consolas" w:cs="Times New Roman"/>
+          <w:color w:val="CCCCCC"/>
+          <w:sz w:val="21"/>
+          <w:szCs w:val="21"/>
+        </w:rPr>
+        <w:t xml:space="preserve"> </w:t>
+      </w:r>
+      <w:r>
+        <w:rPr>
+          <w:rFonts w:ascii="Consolas" w:eastAsia="Times New Roman" w:hAnsi="Consolas" w:cs="Times New Roman"/>
+          <w:color w:val="CE9178"/>
+          <w:sz w:val="21"/>
+          <w:szCs w:val="21"/>
+        </w:rPr>
+        <w:t>'</w:t>
+      </w:r>
+      <w:proofErr w:type="spellStart"/>
+      <w:r>
+        <w:rPr>
+          <w:rFonts w:ascii="Consolas" w:eastAsia="Times New Roman" w:hAnsi="Consolas" w:cs="Times New Roman"/>
+          <w:color w:val="CE9178"/>
+          <w:sz w:val="21"/>
+          <w:szCs w:val="21"/>
+        </w:rPr>
+        <w:t>Javascript</w:t>
+      </w:r>
+      <w:proofErr w:type="spellEnd"/>
+      <w:r>
+        <w:rPr>
+          <w:rFonts w:ascii="Consolas" w:eastAsia="Times New Roman" w:hAnsi="Consolas" w:cs="Times New Roman"/>
+          <w:color w:val="CE9178"/>
+          <w:sz w:val="21"/>
+          <w:szCs w:val="21"/>
+        </w:rPr>
+        <w:t>'</w:t>
+      </w:r>
+      <w:r>
+        <w:rPr>
+          <w:rFonts w:ascii="Consolas" w:eastAsia="Times New Roman" w:hAnsi="Consolas" w:cs="Times New Roman"/>
+          <w:color w:val="CCCCCC"/>
+          <w:sz w:val="21"/>
+          <w:szCs w:val="21"/>
+        </w:rPr>
+        <w:t>}</w:t>
+      </w:r>
+    </w:p>
+    <w:p>
+      <w:pPr>
+        <w:shd w:val="clear" w:color="auto" w:fill="1F1F1F"/>
+        <w:spacing w:after="0" w:line="285" w:lineRule="atLeast"/>
+        <w:rPr>
+          <w:rFonts w:ascii="Consolas" w:eastAsia="Times New Roman" w:hAnsi="Consolas" w:cs="Times New Roman"/>
+          <w:color w:val="CCCCCC"/>
+          <w:sz w:val="21"/>
+          <w:szCs w:val="21"/>
+        </w:rPr>
+      </w:pPr>
+      <w:r>
+        <w:rPr>
+          <w:rFonts w:ascii="Consolas" w:eastAsia="Times New Roman" w:hAnsi="Consolas" w:cs="Times New Roman"/>
+          <w:color w:val="CCCCCC"/>
+          <w:sz w:val="21"/>
+          <w:szCs w:val="21"/>
+        </w:rPr>
+        <w:t>];</w:t>
+      </w:r>
+    </w:p>
+    <w:p>
+      <w:pPr>
+        <w:shd w:val="clear" w:color="auto" w:fill="1F1F1F"/>
+        <w:spacing w:after="0" w:line="285" w:lineRule="atLeast"/>
+        <w:rPr>
+          <w:rFonts w:ascii="Consolas" w:eastAsia="Times New Roman" w:hAnsi="Consolas" w:cs="Times New Roman"/>
+          <w:color w:val="CCCCCC"/>
+          <w:sz w:val="21"/>
+          <w:szCs w:val="21"/>
+        </w:rPr>
+      </w:pPr>
+    </w:p>
+    <w:p>
+      <w:pPr>
+        <w:shd w:val="clear" w:color="auto" w:fill="1F1F1F"/>
+        <w:spacing w:after="0" w:line="285" w:lineRule="atLeast"/>
+        <w:rPr>
+          <w:rFonts w:ascii="Consolas" w:eastAsia="Times New Roman" w:hAnsi="Consolas" w:cs="Times New Roman"/>
+          <w:color w:val="CCCCCC"/>
+          <w:sz w:val="21"/>
+          <w:szCs w:val="21"/>
+        </w:rPr>
+      </w:pPr>
+      <w:r>
+        <w:rPr>
+          <w:rFonts w:ascii="Consolas" w:eastAsia="Times New Roman" w:hAnsi="Consolas" w:cs="Times New Roman"/>
+          <w:color w:val="CCCCCC"/>
+          <w:sz w:val="21"/>
+          <w:szCs w:val="21"/>
+        </w:rPr>
+        <w:t> </w:t>
+      </w:r>
+      <w:proofErr w:type="spellStart"/>
+      <w:proofErr w:type="gramStart"/>
+      <w:r>
+        <w:rPr>
+          <w:rFonts w:ascii="Consolas" w:eastAsia="Times New Roman" w:hAnsi="Consolas" w:cs="Times New Roman"/>
+          <w:color w:val="4FC1FF"/>
+          <w:sz w:val="21"/>
+          <w:szCs w:val="21"/>
+        </w:rPr>
+        <w:t>couse</w:t>
+      </w:r>
+      <w:r>
+        <w:rPr>
+          <w:rFonts w:ascii="Consolas" w:eastAsia="Times New Roman" w:hAnsi="Consolas" w:cs="Times New Roman"/>
+          <w:color w:val="CCCCCC"/>
+          <w:sz w:val="21"/>
+          <w:szCs w:val="21"/>
+        </w:rPr>
+        <w:t>.</w:t>
+      </w:r>
+      <w:r>
+        <w:rPr>
+          <w:rFonts w:ascii="Consolas" w:eastAsia="Times New Roman" w:hAnsi="Consolas" w:cs="Times New Roman"/>
+          <w:color w:val="DCDCAA"/>
+          <w:sz w:val="21"/>
+          <w:szCs w:val="21"/>
+        </w:rPr>
+        <w:t>sort</w:t>
+      </w:r>
+      <w:proofErr w:type="spellEnd"/>
+      <w:proofErr w:type="gramEnd"/>
+      <w:r>
+        <w:rPr>
+          <w:rFonts w:ascii="Consolas" w:eastAsia="Times New Roman" w:hAnsi="Consolas" w:cs="Times New Roman"/>
+          <w:color w:val="CCCCCC"/>
+          <w:sz w:val="21"/>
+          <w:szCs w:val="21"/>
+        </w:rPr>
+        <w:t xml:space="preserve"> (</w:t>
+      </w:r>
+      <w:r>
+        <w:rPr>
+          <w:rFonts w:ascii="Consolas" w:eastAsia="Times New Roman" w:hAnsi="Consolas" w:cs="Times New Roman"/>
+          <w:color w:val="569CD6"/>
+          <w:sz w:val="21"/>
+          <w:szCs w:val="21"/>
+        </w:rPr>
+        <w:t>function</w:t>
+      </w:r>
+      <w:r>
+        <w:rPr>
+          <w:rFonts w:ascii="Consolas" w:eastAsia="Times New Roman" w:hAnsi="Consolas" w:cs="Times New Roman"/>
+          <w:color w:val="CCCCCC"/>
+          <w:sz w:val="21"/>
+          <w:szCs w:val="21"/>
+        </w:rPr>
+        <w:t xml:space="preserve"> (</w:t>
+      </w:r>
+      <w:proofErr w:type="spellStart"/>
+      <w:r>
+        <w:rPr>
+          <w:rFonts w:ascii="Consolas" w:eastAsia="Times New Roman" w:hAnsi="Consolas" w:cs="Times New Roman"/>
+          <w:color w:val="9CDCFE"/>
+          <w:sz w:val="21"/>
+          <w:szCs w:val="21"/>
+        </w:rPr>
+        <w:t>a</w:t>
+      </w:r>
+      <w:r>
+        <w:rPr>
+          <w:rFonts w:ascii="Consolas" w:eastAsia="Times New Roman" w:hAnsi="Consolas" w:cs="Times New Roman"/>
+          <w:color w:val="CCCCCC"/>
+          <w:sz w:val="21"/>
+          <w:szCs w:val="21"/>
+        </w:rPr>
+        <w:t>,</w:t>
+      </w:r>
+      <w:r>
+        <w:rPr>
+          <w:rFonts w:ascii="Consolas" w:eastAsia="Times New Roman" w:hAnsi="Consolas" w:cs="Times New Roman"/>
+          <w:color w:val="9CDCFE"/>
+          <w:sz w:val="21"/>
+          <w:szCs w:val="21"/>
+        </w:rPr>
+        <w:t>b</w:t>
+      </w:r>
+      <w:proofErr w:type="spellEnd"/>
+      <w:r>
+        <w:rPr>
+          <w:rFonts w:ascii="Consolas" w:eastAsia="Times New Roman" w:hAnsi="Consolas" w:cs="Times New Roman"/>
+          <w:color w:val="CCCCCC"/>
+          <w:sz w:val="21"/>
+          <w:szCs w:val="21"/>
+        </w:rPr>
+        <w:t>) {</w:t>
+      </w:r>
+    </w:p>
+    <w:p>
+      <w:pPr>
+        <w:shd w:val="clear" w:color="auto" w:fill="1F1F1F"/>
+        <w:spacing w:after="0" w:line="285" w:lineRule="atLeast"/>
+        <w:rPr>
+          <w:rFonts w:ascii="Consolas" w:eastAsia="Times New Roman" w:hAnsi="Consolas" w:cs="Times New Roman"/>
+          <w:color w:val="CCCCCC"/>
+          <w:sz w:val="21"/>
+          <w:szCs w:val="21"/>
+        </w:rPr>
+      </w:pPr>
+      <w:r>
+        <w:rPr>
+          <w:rFonts w:ascii="Consolas" w:eastAsia="Times New Roman" w:hAnsi="Consolas" w:cs="Times New Roman"/>
+          <w:color w:val="CCCCCC"/>
+          <w:sz w:val="21"/>
+          <w:szCs w:val="21"/>
+        </w:rPr>
+        <w:t xml:space="preserve">  </w:t>
+      </w:r>
+    </w:p>
+    <w:p>
+      <w:pPr>
+        <w:shd w:val="clear" w:color="auto" w:fill="1F1F1F"/>
+        <w:spacing w:after="0" w:line="285" w:lineRule="atLeast"/>
+        <w:rPr>
+          <w:rFonts w:ascii="Consolas" w:eastAsia="Times New Roman" w:hAnsi="Consolas" w:cs="Times New Roman"/>
+          <w:color w:val="CCCCCC"/>
+          <w:sz w:val="21"/>
+          <w:szCs w:val="21"/>
+        </w:rPr>
+      </w:pPr>
+      <w:r>
+        <w:rPr>
+          <w:rFonts w:ascii="Consolas" w:eastAsia="Times New Roman" w:hAnsi="Consolas" w:cs="Times New Roman"/>
+          <w:color w:val="CCCCCC"/>
+          <w:sz w:val="21"/>
+          <w:szCs w:val="21"/>
+        </w:rPr>
+        <w:t xml:space="preserve">    </w:t>
+      </w:r>
+      <w:r>
+        <w:rPr>
+          <w:rFonts w:ascii="Consolas" w:eastAsia="Times New Roman" w:hAnsi="Consolas" w:cs="Times New Roman"/>
+          <w:color w:val="6A9955"/>
+          <w:sz w:val="21"/>
+          <w:szCs w:val="21"/>
+        </w:rPr>
+        <w:t>// a &lt; b =&gt; -1</w:t>
+      </w:r>
+    </w:p>
+    <w:p>
+      <w:pPr>
+        <w:shd w:val="clear" w:color="auto" w:fill="1F1F1F"/>
+        <w:spacing w:after="0" w:line="285" w:lineRule="atLeast"/>
+        <w:rPr>
+          <w:rFonts w:ascii="Consolas" w:eastAsia="Times New Roman" w:hAnsi="Consolas" w:cs="Times New Roman"/>
+          <w:color w:val="CCCCCC"/>
+          <w:sz w:val="21"/>
+          <w:szCs w:val="21"/>
+        </w:rPr>
+      </w:pPr>
+      <w:r>
+        <w:rPr>
+          <w:rFonts w:ascii="Consolas" w:eastAsia="Times New Roman" w:hAnsi="Consolas" w:cs="Times New Roman"/>
+          <w:color w:val="CCCCCC"/>
+          <w:sz w:val="21"/>
+          <w:szCs w:val="21"/>
+        </w:rPr>
+        <w:t xml:space="preserve">    </w:t>
+      </w:r>
+      <w:r>
+        <w:rPr>
+          <w:rFonts w:ascii="Consolas" w:eastAsia="Times New Roman" w:hAnsi="Consolas" w:cs="Times New Roman"/>
+          <w:color w:val="6A9955"/>
+          <w:sz w:val="21"/>
+          <w:szCs w:val="21"/>
+        </w:rPr>
+        <w:t>// a &gt; b =&gt; 1</w:t>
+      </w:r>
+    </w:p>
+    <w:p>
+      <w:pPr>
+        <w:shd w:val="clear" w:color="auto" w:fill="1F1F1F"/>
+        <w:spacing w:after="0" w:line="285" w:lineRule="atLeast"/>
+        <w:rPr>
+          <w:rFonts w:ascii="Consolas" w:eastAsia="Times New Roman" w:hAnsi="Consolas" w:cs="Times New Roman"/>
+          <w:color w:val="CCCCCC"/>
+          <w:sz w:val="21"/>
+          <w:szCs w:val="21"/>
+        </w:rPr>
+      </w:pPr>
+      <w:r>
+        <w:rPr>
+          <w:rFonts w:ascii="Consolas" w:eastAsia="Times New Roman" w:hAnsi="Consolas" w:cs="Times New Roman"/>
+          <w:color w:val="CCCCCC"/>
+          <w:sz w:val="21"/>
+          <w:szCs w:val="21"/>
+        </w:rPr>
+        <w:t xml:space="preserve">    </w:t>
+      </w:r>
+      <w:r>
+        <w:rPr>
+          <w:rFonts w:ascii="Consolas" w:eastAsia="Times New Roman" w:hAnsi="Consolas" w:cs="Times New Roman"/>
+          <w:color w:val="6A9955"/>
+          <w:sz w:val="21"/>
+          <w:szCs w:val="21"/>
+        </w:rPr>
+        <w:t>// a === b =&gt; 0</w:t>
+      </w:r>
+    </w:p>
+    <w:p>
+      <w:pPr>
+        <w:shd w:val="clear" w:color="auto" w:fill="1F1F1F"/>
+        <w:spacing w:after="0" w:line="285" w:lineRule="atLeast"/>
+        <w:rPr>
+          <w:rFonts w:ascii="Consolas" w:eastAsia="Times New Roman" w:hAnsi="Consolas" w:cs="Times New Roman"/>
+          <w:color w:val="CCCCCC"/>
+          <w:sz w:val="21"/>
+          <w:szCs w:val="21"/>
+        </w:rPr>
+      </w:pPr>
+    </w:p>
+    <w:p>
+      <w:pPr>
+        <w:shd w:val="clear" w:color="auto" w:fill="1F1F1F"/>
+        <w:spacing w:after="0" w:line="285" w:lineRule="atLeast"/>
+        <w:rPr>
+          <w:rFonts w:ascii="Consolas" w:eastAsia="Times New Roman" w:hAnsi="Consolas" w:cs="Times New Roman"/>
+          <w:color w:val="CCCCCC"/>
+          <w:sz w:val="21"/>
+          <w:szCs w:val="21"/>
+        </w:rPr>
+      </w:pPr>
+      <w:r>
+        <w:rPr>
+          <w:rFonts w:ascii="Consolas" w:eastAsia="Times New Roman" w:hAnsi="Consolas" w:cs="Times New Roman"/>
+          <w:color w:val="CCCCCC"/>
+          <w:sz w:val="21"/>
+          <w:szCs w:val="21"/>
+        </w:rPr>
+        <w:t xml:space="preserve">    </w:t>
+      </w:r>
+      <w:proofErr w:type="spellStart"/>
+      <w:r>
+        <w:rPr>
+          <w:rFonts w:ascii="Consolas" w:eastAsia="Times New Roman" w:hAnsi="Consolas" w:cs="Times New Roman"/>
+          <w:color w:val="569CD6"/>
+          <w:sz w:val="21"/>
+          <w:szCs w:val="21"/>
+        </w:rPr>
+        <w:t>const</w:t>
+      </w:r>
+      <w:proofErr w:type="spellEnd"/>
+      <w:r>
+        <w:rPr>
+          <w:rFonts w:ascii="Consolas" w:eastAsia="Times New Roman" w:hAnsi="Consolas" w:cs="Times New Roman"/>
+          <w:color w:val="CCCCCC"/>
+          <w:sz w:val="21"/>
+          <w:szCs w:val="21"/>
+        </w:rPr>
+        <w:t xml:space="preserve"> </w:t>
+      </w:r>
+      <w:proofErr w:type="spellStart"/>
+      <w:r>
+        <w:rPr>
+          <w:rFonts w:ascii="Consolas" w:eastAsia="Times New Roman" w:hAnsi="Consolas" w:cs="Times New Roman"/>
+          <w:color w:val="4FC1FF"/>
+          <w:sz w:val="21"/>
+          <w:szCs w:val="21"/>
+        </w:rPr>
+        <w:t>nameA</w:t>
+      </w:r>
+      <w:proofErr w:type="spellEnd"/>
+      <w:r>
+        <w:rPr>
+          <w:rFonts w:ascii="Consolas" w:eastAsia="Times New Roman" w:hAnsi="Consolas" w:cs="Times New Roman"/>
+          <w:color w:val="CCCCCC"/>
+          <w:sz w:val="21"/>
+          <w:szCs w:val="21"/>
+        </w:rPr>
+        <w:t xml:space="preserve"> </w:t>
+      </w:r>
+      <w:r>
+        <w:rPr>
+          <w:rFonts w:ascii="Consolas" w:eastAsia="Times New Roman" w:hAnsi="Consolas" w:cs="Times New Roman"/>
+          <w:color w:val="D4D4D4"/>
+          <w:sz w:val="21"/>
+          <w:szCs w:val="21"/>
+        </w:rPr>
+        <w:t>=</w:t>
+      </w:r>
+      <w:r>
+        <w:rPr>
+          <w:rFonts w:ascii="Consolas" w:eastAsia="Times New Roman" w:hAnsi="Consolas" w:cs="Times New Roman"/>
+          <w:color w:val="CCCCCC"/>
+          <w:sz w:val="21"/>
+          <w:szCs w:val="21"/>
+        </w:rPr>
+        <w:t xml:space="preserve"> </w:t>
+      </w:r>
+      <w:proofErr w:type="spellStart"/>
+      <w:r>
+        <w:rPr>
+          <w:rFonts w:ascii="Consolas" w:eastAsia="Times New Roman" w:hAnsi="Consolas" w:cs="Times New Roman"/>
+          <w:color w:val="9CDCFE"/>
+          <w:sz w:val="21"/>
+          <w:szCs w:val="21"/>
+        </w:rPr>
+        <w:t>a</w:t>
+      </w:r>
+      <w:r>
+        <w:rPr>
+          <w:rFonts w:ascii="Consolas" w:eastAsia="Times New Roman" w:hAnsi="Consolas" w:cs="Times New Roman"/>
+          <w:color w:val="CCCCCC"/>
+          <w:sz w:val="21"/>
+          <w:szCs w:val="21"/>
+        </w:rPr>
+        <w:t>.</w:t>
+      </w:r>
+      <w:proofErr w:type="gramStart"/>
+      <w:r>
+        <w:rPr>
+          <w:rFonts w:ascii="Consolas" w:eastAsia="Times New Roman" w:hAnsi="Consolas" w:cs="Times New Roman"/>
+          <w:color w:val="9CDCFE"/>
+          <w:sz w:val="21"/>
+          <w:szCs w:val="21"/>
+        </w:rPr>
+        <w:t>name</w:t>
+      </w:r>
+      <w:r>
+        <w:rPr>
+          <w:rFonts w:ascii="Consolas" w:eastAsia="Times New Roman" w:hAnsi="Consolas" w:cs="Times New Roman"/>
+          <w:color w:val="CCCCCC"/>
+          <w:sz w:val="21"/>
+          <w:szCs w:val="21"/>
+        </w:rPr>
+        <w:t>.</w:t>
+      </w:r>
+      <w:r>
+        <w:rPr>
+          <w:rFonts w:ascii="Consolas" w:eastAsia="Times New Roman" w:hAnsi="Consolas" w:cs="Times New Roman"/>
+          <w:color w:val="DCDCAA"/>
+          <w:sz w:val="21"/>
+          <w:szCs w:val="21"/>
+        </w:rPr>
+        <w:t>toUpperCase</w:t>
+      </w:r>
+      <w:proofErr w:type="spellEnd"/>
+      <w:proofErr w:type="gramEnd"/>
+      <w:r>
+        <w:rPr>
+          <w:rFonts w:ascii="Consolas" w:eastAsia="Times New Roman" w:hAnsi="Consolas" w:cs="Times New Roman"/>
+          <w:color w:val="CCCCCC"/>
+          <w:sz w:val="21"/>
+          <w:szCs w:val="21"/>
+        </w:rPr>
+        <w:t>();</w:t>
+      </w:r>
+    </w:p>
+    <w:p>
+      <w:pPr>
+        <w:shd w:val="clear" w:color="auto" w:fill="1F1F1F"/>
+        <w:spacing w:after="0" w:line="285" w:lineRule="atLeast"/>
+        <w:rPr>
+          <w:rFonts w:ascii="Consolas" w:eastAsia="Times New Roman" w:hAnsi="Consolas" w:cs="Times New Roman"/>
+          <w:color w:val="CCCCCC"/>
+          <w:sz w:val="21"/>
+          <w:szCs w:val="21"/>
+        </w:rPr>
+      </w:pPr>
+      <w:r>
+        <w:rPr>
+          <w:rFonts w:ascii="Consolas" w:eastAsia="Times New Roman" w:hAnsi="Consolas" w:cs="Times New Roman"/>
+          <w:color w:val="CCCCCC"/>
+          <w:sz w:val="21"/>
+          <w:szCs w:val="21"/>
+        </w:rPr>
+        <w:t xml:space="preserve">    </w:t>
+      </w:r>
+      <w:proofErr w:type="spellStart"/>
+      <w:r>
+        <w:rPr>
+          <w:rFonts w:ascii="Consolas" w:eastAsia="Times New Roman" w:hAnsi="Consolas" w:cs="Times New Roman"/>
+          <w:color w:val="569CD6"/>
+          <w:sz w:val="21"/>
+          <w:szCs w:val="21"/>
+        </w:rPr>
+        <w:t>const</w:t>
+      </w:r>
+      <w:proofErr w:type="spellEnd"/>
+      <w:r>
+        <w:rPr>
+          <w:rFonts w:ascii="Consolas" w:eastAsia="Times New Roman" w:hAnsi="Consolas" w:cs="Times New Roman"/>
+          <w:color w:val="CCCCCC"/>
+          <w:sz w:val="21"/>
+          <w:szCs w:val="21"/>
+        </w:rPr>
+        <w:t xml:space="preserve"> </w:t>
+      </w:r>
+      <w:proofErr w:type="spellStart"/>
+      <w:r>
+        <w:rPr>
+          <w:rFonts w:ascii="Consolas" w:eastAsia="Times New Roman" w:hAnsi="Consolas" w:cs="Times New Roman"/>
+          <w:color w:val="4FC1FF"/>
+          <w:sz w:val="21"/>
+          <w:szCs w:val="21"/>
+        </w:rPr>
+        <w:t>nameB</w:t>
+      </w:r>
+      <w:proofErr w:type="spellEnd"/>
+      <w:r>
+        <w:rPr>
+          <w:rFonts w:ascii="Consolas" w:eastAsia="Times New Roman" w:hAnsi="Consolas" w:cs="Times New Roman"/>
+          <w:color w:val="CCCCCC"/>
+          <w:sz w:val="21"/>
+          <w:szCs w:val="21"/>
+        </w:rPr>
+        <w:t xml:space="preserve"> </w:t>
+      </w:r>
+      <w:r>
+        <w:rPr>
+          <w:rFonts w:ascii="Consolas" w:eastAsia="Times New Roman" w:hAnsi="Consolas" w:cs="Times New Roman"/>
+          <w:color w:val="D4D4D4"/>
+          <w:sz w:val="21"/>
+          <w:szCs w:val="21"/>
+        </w:rPr>
+        <w:t>=</w:t>
+      </w:r>
+      <w:r>
+        <w:rPr>
+          <w:rFonts w:ascii="Consolas" w:eastAsia="Times New Roman" w:hAnsi="Consolas" w:cs="Times New Roman"/>
+          <w:color w:val="CCCCCC"/>
+          <w:sz w:val="21"/>
+          <w:szCs w:val="21"/>
+        </w:rPr>
+        <w:t xml:space="preserve"> </w:t>
+      </w:r>
+      <w:proofErr w:type="spellStart"/>
+      <w:r>
+        <w:rPr>
+          <w:rFonts w:ascii="Consolas" w:eastAsia="Times New Roman" w:hAnsi="Consolas" w:cs="Times New Roman"/>
+          <w:color w:val="9CDCFE"/>
+          <w:sz w:val="21"/>
+          <w:szCs w:val="21"/>
+        </w:rPr>
+        <w:t>b</w:t>
+      </w:r>
+      <w:r>
+        <w:rPr>
+          <w:rFonts w:ascii="Consolas" w:eastAsia="Times New Roman" w:hAnsi="Consolas" w:cs="Times New Roman"/>
+          <w:color w:val="CCCCCC"/>
+          <w:sz w:val="21"/>
+          <w:szCs w:val="21"/>
+        </w:rPr>
+        <w:t>.</w:t>
+      </w:r>
+      <w:proofErr w:type="gramStart"/>
+      <w:r>
+        <w:rPr>
+          <w:rFonts w:ascii="Consolas" w:eastAsia="Times New Roman" w:hAnsi="Consolas" w:cs="Times New Roman"/>
+          <w:color w:val="9CDCFE"/>
+          <w:sz w:val="21"/>
+          <w:szCs w:val="21"/>
+        </w:rPr>
+        <w:t>name</w:t>
+      </w:r>
+      <w:r>
+        <w:rPr>
+          <w:rFonts w:ascii="Consolas" w:eastAsia="Times New Roman" w:hAnsi="Consolas" w:cs="Times New Roman"/>
+          <w:color w:val="CCCCCC"/>
+          <w:sz w:val="21"/>
+          <w:szCs w:val="21"/>
+        </w:rPr>
+        <w:t>.</w:t>
+      </w:r>
+      <w:r>
+        <w:rPr>
+          <w:rFonts w:ascii="Consolas" w:eastAsia="Times New Roman" w:hAnsi="Consolas" w:cs="Times New Roman"/>
+          <w:color w:val="DCDCAA"/>
+          <w:sz w:val="21"/>
+          <w:szCs w:val="21"/>
+        </w:rPr>
+        <w:t>toUpperCase</w:t>
+      </w:r>
+      <w:proofErr w:type="spellEnd"/>
+      <w:proofErr w:type="gramEnd"/>
+      <w:r>
+        <w:rPr>
+          <w:rFonts w:ascii="Consolas" w:eastAsia="Times New Roman" w:hAnsi="Consolas" w:cs="Times New Roman"/>
+          <w:color w:val="CCCCCC"/>
+          <w:sz w:val="21"/>
+          <w:szCs w:val="21"/>
+        </w:rPr>
+        <w:t>();</w:t>
+      </w:r>
+    </w:p>
+    <w:p>
+      <w:pPr>
+        <w:shd w:val="clear" w:color="auto" w:fill="1F1F1F"/>
+        <w:spacing w:after="0" w:line="285" w:lineRule="atLeast"/>
+        <w:rPr>
+          <w:rFonts w:ascii="Consolas" w:eastAsia="Times New Roman" w:hAnsi="Consolas" w:cs="Times New Roman"/>
+          <w:color w:val="CCCCCC"/>
+          <w:sz w:val="21"/>
+          <w:szCs w:val="21"/>
+        </w:rPr>
+      </w:pPr>
+    </w:p>
+    <w:p>
+      <w:pPr>
+        <w:shd w:val="clear" w:color="auto" w:fill="1F1F1F"/>
+        <w:spacing w:after="0" w:line="285" w:lineRule="atLeast"/>
+        <w:rPr>
+          <w:rFonts w:ascii="Consolas" w:eastAsia="Times New Roman" w:hAnsi="Consolas" w:cs="Times New Roman"/>
+          <w:color w:val="CCCCCC"/>
+          <w:sz w:val="21"/>
+          <w:szCs w:val="21"/>
+        </w:rPr>
+      </w:pPr>
+      <w:r>
+        <w:rPr>
+          <w:rFonts w:ascii="Consolas" w:eastAsia="Times New Roman" w:hAnsi="Consolas" w:cs="Times New Roman"/>
+          <w:color w:val="CCCCCC"/>
+          <w:sz w:val="21"/>
+          <w:szCs w:val="21"/>
+        </w:rPr>
+        <w:t xml:space="preserve">    </w:t>
+      </w:r>
+      <w:r>
+        <w:rPr>
+          <w:rFonts w:ascii="Consolas" w:eastAsia="Times New Roman" w:hAnsi="Consolas" w:cs="Times New Roman"/>
+          <w:color w:val="C586C0"/>
+          <w:sz w:val="21"/>
+          <w:szCs w:val="21"/>
+        </w:rPr>
+        <w:t>if</w:t>
+      </w:r>
+      <w:r>
+        <w:rPr>
+          <w:rFonts w:ascii="Consolas" w:eastAsia="Times New Roman" w:hAnsi="Consolas" w:cs="Times New Roman"/>
+          <w:color w:val="CCCCCC"/>
+          <w:sz w:val="21"/>
+          <w:szCs w:val="21"/>
+        </w:rPr>
+        <w:t xml:space="preserve"> (</w:t>
+      </w:r>
+      <w:proofErr w:type="spellStart"/>
+      <w:r>
+        <w:rPr>
+          <w:rFonts w:ascii="Consolas" w:eastAsia="Times New Roman" w:hAnsi="Consolas" w:cs="Times New Roman"/>
+          <w:color w:val="4FC1FF"/>
+          <w:sz w:val="21"/>
+          <w:szCs w:val="21"/>
+        </w:rPr>
+        <w:t>nameA</w:t>
+      </w:r>
+      <w:proofErr w:type="spellEnd"/>
+      <w:r>
+        <w:rPr>
+          <w:rFonts w:ascii="Consolas" w:eastAsia="Times New Roman" w:hAnsi="Consolas" w:cs="Times New Roman"/>
+          <w:color w:val="CCCCCC"/>
+          <w:sz w:val="21"/>
+          <w:szCs w:val="21"/>
+        </w:rPr>
+        <w:t xml:space="preserve"> </w:t>
+      </w:r>
+      <w:r>
+        <w:rPr>
+          <w:rFonts w:ascii="Consolas" w:eastAsia="Times New Roman" w:hAnsi="Consolas" w:cs="Times New Roman"/>
+          <w:color w:val="D4D4D4"/>
+          <w:sz w:val="21"/>
+          <w:szCs w:val="21"/>
+        </w:rPr>
+        <w:t>&lt;</w:t>
+      </w:r>
+      <w:r>
+        <w:rPr>
+          <w:rFonts w:ascii="Consolas" w:eastAsia="Times New Roman" w:hAnsi="Consolas" w:cs="Times New Roman"/>
+          <w:color w:val="CCCCCC"/>
+          <w:sz w:val="21"/>
+          <w:szCs w:val="21"/>
+        </w:rPr>
+        <w:t xml:space="preserve"> </w:t>
+      </w:r>
+      <w:proofErr w:type="spellStart"/>
+      <w:r>
+        <w:rPr>
+          <w:rFonts w:ascii="Consolas" w:eastAsia="Times New Roman" w:hAnsi="Consolas" w:cs="Times New Roman"/>
+          <w:color w:val="4FC1FF"/>
+          <w:sz w:val="21"/>
+          <w:szCs w:val="21"/>
+        </w:rPr>
+        <w:t>nameB</w:t>
+      </w:r>
+      <w:proofErr w:type="spellEnd"/>
+      <w:r>
+        <w:rPr>
+          <w:rFonts w:ascii="Consolas" w:eastAsia="Times New Roman" w:hAnsi="Consolas" w:cs="Times New Roman"/>
+          <w:color w:val="CCCCCC"/>
+          <w:sz w:val="21"/>
+          <w:szCs w:val="21"/>
+        </w:rPr>
+        <w:t xml:space="preserve">) </w:t>
+      </w:r>
+      <w:r>
+        <w:rPr>
+          <w:rFonts w:ascii="Consolas" w:eastAsia="Times New Roman" w:hAnsi="Consolas" w:cs="Times New Roman"/>
+          <w:color w:val="C586C0"/>
+          <w:sz w:val="21"/>
+          <w:szCs w:val="21"/>
+        </w:rPr>
+        <w:t>return</w:t>
+      </w:r>
+      <w:r>
+        <w:rPr>
+          <w:rFonts w:ascii="Consolas" w:eastAsia="Times New Roman" w:hAnsi="Consolas" w:cs="Times New Roman"/>
+          <w:color w:val="CCCCCC"/>
+          <w:sz w:val="21"/>
+          <w:szCs w:val="21"/>
+        </w:rPr>
+        <w:t xml:space="preserve"> </w:t>
+      </w:r>
+      <w:r>
+        <w:rPr>
+          <w:rFonts w:ascii="Consolas" w:eastAsia="Times New Roman" w:hAnsi="Consolas" w:cs="Times New Roman"/>
+          <w:color w:val="D4D4D4"/>
+          <w:sz w:val="21"/>
+          <w:szCs w:val="21"/>
+        </w:rPr>
+        <w:t>-</w:t>
+      </w:r>
+      <w:r>
+        <w:rPr>
+          <w:rFonts w:ascii="Consolas" w:eastAsia="Times New Roman" w:hAnsi="Consolas" w:cs="Times New Roman"/>
+          <w:color w:val="B5CEA8"/>
+          <w:sz w:val="21"/>
+          <w:szCs w:val="21"/>
+        </w:rPr>
+        <w:t>1</w:t>
+      </w:r>
+      <w:r>
+        <w:rPr>
+          <w:rFonts w:ascii="Consolas" w:eastAsia="Times New Roman" w:hAnsi="Consolas" w:cs="Times New Roman"/>
+          <w:color w:val="CCCCCC"/>
+          <w:sz w:val="21"/>
+          <w:szCs w:val="21"/>
+        </w:rPr>
+        <w:t>;</w:t>
+      </w:r>
+    </w:p>
+    <w:p>
+      <w:pPr>
+        <w:shd w:val="clear" w:color="auto" w:fill="1F1F1F"/>
+        <w:spacing w:after="0" w:line="285" w:lineRule="atLeast"/>
+        <w:rPr>
+          <w:rFonts w:ascii="Consolas" w:eastAsia="Times New Roman" w:hAnsi="Consolas" w:cs="Times New Roman"/>
+          <w:color w:val="CCCCCC"/>
+          <w:sz w:val="21"/>
+          <w:szCs w:val="21"/>
+        </w:rPr>
+      </w:pPr>
+      <w:r>
+        <w:rPr>
+          <w:rFonts w:ascii="Consolas" w:eastAsia="Times New Roman" w:hAnsi="Consolas" w:cs="Times New Roman"/>
+          <w:color w:val="CCCCCC"/>
+          <w:sz w:val="21"/>
+          <w:szCs w:val="21"/>
+        </w:rPr>
+        <w:t xml:space="preserve">    </w:t>
+      </w:r>
+      <w:r>
+        <w:rPr>
+          <w:rFonts w:ascii="Consolas" w:eastAsia="Times New Roman" w:hAnsi="Consolas" w:cs="Times New Roman"/>
+          <w:color w:val="C586C0"/>
+          <w:sz w:val="21"/>
+          <w:szCs w:val="21"/>
+        </w:rPr>
+        <w:t>if</w:t>
+      </w:r>
+      <w:r>
+        <w:rPr>
+          <w:rFonts w:ascii="Consolas" w:eastAsia="Times New Roman" w:hAnsi="Consolas" w:cs="Times New Roman"/>
+          <w:color w:val="CCCCCC"/>
+          <w:sz w:val="21"/>
+          <w:szCs w:val="21"/>
+        </w:rPr>
+        <w:t xml:space="preserve"> (</w:t>
+      </w:r>
+      <w:proofErr w:type="spellStart"/>
+      <w:r>
+        <w:rPr>
+          <w:rFonts w:ascii="Consolas" w:eastAsia="Times New Roman" w:hAnsi="Consolas" w:cs="Times New Roman"/>
+          <w:color w:val="4FC1FF"/>
+          <w:sz w:val="21"/>
+          <w:szCs w:val="21"/>
+        </w:rPr>
+        <w:t>nameA</w:t>
+      </w:r>
+      <w:proofErr w:type="spellEnd"/>
+      <w:r>
+        <w:rPr>
+          <w:rFonts w:ascii="Consolas" w:eastAsia="Times New Roman" w:hAnsi="Consolas" w:cs="Times New Roman"/>
+          <w:color w:val="CCCCCC"/>
+          <w:sz w:val="21"/>
+          <w:szCs w:val="21"/>
+        </w:rPr>
+        <w:t xml:space="preserve"> </w:t>
+      </w:r>
+      <w:r>
+        <w:rPr>
+          <w:rFonts w:ascii="Consolas" w:eastAsia="Times New Roman" w:hAnsi="Consolas" w:cs="Times New Roman"/>
+          <w:color w:val="D4D4D4"/>
+          <w:sz w:val="21"/>
+          <w:szCs w:val="21"/>
+        </w:rPr>
+        <w:t>&gt;</w:t>
+      </w:r>
+      <w:r>
+        <w:rPr>
+          <w:rFonts w:ascii="Consolas" w:eastAsia="Times New Roman" w:hAnsi="Consolas" w:cs="Times New Roman"/>
+          <w:color w:val="CCCCCC"/>
+          <w:sz w:val="21"/>
+          <w:szCs w:val="21"/>
+        </w:rPr>
+        <w:t xml:space="preserve"> </w:t>
+      </w:r>
+      <w:proofErr w:type="spellStart"/>
+      <w:r>
+        <w:rPr>
+          <w:rFonts w:ascii="Consolas" w:eastAsia="Times New Roman" w:hAnsi="Consolas" w:cs="Times New Roman"/>
+          <w:color w:val="4FC1FF"/>
+          <w:sz w:val="21"/>
+          <w:szCs w:val="21"/>
+        </w:rPr>
+        <w:t>nameB</w:t>
+      </w:r>
+      <w:proofErr w:type="spellEnd"/>
+      <w:r>
+        <w:rPr>
+          <w:rFonts w:ascii="Consolas" w:eastAsia="Times New Roman" w:hAnsi="Consolas" w:cs="Times New Roman"/>
+          <w:color w:val="CCCCCC"/>
+          <w:sz w:val="21"/>
+          <w:szCs w:val="21"/>
+        </w:rPr>
+        <w:t xml:space="preserve">) </w:t>
+      </w:r>
+      <w:r>
+        <w:rPr>
+          <w:rFonts w:ascii="Consolas" w:eastAsia="Times New Roman" w:hAnsi="Consolas" w:cs="Times New Roman"/>
+          <w:color w:val="C586C0"/>
+          <w:sz w:val="21"/>
+          <w:szCs w:val="21"/>
+        </w:rPr>
+        <w:t>return</w:t>
+      </w:r>
+      <w:r>
+        <w:rPr>
+          <w:rFonts w:ascii="Consolas" w:eastAsia="Times New Roman" w:hAnsi="Consolas" w:cs="Times New Roman"/>
+          <w:color w:val="CCCCCC"/>
+          <w:sz w:val="21"/>
+          <w:szCs w:val="21"/>
+        </w:rPr>
+        <w:t xml:space="preserve"> </w:t>
+      </w:r>
+      <w:r>
+        <w:rPr>
+          <w:rFonts w:ascii="Consolas" w:eastAsia="Times New Roman" w:hAnsi="Consolas" w:cs="Times New Roman"/>
+          <w:color w:val="B5CEA8"/>
+          <w:sz w:val="21"/>
+          <w:szCs w:val="21"/>
+        </w:rPr>
+        <w:t>1</w:t>
+      </w:r>
+      <w:r>
+        <w:rPr>
+          <w:rFonts w:ascii="Consolas" w:eastAsia="Times New Roman" w:hAnsi="Consolas" w:cs="Times New Roman"/>
+          <w:color w:val="CCCCCC"/>
+          <w:sz w:val="21"/>
+          <w:szCs w:val="21"/>
+        </w:rPr>
+        <w:t>;</w:t>
+      </w:r>
+    </w:p>
+    <w:p>
+      <w:pPr>
+        <w:shd w:val="clear" w:color="auto" w:fill="1F1F1F"/>
+        <w:spacing w:after="0" w:line="285" w:lineRule="atLeast"/>
+        <w:rPr>
+          <w:rFonts w:ascii="Consolas" w:eastAsia="Times New Roman" w:hAnsi="Consolas" w:cs="Times New Roman"/>
+          <w:color w:val="CCCCCC"/>
+          <w:sz w:val="21"/>
+          <w:szCs w:val="21"/>
+        </w:rPr>
+      </w:pPr>
+      <w:r>
+        <w:rPr>
+          <w:rFonts w:ascii="Consolas" w:eastAsia="Times New Roman" w:hAnsi="Consolas" w:cs="Times New Roman"/>
+          <w:color w:val="CCCCCC"/>
+          <w:sz w:val="21"/>
+          <w:szCs w:val="21"/>
+        </w:rPr>
+        <w:t xml:space="preserve">    </w:t>
+      </w:r>
+      <w:r>
+        <w:rPr>
+          <w:rFonts w:ascii="Consolas" w:eastAsia="Times New Roman" w:hAnsi="Consolas" w:cs="Times New Roman"/>
+          <w:color w:val="C586C0"/>
+          <w:sz w:val="21"/>
+          <w:szCs w:val="21"/>
+        </w:rPr>
+        <w:t>return</w:t>
+      </w:r>
+      <w:r>
+        <w:rPr>
+          <w:rFonts w:ascii="Consolas" w:eastAsia="Times New Roman" w:hAnsi="Consolas" w:cs="Times New Roman"/>
+          <w:color w:val="CCCCCC"/>
+          <w:sz w:val="21"/>
+          <w:szCs w:val="21"/>
+        </w:rPr>
+        <w:t xml:space="preserve"> </w:t>
+      </w:r>
+      <w:r>
+        <w:rPr>
+          <w:rFonts w:ascii="Consolas" w:eastAsia="Times New Roman" w:hAnsi="Consolas" w:cs="Times New Roman"/>
+          <w:color w:val="B5CEA8"/>
+          <w:sz w:val="21"/>
+          <w:szCs w:val="21"/>
+        </w:rPr>
+        <w:t>0</w:t>
+      </w:r>
+      <w:r>
+        <w:rPr>
+          <w:rFonts w:ascii="Consolas" w:eastAsia="Times New Roman" w:hAnsi="Consolas" w:cs="Times New Roman"/>
+          <w:color w:val="CCCCCC"/>
+          <w:sz w:val="21"/>
+          <w:szCs w:val="21"/>
+        </w:rPr>
+        <w:t>;</w:t>
+      </w:r>
+    </w:p>
+    <w:p>
+      <w:pPr>
+        <w:shd w:val="clear" w:color="auto" w:fill="1F1F1F"/>
+        <w:spacing w:after="0" w:line="285" w:lineRule="atLeast"/>
+        <w:rPr>
+          <w:rFonts w:ascii="Consolas" w:eastAsia="Times New Roman" w:hAnsi="Consolas" w:cs="Times New Roman"/>
+          <w:color w:val="CCCCCC"/>
+          <w:sz w:val="21"/>
+          <w:szCs w:val="21"/>
+        </w:rPr>
+      </w:pPr>
+    </w:p>
+    <w:p>
+      <w:pPr>
+        <w:shd w:val="clear" w:color="auto" w:fill="1F1F1F"/>
+        <w:spacing w:after="0" w:line="285" w:lineRule="atLeast"/>
+        <w:rPr>
+          <w:rFonts w:ascii="Consolas" w:eastAsia="Times New Roman" w:hAnsi="Consolas" w:cs="Times New Roman"/>
+          <w:color w:val="CCCCCC"/>
+          <w:sz w:val="21"/>
+          <w:szCs w:val="21"/>
+        </w:rPr>
+      </w:pPr>
+      <w:r>
+        <w:rPr>
+          <w:rFonts w:ascii="Consolas" w:eastAsia="Times New Roman" w:hAnsi="Consolas" w:cs="Times New Roman"/>
+          <w:color w:val="CCCCCC"/>
+          <w:sz w:val="21"/>
+          <w:szCs w:val="21"/>
+        </w:rPr>
+        <w:t> });</w:t>
+      </w:r>
+    </w:p>
+    <w:p>
+      <w:pPr>
+        <w:shd w:val="clear" w:color="auto" w:fill="1F1F1F"/>
+        <w:spacing w:after="0" w:line="285" w:lineRule="atLeast"/>
+        <w:rPr>
+          <w:rFonts w:ascii="Consolas" w:eastAsia="Times New Roman" w:hAnsi="Consolas" w:cs="Times New Roman"/>
+          <w:color w:val="CCCCCC"/>
+          <w:sz w:val="21"/>
+          <w:szCs w:val="21"/>
+        </w:rPr>
+      </w:pPr>
+    </w:p>
+    <w:p>
+      <w:pPr>
+        <w:shd w:val="clear" w:color="auto" w:fill="1F1F1F"/>
+        <w:spacing w:after="0" w:line="285" w:lineRule="atLeast"/>
+        <w:rPr>
+          <w:rFonts w:ascii="Consolas" w:eastAsia="Times New Roman" w:hAnsi="Consolas" w:cs="Times New Roman"/>
+          <w:color w:val="CCCCCC"/>
+          <w:sz w:val="21"/>
+          <w:szCs w:val="21"/>
+        </w:rPr>
+      </w:pPr>
+      <w:r>
+        <w:rPr>
+          <w:rFonts w:ascii="Consolas" w:eastAsia="Times New Roman" w:hAnsi="Consolas" w:cs="Times New Roman"/>
+          <w:color w:val="CCCCCC"/>
+          <w:sz w:val="21"/>
+          <w:szCs w:val="21"/>
+        </w:rPr>
+        <w:t> </w:t>
+      </w:r>
+      <w:r>
+        <w:rPr>
+          <w:rFonts w:ascii="Consolas" w:eastAsia="Times New Roman" w:hAnsi="Consolas" w:cs="Times New Roman"/>
+          <w:color w:val="9CDCFE"/>
+          <w:sz w:val="21"/>
+          <w:szCs w:val="21"/>
+        </w:rPr>
+        <w:t>console</w:t>
+      </w:r>
+      <w:r>
+        <w:rPr>
+          <w:rFonts w:ascii="Consolas" w:eastAsia="Times New Roman" w:hAnsi="Consolas" w:cs="Times New Roman"/>
+          <w:color w:val="CCCCCC"/>
+          <w:sz w:val="21"/>
+          <w:szCs w:val="21"/>
+        </w:rPr>
+        <w:t>.</w:t>
+      </w:r>
+      <w:r>
+        <w:rPr>
+          <w:rFonts w:ascii="Consolas" w:eastAsia="Times New Roman" w:hAnsi="Consolas" w:cs="Times New Roman"/>
+          <w:color w:val="DCDCAA"/>
+          <w:sz w:val="21"/>
+          <w:szCs w:val="21"/>
+        </w:rPr>
+        <w:t>log</w:t>
+      </w:r>
+      <w:r>
+        <w:rPr>
+          <w:rFonts w:ascii="Consolas" w:eastAsia="Times New Roman" w:hAnsi="Consolas" w:cs="Times New Roman"/>
+          <w:color w:val="CCCCCC"/>
+          <w:sz w:val="21"/>
+          <w:szCs w:val="21"/>
+        </w:rPr>
+        <w:t>(</w:t>
+      </w:r>
+      <w:proofErr w:type="spellStart"/>
+      <w:r>
+        <w:rPr>
+          <w:rFonts w:ascii="Consolas" w:eastAsia="Times New Roman" w:hAnsi="Consolas" w:cs="Times New Roman"/>
+          <w:color w:val="4FC1FF"/>
+          <w:sz w:val="21"/>
+          <w:szCs w:val="21"/>
+        </w:rPr>
+        <w:t>couse</w:t>
+      </w:r>
+      <w:proofErr w:type="spellEnd"/>
+      <w:r>
+        <w:rPr>
+          <w:rFonts w:ascii="Consolas" w:eastAsia="Times New Roman" w:hAnsi="Consolas" w:cs="Times New Roman"/>
+          <w:color w:val="CCCCCC"/>
+          <w:sz w:val="21"/>
+          <w:szCs w:val="21"/>
+        </w:rPr>
+        <w:t>);</w:t>
+      </w:r>
+    </w:p>
+    <w:p/>
+    <w:p>
+      <w:pPr>
+        <w:pStyle w:val="ListParagraph"/>
+        <w:numPr>
+          <w:ilvl w:val="0"/>
+          <w:numId w:val="1"/>
+        </w:numPr>
+      </w:pPr>
+      <w:r>
+        <w:t xml:space="preserve">Testing the element of an array </w:t>
+      </w:r>
+    </w:p>
+    <w:p/>
+    <w:p/>
+    <w:p>
+      <w:pPr>
+        <w:shd w:val="clear" w:color="auto" w:fill="1F1F1F"/>
+        <w:spacing w:after="0" w:line="285" w:lineRule="atLeast"/>
+        <w:rPr>
+          <w:rFonts w:ascii="Consolas" w:eastAsia="Times New Roman" w:hAnsi="Consolas" w:cs="Times New Roman"/>
+          <w:color w:val="CCCCCC"/>
+          <w:sz w:val="21"/>
+          <w:szCs w:val="21"/>
+        </w:rPr>
+      </w:pPr>
+      <w:proofErr w:type="spellStart"/>
+      <w:r>
+        <w:rPr>
+          <w:rFonts w:ascii="Consolas" w:eastAsia="Times New Roman" w:hAnsi="Consolas" w:cs="Times New Roman"/>
+          <w:color w:val="569CD6"/>
+          <w:sz w:val="21"/>
+          <w:szCs w:val="21"/>
+        </w:rPr>
+        <w:t>const</w:t>
+      </w:r>
+      <w:proofErr w:type="spellEnd"/>
+      <w:r>
+        <w:rPr>
+          <w:rFonts w:ascii="Consolas" w:eastAsia="Times New Roman" w:hAnsi="Consolas" w:cs="Times New Roman"/>
+          <w:color w:val="CCCCCC"/>
+          <w:sz w:val="21"/>
+          <w:szCs w:val="21"/>
+        </w:rPr>
+        <w:t xml:space="preserve"> </w:t>
+      </w:r>
+      <w:r>
+        <w:rPr>
+          <w:rFonts w:ascii="Consolas" w:eastAsia="Times New Roman" w:hAnsi="Consolas" w:cs="Times New Roman"/>
+          <w:color w:val="4FC1FF"/>
+          <w:sz w:val="21"/>
+          <w:szCs w:val="21"/>
+        </w:rPr>
+        <w:t>number</w:t>
+      </w:r>
+      <w:r>
+        <w:rPr>
+          <w:rFonts w:ascii="Consolas" w:eastAsia="Times New Roman" w:hAnsi="Consolas" w:cs="Times New Roman"/>
+          <w:color w:val="CCCCCC"/>
+          <w:sz w:val="21"/>
+          <w:szCs w:val="21"/>
+        </w:rPr>
+        <w:t xml:space="preserve"> </w:t>
+      </w:r>
+      <w:r>
+        <w:rPr>
+          <w:rFonts w:ascii="Consolas" w:eastAsia="Times New Roman" w:hAnsi="Consolas" w:cs="Times New Roman"/>
+          <w:color w:val="D4D4D4"/>
+          <w:sz w:val="21"/>
+          <w:szCs w:val="21"/>
+        </w:rPr>
+        <w:t>=</w:t>
+      </w:r>
+      <w:r>
+        <w:rPr>
+          <w:rFonts w:ascii="Consolas" w:eastAsia="Times New Roman" w:hAnsi="Consolas" w:cs="Times New Roman"/>
+          <w:color w:val="CCCCCC"/>
+          <w:sz w:val="21"/>
+          <w:szCs w:val="21"/>
+        </w:rPr>
+        <w:t xml:space="preserve"> [</w:t>
+      </w:r>
+      <w:r>
+        <w:rPr>
+          <w:rFonts w:ascii="Consolas" w:eastAsia="Times New Roman" w:hAnsi="Consolas" w:cs="Times New Roman"/>
+          <w:color w:val="B5CEA8"/>
+          <w:sz w:val="21"/>
+          <w:szCs w:val="21"/>
+        </w:rPr>
+        <w:t>1</w:t>
+      </w:r>
+      <w:r>
+        <w:rPr>
+          <w:rFonts w:ascii="Consolas" w:eastAsia="Times New Roman" w:hAnsi="Consolas" w:cs="Times New Roman"/>
+          <w:color w:val="CCCCCC"/>
+          <w:sz w:val="21"/>
+          <w:szCs w:val="21"/>
+        </w:rPr>
+        <w:t>,</w:t>
+      </w:r>
+      <w:proofErr w:type="gramStart"/>
+      <w:r>
+        <w:rPr>
+          <w:rFonts w:ascii="Consolas" w:eastAsia="Times New Roman" w:hAnsi="Consolas" w:cs="Times New Roman"/>
+          <w:color w:val="B5CEA8"/>
+          <w:sz w:val="21"/>
+          <w:szCs w:val="21"/>
+        </w:rPr>
+        <w:t>2</w:t>
+      </w:r>
+      <w:r>
+        <w:rPr>
+          <w:rFonts w:ascii="Consolas" w:eastAsia="Times New Roman" w:hAnsi="Consolas" w:cs="Times New Roman"/>
+          <w:color w:val="CCCCCC"/>
+          <w:sz w:val="21"/>
+          <w:szCs w:val="21"/>
+        </w:rPr>
+        <w:t>,</w:t>
+      </w:r>
+      <w:r>
+        <w:rPr>
+          <w:rFonts w:ascii="Consolas" w:eastAsia="Times New Roman" w:hAnsi="Consolas" w:cs="Times New Roman"/>
+          <w:color w:val="D4D4D4"/>
+          <w:sz w:val="21"/>
+          <w:szCs w:val="21"/>
+        </w:rPr>
+        <w:t>-</w:t>
+      </w:r>
+      <w:proofErr w:type="gramEnd"/>
+      <w:r>
+        <w:rPr>
+          <w:rFonts w:ascii="Consolas" w:eastAsia="Times New Roman" w:hAnsi="Consolas" w:cs="Times New Roman"/>
+          <w:color w:val="B5CEA8"/>
+          <w:sz w:val="21"/>
+          <w:szCs w:val="21"/>
+        </w:rPr>
+        <w:t>1</w:t>
+      </w:r>
+      <w:r>
+        <w:rPr>
+          <w:rFonts w:ascii="Consolas" w:eastAsia="Times New Roman" w:hAnsi="Consolas" w:cs="Times New Roman"/>
+          <w:color w:val="CCCCCC"/>
+          <w:sz w:val="21"/>
+          <w:szCs w:val="21"/>
+        </w:rPr>
+        <w:t>,</w:t>
+      </w:r>
+      <w:r>
+        <w:rPr>
+          <w:rFonts w:ascii="Consolas" w:eastAsia="Times New Roman" w:hAnsi="Consolas" w:cs="Times New Roman"/>
+          <w:color w:val="B5CEA8"/>
+          <w:sz w:val="21"/>
+          <w:szCs w:val="21"/>
+        </w:rPr>
+        <w:t>3</w:t>
+      </w:r>
+      <w:r>
+        <w:rPr>
+          <w:rFonts w:ascii="Consolas" w:eastAsia="Times New Roman" w:hAnsi="Consolas" w:cs="Times New Roman"/>
+          <w:color w:val="CCCCCC"/>
+          <w:sz w:val="21"/>
+          <w:szCs w:val="21"/>
+        </w:rPr>
+        <w:t>,</w:t>
+      </w:r>
+      <w:r>
+        <w:rPr>
+          <w:rFonts w:ascii="Consolas" w:eastAsia="Times New Roman" w:hAnsi="Consolas" w:cs="Times New Roman"/>
+          <w:color w:val="B5CEA8"/>
+          <w:sz w:val="21"/>
+          <w:szCs w:val="21"/>
+        </w:rPr>
+        <w:t>4</w:t>
+      </w:r>
+      <w:r>
+        <w:rPr>
+          <w:rFonts w:ascii="Consolas" w:eastAsia="Times New Roman" w:hAnsi="Consolas" w:cs="Times New Roman"/>
+          <w:color w:val="CCCCCC"/>
+          <w:sz w:val="21"/>
+          <w:szCs w:val="21"/>
+        </w:rPr>
+        <w:t>];</w:t>
+      </w:r>
+    </w:p>
+    <w:p>
+      <w:pPr>
+        <w:shd w:val="clear" w:color="auto" w:fill="1F1F1F"/>
+        <w:spacing w:after="0" w:line="285" w:lineRule="atLeast"/>
+        <w:rPr>
+          <w:rFonts w:ascii="Consolas" w:eastAsia="Times New Roman" w:hAnsi="Consolas" w:cs="Times New Roman"/>
+          <w:color w:val="CCCCCC"/>
+          <w:sz w:val="21"/>
+          <w:szCs w:val="21"/>
+        </w:rPr>
+      </w:pPr>
+    </w:p>
+    <w:p>
+      <w:pPr>
+        <w:shd w:val="clear" w:color="auto" w:fill="1F1F1F"/>
+        <w:spacing w:after="0" w:line="285" w:lineRule="atLeast"/>
+        <w:rPr>
+          <w:rFonts w:ascii="Consolas" w:eastAsia="Times New Roman" w:hAnsi="Consolas" w:cs="Times New Roman"/>
+          <w:color w:val="CCCCCC"/>
+          <w:sz w:val="21"/>
+          <w:szCs w:val="21"/>
+        </w:rPr>
+      </w:pPr>
+      <w:r>
+        <w:rPr>
+          <w:rFonts w:ascii="Consolas" w:eastAsia="Times New Roman" w:hAnsi="Consolas" w:cs="Times New Roman"/>
+          <w:color w:val="6A9955"/>
+          <w:sz w:val="21"/>
+          <w:szCs w:val="21"/>
+        </w:rPr>
+        <w:t>/</w:t>
+      </w:r>
+      <w:proofErr w:type="gramStart"/>
+      <w:r>
+        <w:rPr>
+          <w:rFonts w:ascii="Consolas" w:eastAsia="Times New Roman" w:hAnsi="Consolas" w:cs="Times New Roman"/>
+          <w:color w:val="6A9955"/>
+          <w:sz w:val="21"/>
+          <w:szCs w:val="21"/>
+        </w:rPr>
+        <w:t>/  every</w:t>
+      </w:r>
+      <w:proofErr w:type="gramEnd"/>
+      <w:r>
+        <w:rPr>
+          <w:rFonts w:ascii="Consolas" w:eastAsia="Times New Roman" w:hAnsi="Consolas" w:cs="Times New Roman"/>
+          <w:color w:val="6A9955"/>
+          <w:sz w:val="21"/>
+          <w:szCs w:val="21"/>
+        </w:rPr>
+        <w:t xml:space="preserve"> </w:t>
+      </w:r>
+    </w:p>
+    <w:p>
+      <w:pPr>
+        <w:shd w:val="clear" w:color="auto" w:fill="1F1F1F"/>
+        <w:spacing w:after="0" w:line="285" w:lineRule="atLeast"/>
+        <w:rPr>
+          <w:rFonts w:ascii="Consolas" w:eastAsia="Times New Roman" w:hAnsi="Consolas" w:cs="Times New Roman"/>
+          <w:color w:val="CCCCCC"/>
+          <w:sz w:val="21"/>
+          <w:szCs w:val="21"/>
+        </w:rPr>
+      </w:pPr>
+      <w:r>
+        <w:rPr>
+          <w:rFonts w:ascii="Consolas" w:eastAsia="Times New Roman" w:hAnsi="Consolas" w:cs="Times New Roman"/>
+          <w:color w:val="6A9955"/>
+          <w:sz w:val="21"/>
+          <w:szCs w:val="21"/>
+        </w:rPr>
+        <w:t>// some</w:t>
+      </w:r>
+    </w:p>
+    <w:p>
+      <w:pPr>
+        <w:shd w:val="clear" w:color="auto" w:fill="1F1F1F"/>
+        <w:spacing w:after="0" w:line="285" w:lineRule="atLeast"/>
+        <w:rPr>
+          <w:rFonts w:ascii="Consolas" w:eastAsia="Times New Roman" w:hAnsi="Consolas" w:cs="Times New Roman"/>
+          <w:color w:val="CCCCCC"/>
+          <w:sz w:val="21"/>
+          <w:szCs w:val="21"/>
+        </w:rPr>
+      </w:pPr>
+    </w:p>
+    <w:p>
+      <w:pPr>
+        <w:shd w:val="clear" w:color="auto" w:fill="1F1F1F"/>
+        <w:spacing w:after="0" w:line="285" w:lineRule="atLeast"/>
+        <w:rPr>
+          <w:rFonts w:ascii="Consolas" w:eastAsia="Times New Roman" w:hAnsi="Consolas" w:cs="Times New Roman"/>
+          <w:color w:val="CCCCCC"/>
+          <w:sz w:val="21"/>
+          <w:szCs w:val="21"/>
+        </w:rPr>
+      </w:pPr>
+      <w:r>
+        <w:rPr>
+          <w:rFonts w:ascii="Consolas" w:eastAsia="Times New Roman" w:hAnsi="Consolas" w:cs="Times New Roman"/>
+          <w:color w:val="CCCCCC"/>
+          <w:sz w:val="21"/>
+          <w:szCs w:val="21"/>
+        </w:rPr>
+        <w:t>     </w:t>
+      </w:r>
+      <w:proofErr w:type="spellStart"/>
+      <w:r>
+        <w:rPr>
+          <w:rFonts w:ascii="Consolas" w:eastAsia="Times New Roman" w:hAnsi="Consolas" w:cs="Times New Roman"/>
+          <w:color w:val="569CD6"/>
+          <w:sz w:val="21"/>
+          <w:szCs w:val="21"/>
+        </w:rPr>
+        <w:t>const</w:t>
+      </w:r>
+      <w:proofErr w:type="spellEnd"/>
+      <w:r>
+        <w:rPr>
+          <w:rFonts w:ascii="Consolas" w:eastAsia="Times New Roman" w:hAnsi="Consolas" w:cs="Times New Roman"/>
+          <w:color w:val="CCCCCC"/>
+          <w:sz w:val="21"/>
+          <w:szCs w:val="21"/>
+        </w:rPr>
+        <w:t xml:space="preserve"> </w:t>
+      </w:r>
+      <w:proofErr w:type="spellStart"/>
+      <w:r>
+        <w:rPr>
+          <w:rFonts w:ascii="Consolas" w:eastAsia="Times New Roman" w:hAnsi="Consolas" w:cs="Times New Roman"/>
+          <w:color w:val="4FC1FF"/>
+          <w:sz w:val="21"/>
+          <w:szCs w:val="21"/>
+        </w:rPr>
+        <w:t>allpositve</w:t>
+      </w:r>
+      <w:proofErr w:type="spellEnd"/>
+      <w:r>
+        <w:rPr>
+          <w:rFonts w:ascii="Consolas" w:eastAsia="Times New Roman" w:hAnsi="Consolas" w:cs="Times New Roman"/>
+          <w:color w:val="CCCCCC"/>
+          <w:sz w:val="21"/>
+          <w:szCs w:val="21"/>
+        </w:rPr>
+        <w:t xml:space="preserve"> </w:t>
+      </w:r>
+      <w:r>
+        <w:rPr>
+          <w:rFonts w:ascii="Consolas" w:eastAsia="Times New Roman" w:hAnsi="Consolas" w:cs="Times New Roman"/>
+          <w:color w:val="D4D4D4"/>
+          <w:sz w:val="21"/>
+          <w:szCs w:val="21"/>
+        </w:rPr>
+        <w:t>=</w:t>
+      </w:r>
+      <w:r>
+        <w:rPr>
+          <w:rFonts w:ascii="Consolas" w:eastAsia="Times New Roman" w:hAnsi="Consolas" w:cs="Times New Roman"/>
+          <w:color w:val="CCCCCC"/>
+          <w:sz w:val="21"/>
+          <w:szCs w:val="21"/>
+        </w:rPr>
+        <w:t xml:space="preserve"> </w:t>
+      </w:r>
+      <w:proofErr w:type="spellStart"/>
+      <w:proofErr w:type="gramStart"/>
+      <w:r>
+        <w:rPr>
+          <w:rFonts w:ascii="Consolas" w:eastAsia="Times New Roman" w:hAnsi="Consolas" w:cs="Times New Roman"/>
+          <w:color w:val="4FC1FF"/>
+          <w:sz w:val="21"/>
+          <w:szCs w:val="21"/>
+        </w:rPr>
+        <w:t>number</w:t>
+      </w:r>
+      <w:r>
+        <w:rPr>
+          <w:rFonts w:ascii="Consolas" w:eastAsia="Times New Roman" w:hAnsi="Consolas" w:cs="Times New Roman"/>
+          <w:color w:val="CCCCCC"/>
+          <w:sz w:val="21"/>
+          <w:szCs w:val="21"/>
+        </w:rPr>
+        <w:t>.</w:t>
+      </w:r>
+      <w:r>
+        <w:rPr>
+          <w:rFonts w:ascii="Consolas" w:eastAsia="Times New Roman" w:hAnsi="Consolas" w:cs="Times New Roman"/>
+          <w:color w:val="DCDCAA"/>
+          <w:sz w:val="21"/>
+          <w:szCs w:val="21"/>
+        </w:rPr>
+        <w:t>some</w:t>
+      </w:r>
+      <w:proofErr w:type="spellEnd"/>
+      <w:proofErr w:type="gramEnd"/>
+      <w:r>
+        <w:rPr>
+          <w:rFonts w:ascii="Consolas" w:eastAsia="Times New Roman" w:hAnsi="Consolas" w:cs="Times New Roman"/>
+          <w:color w:val="CCCCCC"/>
+          <w:sz w:val="21"/>
+          <w:szCs w:val="21"/>
+        </w:rPr>
+        <w:t>(</w:t>
+      </w:r>
+      <w:r>
+        <w:rPr>
+          <w:rFonts w:ascii="Consolas" w:eastAsia="Times New Roman" w:hAnsi="Consolas" w:cs="Times New Roman"/>
+          <w:color w:val="569CD6"/>
+          <w:sz w:val="21"/>
+          <w:szCs w:val="21"/>
+        </w:rPr>
+        <w:t>function</w:t>
+      </w:r>
+      <w:r>
+        <w:rPr>
+          <w:rFonts w:ascii="Consolas" w:eastAsia="Times New Roman" w:hAnsi="Consolas" w:cs="Times New Roman"/>
+          <w:color w:val="CCCCCC"/>
+          <w:sz w:val="21"/>
+          <w:szCs w:val="21"/>
+        </w:rPr>
+        <w:t>(</w:t>
+      </w:r>
+      <w:r>
+        <w:rPr>
+          <w:rFonts w:ascii="Consolas" w:eastAsia="Times New Roman" w:hAnsi="Consolas" w:cs="Times New Roman"/>
+          <w:color w:val="9CDCFE"/>
+          <w:sz w:val="21"/>
+          <w:szCs w:val="21"/>
+        </w:rPr>
+        <w:t>value</w:t>
+      </w:r>
+      <w:r>
+        <w:rPr>
+          <w:rFonts w:ascii="Consolas" w:eastAsia="Times New Roman" w:hAnsi="Consolas" w:cs="Times New Roman"/>
+          <w:color w:val="CCCCCC"/>
+          <w:sz w:val="21"/>
+          <w:szCs w:val="21"/>
+        </w:rPr>
+        <w:t>){</w:t>
+      </w:r>
+    </w:p>
+    <w:p>
+      <w:pPr>
+        <w:shd w:val="clear" w:color="auto" w:fill="1F1F1F"/>
+        <w:spacing w:after="0" w:line="285" w:lineRule="atLeast"/>
+        <w:rPr>
+          <w:rFonts w:ascii="Consolas" w:eastAsia="Times New Roman" w:hAnsi="Consolas" w:cs="Times New Roman"/>
+          <w:color w:val="CCCCCC"/>
+          <w:sz w:val="21"/>
+          <w:szCs w:val="21"/>
+        </w:rPr>
+      </w:pPr>
+      <w:r>
+        <w:rPr>
+          <w:rFonts w:ascii="Consolas" w:eastAsia="Times New Roman" w:hAnsi="Consolas" w:cs="Times New Roman"/>
+          <w:color w:val="CCCCCC"/>
+          <w:sz w:val="21"/>
+          <w:szCs w:val="21"/>
+        </w:rPr>
+        <w:t xml:space="preserve">        </w:t>
+      </w:r>
+      <w:r>
+        <w:rPr>
+          <w:rFonts w:ascii="Consolas" w:eastAsia="Times New Roman" w:hAnsi="Consolas" w:cs="Times New Roman"/>
+          <w:color w:val="C586C0"/>
+          <w:sz w:val="21"/>
+          <w:szCs w:val="21"/>
+        </w:rPr>
+        <w:t>return</w:t>
+      </w:r>
+      <w:r>
+        <w:rPr>
+          <w:rFonts w:ascii="Consolas" w:eastAsia="Times New Roman" w:hAnsi="Consolas" w:cs="Times New Roman"/>
+          <w:color w:val="CCCCCC"/>
+          <w:sz w:val="21"/>
+          <w:szCs w:val="21"/>
+        </w:rPr>
+        <w:t xml:space="preserve"> </w:t>
+      </w:r>
+      <w:r>
+        <w:rPr>
+          <w:rFonts w:ascii="Consolas" w:eastAsia="Times New Roman" w:hAnsi="Consolas" w:cs="Times New Roman"/>
+          <w:color w:val="9CDCFE"/>
+          <w:sz w:val="21"/>
+          <w:szCs w:val="21"/>
+        </w:rPr>
+        <w:t>value</w:t>
+      </w:r>
+      <w:r>
+        <w:rPr>
+          <w:rFonts w:ascii="Consolas" w:eastAsia="Times New Roman" w:hAnsi="Consolas" w:cs="Times New Roman"/>
+          <w:color w:val="CCCCCC"/>
+          <w:sz w:val="21"/>
+          <w:szCs w:val="21"/>
+        </w:rPr>
+        <w:t xml:space="preserve"> </w:t>
+      </w:r>
+      <w:r>
+        <w:rPr>
+          <w:rFonts w:ascii="Consolas" w:eastAsia="Times New Roman" w:hAnsi="Consolas" w:cs="Times New Roman"/>
+          <w:color w:val="D4D4D4"/>
+          <w:sz w:val="21"/>
+          <w:szCs w:val="21"/>
+        </w:rPr>
+        <w:t>&gt;=</w:t>
+      </w:r>
+      <w:r>
+        <w:rPr>
+          <w:rFonts w:ascii="Consolas" w:eastAsia="Times New Roman" w:hAnsi="Consolas" w:cs="Times New Roman"/>
+          <w:color w:val="CCCCCC"/>
+          <w:sz w:val="21"/>
+          <w:szCs w:val="21"/>
+        </w:rPr>
+        <w:t xml:space="preserve"> </w:t>
+      </w:r>
+      <w:r>
+        <w:rPr>
+          <w:rFonts w:ascii="Consolas" w:eastAsia="Times New Roman" w:hAnsi="Consolas" w:cs="Times New Roman"/>
+          <w:color w:val="B5CEA8"/>
+          <w:sz w:val="21"/>
+          <w:szCs w:val="21"/>
+        </w:rPr>
+        <w:t>0</w:t>
+      </w:r>
+      <w:r>
+        <w:rPr>
+          <w:rFonts w:ascii="Consolas" w:eastAsia="Times New Roman" w:hAnsi="Consolas" w:cs="Times New Roman"/>
+          <w:color w:val="CCCCCC"/>
+          <w:sz w:val="21"/>
+          <w:szCs w:val="21"/>
+        </w:rPr>
+        <w:t>;</w:t>
+      </w:r>
+    </w:p>
+    <w:p>
+      <w:pPr>
+        <w:shd w:val="clear" w:color="auto" w:fill="1F1F1F"/>
+        <w:spacing w:after="0" w:line="285" w:lineRule="atLeast"/>
+        <w:rPr>
+          <w:rFonts w:ascii="Consolas" w:eastAsia="Times New Roman" w:hAnsi="Consolas" w:cs="Times New Roman"/>
+          <w:color w:val="CCCCCC"/>
+          <w:sz w:val="21"/>
+          <w:szCs w:val="21"/>
+        </w:rPr>
+      </w:pPr>
+      <w:r>
+        <w:rPr>
+          <w:rFonts w:ascii="Consolas" w:eastAsia="Times New Roman" w:hAnsi="Consolas" w:cs="Times New Roman"/>
+          <w:color w:val="CCCCCC"/>
+          <w:sz w:val="21"/>
+          <w:szCs w:val="21"/>
+        </w:rPr>
+        <w:t xml:space="preserve">        </w:t>
+      </w:r>
+    </w:p>
+    <w:p>
+      <w:pPr>
+        <w:shd w:val="clear" w:color="auto" w:fill="1F1F1F"/>
+        <w:spacing w:after="0" w:line="285" w:lineRule="atLeast"/>
+        <w:rPr>
+          <w:rFonts w:ascii="Consolas" w:eastAsia="Times New Roman" w:hAnsi="Consolas" w:cs="Times New Roman"/>
+          <w:color w:val="CCCCCC"/>
+          <w:sz w:val="21"/>
+          <w:szCs w:val="21"/>
+        </w:rPr>
+      </w:pPr>
+      <w:r>
+        <w:rPr>
+          <w:rFonts w:ascii="Consolas" w:eastAsia="Times New Roman" w:hAnsi="Consolas" w:cs="Times New Roman"/>
+          <w:color w:val="CCCCCC"/>
+          <w:sz w:val="21"/>
+          <w:szCs w:val="21"/>
+        </w:rPr>
+        <w:t>     });</w:t>
+      </w:r>
+    </w:p>
+    <w:p>
+      <w:pPr>
+        <w:shd w:val="clear" w:color="auto" w:fill="1F1F1F"/>
+        <w:spacing w:after="0" w:line="285" w:lineRule="atLeast"/>
+        <w:rPr>
+          <w:rFonts w:ascii="Consolas" w:eastAsia="Times New Roman" w:hAnsi="Consolas" w:cs="Times New Roman"/>
+          <w:color w:val="CCCCCC"/>
+          <w:sz w:val="21"/>
+          <w:szCs w:val="21"/>
+        </w:rPr>
+      </w:pPr>
+      <w:r>
+        <w:rPr>
+          <w:rFonts w:ascii="Consolas" w:eastAsia="Times New Roman" w:hAnsi="Consolas" w:cs="Times New Roman"/>
+          <w:color w:val="CCCCCC"/>
+          <w:sz w:val="21"/>
+          <w:szCs w:val="21"/>
+        </w:rPr>
+        <w:t>     </w:t>
+      </w:r>
+    </w:p>
+    <w:p>
+      <w:pPr>
+        <w:shd w:val="clear" w:color="auto" w:fill="1F1F1F"/>
+        <w:spacing w:after="0" w:line="285" w:lineRule="atLeast"/>
+        <w:rPr>
+          <w:rFonts w:ascii="Consolas" w:eastAsia="Times New Roman" w:hAnsi="Consolas" w:cs="Times New Roman"/>
+          <w:color w:val="CCCCCC"/>
+          <w:sz w:val="21"/>
+          <w:szCs w:val="21"/>
+        </w:rPr>
+      </w:pPr>
+      <w:r>
+        <w:rPr>
+          <w:rFonts w:ascii="Consolas" w:eastAsia="Times New Roman" w:hAnsi="Consolas" w:cs="Times New Roman"/>
+          <w:color w:val="CCCCCC"/>
+          <w:sz w:val="21"/>
+          <w:szCs w:val="21"/>
+        </w:rPr>
+        <w:t>     </w:t>
+      </w:r>
+      <w:r>
+        <w:rPr>
+          <w:rFonts w:ascii="Consolas" w:eastAsia="Times New Roman" w:hAnsi="Consolas" w:cs="Times New Roman"/>
+          <w:color w:val="9CDCFE"/>
+          <w:sz w:val="21"/>
+          <w:szCs w:val="21"/>
+        </w:rPr>
+        <w:t>console</w:t>
+      </w:r>
+      <w:r>
+        <w:rPr>
+          <w:rFonts w:ascii="Consolas" w:eastAsia="Times New Roman" w:hAnsi="Consolas" w:cs="Times New Roman"/>
+          <w:color w:val="CCCCCC"/>
+          <w:sz w:val="21"/>
+          <w:szCs w:val="21"/>
+        </w:rPr>
+        <w:t>.</w:t>
+      </w:r>
+      <w:r>
+        <w:rPr>
+          <w:rFonts w:ascii="Consolas" w:eastAsia="Times New Roman" w:hAnsi="Consolas" w:cs="Times New Roman"/>
+          <w:color w:val="DCDCAA"/>
+          <w:sz w:val="21"/>
+          <w:szCs w:val="21"/>
+        </w:rPr>
+        <w:t>log</w:t>
+      </w:r>
+      <w:r>
+        <w:rPr>
+          <w:rFonts w:ascii="Consolas" w:eastAsia="Times New Roman" w:hAnsi="Consolas" w:cs="Times New Roman"/>
+          <w:color w:val="CCCCCC"/>
+          <w:sz w:val="21"/>
+          <w:szCs w:val="21"/>
+        </w:rPr>
+        <w:t>(</w:t>
+      </w:r>
+      <w:proofErr w:type="spellStart"/>
+      <w:r>
+        <w:rPr>
+          <w:rFonts w:ascii="Consolas" w:eastAsia="Times New Roman" w:hAnsi="Consolas" w:cs="Times New Roman"/>
+          <w:color w:val="4FC1FF"/>
+          <w:sz w:val="21"/>
+          <w:szCs w:val="21"/>
+        </w:rPr>
+        <w:t>allpositve</w:t>
+      </w:r>
+      <w:proofErr w:type="spellEnd"/>
+      <w:r>
+        <w:rPr>
+          <w:rFonts w:ascii="Consolas" w:eastAsia="Times New Roman" w:hAnsi="Consolas" w:cs="Times New Roman"/>
+          <w:color w:val="CCCCCC"/>
+          <w:sz w:val="21"/>
+          <w:szCs w:val="21"/>
+        </w:rPr>
+        <w:t>);</w:t>
+      </w:r>
+    </w:p>
+    <w:p/>
+    <w:p/>
+    <w:p/>
+    <w:p>
+      <w:pPr>
+        <w:pStyle w:val="ListParagraph"/>
+        <w:numPr>
+          <w:ilvl w:val="0"/>
+          <w:numId w:val="1"/>
+        </w:numPr>
+      </w:pPr>
+      <w:r>
+        <w:lastRenderedPageBreak/>
+        <w:t xml:space="preserve">Filtering an array </w:t>
+      </w:r>
+    </w:p>
+    <w:p>
       <w:bookmarkStart w:id="0" w:name="_GoBack"/>
       <w:bookmarkEnd w:id="0"/>
     </w:p>
-    <w:p>
-      <w:pPr>
-        <w:shd w:val="clear" w:color="auto" w:fill="1F1F1F"/>
-        <w:spacing w:after="0" w:line="285" w:lineRule="atLeast"/>
-        <w:rPr>
-          <w:rFonts w:ascii="Consolas" w:eastAsia="Times New Roman" w:hAnsi="Consolas" w:cs="Times New Roman"/>
-          <w:color w:val="CCCCCC"/>
-          <w:sz w:val="21"/>
-          <w:szCs w:val="21"/>
-        </w:rPr>
-      </w:pPr>
-      <w:proofErr w:type="spellStart"/>
-      <w:r>
-        <w:rPr>
-          <w:rFonts w:ascii="Consolas" w:eastAsia="Times New Roman" w:hAnsi="Consolas" w:cs="Times New Roman"/>
-          <w:color w:val="569CD6"/>
-          <w:sz w:val="21"/>
-          <w:szCs w:val="21"/>
-        </w:rPr>
-        <w:t>const</w:t>
-      </w:r>
-      <w:proofErr w:type="spellEnd"/>
-      <w:r>
-        <w:rPr>
-          <w:rFonts w:ascii="Consolas" w:eastAsia="Times New Roman" w:hAnsi="Consolas" w:cs="Times New Roman"/>
-          <w:color w:val="CCCCCC"/>
-          <w:sz w:val="21"/>
-          <w:szCs w:val="21"/>
-        </w:rPr>
-        <w:t xml:space="preserve"> </w:t>
-      </w:r>
-      <w:proofErr w:type="spellStart"/>
-      <w:proofErr w:type="gramStart"/>
-      <w:r>
-        <w:rPr>
-          <w:rFonts w:ascii="Consolas" w:eastAsia="Times New Roman" w:hAnsi="Consolas" w:cs="Times New Roman"/>
-          <w:color w:val="4FC1FF"/>
-          <w:sz w:val="21"/>
-          <w:szCs w:val="21"/>
-        </w:rPr>
-        <w:t>couse</w:t>
-      </w:r>
-      <w:proofErr w:type="spellEnd"/>
-      <w:r>
-        <w:rPr>
-          <w:rFonts w:ascii="Consolas" w:eastAsia="Times New Roman" w:hAnsi="Consolas" w:cs="Times New Roman"/>
-          <w:color w:val="CCCCCC"/>
-          <w:sz w:val="21"/>
-          <w:szCs w:val="21"/>
-        </w:rPr>
-        <w:t xml:space="preserve">  </w:t>
-      </w:r>
-      <w:r>
-        <w:rPr>
-          <w:rFonts w:ascii="Consolas" w:eastAsia="Times New Roman" w:hAnsi="Consolas" w:cs="Times New Roman"/>
-          <w:color w:val="D4D4D4"/>
-          <w:sz w:val="21"/>
-          <w:szCs w:val="21"/>
-        </w:rPr>
-        <w:t>=</w:t>
-      </w:r>
-      <w:proofErr w:type="gramEnd"/>
-      <w:r>
-        <w:rPr>
-          <w:rFonts w:ascii="Consolas" w:eastAsia="Times New Roman" w:hAnsi="Consolas" w:cs="Times New Roman"/>
-          <w:color w:val="CCCCCC"/>
-          <w:sz w:val="21"/>
-          <w:szCs w:val="21"/>
-        </w:rPr>
-        <w:t xml:space="preserve"> [</w:t>
-      </w:r>
-    </w:p>
-    <w:p>
-      <w:pPr>
-        <w:shd w:val="clear" w:color="auto" w:fill="1F1F1F"/>
-        <w:spacing w:after="0" w:line="285" w:lineRule="atLeast"/>
-        <w:rPr>
-          <w:rFonts w:ascii="Consolas" w:eastAsia="Times New Roman" w:hAnsi="Consolas" w:cs="Times New Roman"/>
-          <w:color w:val="CCCCCC"/>
-          <w:sz w:val="21"/>
-          <w:szCs w:val="21"/>
-        </w:rPr>
-      </w:pPr>
-      <w:r>
-        <w:rPr>
-          <w:rFonts w:ascii="Consolas" w:eastAsia="Times New Roman" w:hAnsi="Consolas" w:cs="Times New Roman"/>
-          <w:color w:val="CCCCCC"/>
-          <w:sz w:val="21"/>
-          <w:szCs w:val="21"/>
-        </w:rPr>
-        <w:t>    {</w:t>
-      </w:r>
-      <w:r>
-        <w:rPr>
-          <w:rFonts w:ascii="Consolas" w:eastAsia="Times New Roman" w:hAnsi="Consolas" w:cs="Times New Roman"/>
-          <w:color w:val="9CDCFE"/>
-          <w:sz w:val="21"/>
-          <w:szCs w:val="21"/>
-        </w:rPr>
-        <w:t>id:</w:t>
-      </w:r>
-      <w:proofErr w:type="gramStart"/>
-      <w:r>
-        <w:rPr>
-          <w:rFonts w:ascii="Consolas" w:eastAsia="Times New Roman" w:hAnsi="Consolas" w:cs="Times New Roman"/>
-          <w:color w:val="B5CEA8"/>
-          <w:sz w:val="21"/>
-          <w:szCs w:val="21"/>
-        </w:rPr>
-        <w:t>1</w:t>
-      </w:r>
-      <w:r>
-        <w:rPr>
-          <w:rFonts w:ascii="Consolas" w:eastAsia="Times New Roman" w:hAnsi="Consolas" w:cs="Times New Roman"/>
-          <w:color w:val="CCCCCC"/>
-          <w:sz w:val="21"/>
-          <w:szCs w:val="21"/>
-        </w:rPr>
-        <w:t xml:space="preserve"> ,</w:t>
-      </w:r>
-      <w:proofErr w:type="gramEnd"/>
-      <w:r>
-        <w:rPr>
-          <w:rFonts w:ascii="Consolas" w:eastAsia="Times New Roman" w:hAnsi="Consolas" w:cs="Times New Roman"/>
-          <w:color w:val="CCCCCC"/>
-          <w:sz w:val="21"/>
-          <w:szCs w:val="21"/>
-        </w:rPr>
-        <w:t xml:space="preserve"> </w:t>
-      </w:r>
-      <w:r>
-        <w:rPr>
-          <w:rFonts w:ascii="Consolas" w:eastAsia="Times New Roman" w:hAnsi="Consolas" w:cs="Times New Roman"/>
-          <w:color w:val="9CDCFE"/>
-          <w:sz w:val="21"/>
-          <w:szCs w:val="21"/>
-        </w:rPr>
-        <w:t>name :</w:t>
-      </w:r>
-      <w:r>
-        <w:rPr>
-          <w:rFonts w:ascii="Consolas" w:eastAsia="Times New Roman" w:hAnsi="Consolas" w:cs="Times New Roman"/>
-          <w:color w:val="CCCCCC"/>
-          <w:sz w:val="21"/>
-          <w:szCs w:val="21"/>
-        </w:rPr>
-        <w:t xml:space="preserve"> </w:t>
-      </w:r>
-      <w:r>
-        <w:rPr>
-          <w:rFonts w:ascii="Consolas" w:eastAsia="Times New Roman" w:hAnsi="Consolas" w:cs="Times New Roman"/>
-          <w:color w:val="CE9178"/>
-          <w:sz w:val="21"/>
-          <w:szCs w:val="21"/>
-        </w:rPr>
-        <w:t>'Node'</w:t>
-      </w:r>
-      <w:r>
-        <w:rPr>
-          <w:rFonts w:ascii="Consolas" w:eastAsia="Times New Roman" w:hAnsi="Consolas" w:cs="Times New Roman"/>
-          <w:color w:val="CCCCCC"/>
-          <w:sz w:val="21"/>
-          <w:szCs w:val="21"/>
-        </w:rPr>
-        <w:t>},</w:t>
-      </w:r>
-    </w:p>
-    <w:p>
-      <w:pPr>
-        <w:shd w:val="clear" w:color="auto" w:fill="1F1F1F"/>
-        <w:spacing w:after="0" w:line="285" w:lineRule="atLeast"/>
-        <w:rPr>
-          <w:rFonts w:ascii="Consolas" w:eastAsia="Times New Roman" w:hAnsi="Consolas" w:cs="Times New Roman"/>
-          <w:color w:val="CCCCCC"/>
-          <w:sz w:val="21"/>
-          <w:szCs w:val="21"/>
-        </w:rPr>
-      </w:pPr>
-      <w:r>
-        <w:rPr>
-          <w:rFonts w:ascii="Consolas" w:eastAsia="Times New Roman" w:hAnsi="Consolas" w:cs="Times New Roman"/>
-          <w:color w:val="CCCCCC"/>
-          <w:sz w:val="21"/>
-          <w:szCs w:val="21"/>
-        </w:rPr>
-        <w:t>    {</w:t>
-      </w:r>
-      <w:r>
-        <w:rPr>
-          <w:rFonts w:ascii="Consolas" w:eastAsia="Times New Roman" w:hAnsi="Consolas" w:cs="Times New Roman"/>
-          <w:color w:val="9CDCFE"/>
-          <w:sz w:val="21"/>
-          <w:szCs w:val="21"/>
-        </w:rPr>
-        <w:t>id:</w:t>
-      </w:r>
-      <w:proofErr w:type="gramStart"/>
-      <w:r>
-        <w:rPr>
-          <w:rFonts w:ascii="Consolas" w:eastAsia="Times New Roman" w:hAnsi="Consolas" w:cs="Times New Roman"/>
-          <w:color w:val="B5CEA8"/>
-          <w:sz w:val="21"/>
-          <w:szCs w:val="21"/>
-        </w:rPr>
-        <w:t>2</w:t>
-      </w:r>
-      <w:r>
-        <w:rPr>
-          <w:rFonts w:ascii="Consolas" w:eastAsia="Times New Roman" w:hAnsi="Consolas" w:cs="Times New Roman"/>
-          <w:color w:val="CCCCCC"/>
-          <w:sz w:val="21"/>
-          <w:szCs w:val="21"/>
-        </w:rPr>
-        <w:t xml:space="preserve"> ,</w:t>
-      </w:r>
-      <w:proofErr w:type="gramEnd"/>
-      <w:r>
-        <w:rPr>
-          <w:rFonts w:ascii="Consolas" w:eastAsia="Times New Roman" w:hAnsi="Consolas" w:cs="Times New Roman"/>
-          <w:color w:val="CCCCCC"/>
-          <w:sz w:val="21"/>
-          <w:szCs w:val="21"/>
-        </w:rPr>
-        <w:t xml:space="preserve"> </w:t>
-      </w:r>
-      <w:r>
-        <w:rPr>
-          <w:rFonts w:ascii="Consolas" w:eastAsia="Times New Roman" w:hAnsi="Consolas" w:cs="Times New Roman"/>
-          <w:color w:val="9CDCFE"/>
-          <w:sz w:val="21"/>
-          <w:szCs w:val="21"/>
-        </w:rPr>
-        <w:t>name :</w:t>
-      </w:r>
-      <w:r>
-        <w:rPr>
-          <w:rFonts w:ascii="Consolas" w:eastAsia="Times New Roman" w:hAnsi="Consolas" w:cs="Times New Roman"/>
-          <w:color w:val="CCCCCC"/>
-          <w:sz w:val="21"/>
-          <w:szCs w:val="21"/>
-        </w:rPr>
-        <w:t xml:space="preserve"> </w:t>
-      </w:r>
-      <w:r>
-        <w:rPr>
-          <w:rFonts w:ascii="Consolas" w:eastAsia="Times New Roman" w:hAnsi="Consolas" w:cs="Times New Roman"/>
-          <w:color w:val="CE9178"/>
-          <w:sz w:val="21"/>
-          <w:szCs w:val="21"/>
-        </w:rPr>
-        <w:t>'</w:t>
-      </w:r>
-      <w:proofErr w:type="spellStart"/>
-      <w:r>
-        <w:rPr>
-          <w:rFonts w:ascii="Consolas" w:eastAsia="Times New Roman" w:hAnsi="Consolas" w:cs="Times New Roman"/>
-          <w:color w:val="CE9178"/>
-          <w:sz w:val="21"/>
-          <w:szCs w:val="21"/>
-        </w:rPr>
-        <w:t>Javascript</w:t>
-      </w:r>
-      <w:proofErr w:type="spellEnd"/>
-      <w:r>
-        <w:rPr>
-          <w:rFonts w:ascii="Consolas" w:eastAsia="Times New Roman" w:hAnsi="Consolas" w:cs="Times New Roman"/>
-          <w:color w:val="CE9178"/>
-          <w:sz w:val="21"/>
-          <w:szCs w:val="21"/>
-        </w:rPr>
-        <w:t>'</w:t>
-      </w:r>
-      <w:r>
-        <w:rPr>
-          <w:rFonts w:ascii="Consolas" w:eastAsia="Times New Roman" w:hAnsi="Consolas" w:cs="Times New Roman"/>
-          <w:color w:val="CCCCCC"/>
-          <w:sz w:val="21"/>
-          <w:szCs w:val="21"/>
-        </w:rPr>
-        <w:t>}</w:t>
-      </w:r>
-    </w:p>
-    <w:p>
-      <w:pPr>
-        <w:shd w:val="clear" w:color="auto" w:fill="1F1F1F"/>
-        <w:spacing w:after="0" w:line="285" w:lineRule="atLeast"/>
-        <w:rPr>
-          <w:rFonts w:ascii="Consolas" w:eastAsia="Times New Roman" w:hAnsi="Consolas" w:cs="Times New Roman"/>
-          <w:color w:val="CCCCCC"/>
-          <w:sz w:val="21"/>
-          <w:szCs w:val="21"/>
-        </w:rPr>
-      </w:pPr>
-      <w:r>
-        <w:rPr>
-          <w:rFonts w:ascii="Consolas" w:eastAsia="Times New Roman" w:hAnsi="Consolas" w:cs="Times New Roman"/>
-          <w:color w:val="CCCCCC"/>
-          <w:sz w:val="21"/>
-          <w:szCs w:val="21"/>
-        </w:rPr>
-        <w:t>];</w:t>
-      </w:r>
-    </w:p>
-    <w:p>
-      <w:pPr>
-        <w:shd w:val="clear" w:color="auto" w:fill="1F1F1F"/>
-        <w:spacing w:after="0" w:line="285" w:lineRule="atLeast"/>
-        <w:rPr>
-          <w:rFonts w:ascii="Consolas" w:eastAsia="Times New Roman" w:hAnsi="Consolas" w:cs="Times New Roman"/>
-          <w:color w:val="CCCCCC"/>
-          <w:sz w:val="21"/>
-          <w:szCs w:val="21"/>
-        </w:rPr>
-      </w:pPr>
-    </w:p>
-    <w:p>
-      <w:pPr>
-        <w:shd w:val="clear" w:color="auto" w:fill="1F1F1F"/>
-        <w:spacing w:after="0" w:line="285" w:lineRule="atLeast"/>
-        <w:rPr>
-          <w:rFonts w:ascii="Consolas" w:eastAsia="Times New Roman" w:hAnsi="Consolas" w:cs="Times New Roman"/>
-          <w:color w:val="CCCCCC"/>
-          <w:sz w:val="21"/>
-          <w:szCs w:val="21"/>
-        </w:rPr>
-      </w:pPr>
-      <w:r>
-        <w:rPr>
-          <w:rFonts w:ascii="Consolas" w:eastAsia="Times New Roman" w:hAnsi="Consolas" w:cs="Times New Roman"/>
-          <w:color w:val="CCCCCC"/>
-          <w:sz w:val="21"/>
-          <w:szCs w:val="21"/>
-        </w:rPr>
-        <w:t> </w:t>
-      </w:r>
-      <w:proofErr w:type="spellStart"/>
-      <w:proofErr w:type="gramStart"/>
-      <w:r>
-        <w:rPr>
-          <w:rFonts w:ascii="Consolas" w:eastAsia="Times New Roman" w:hAnsi="Consolas" w:cs="Times New Roman"/>
-          <w:color w:val="4FC1FF"/>
-          <w:sz w:val="21"/>
-          <w:szCs w:val="21"/>
-        </w:rPr>
-        <w:t>couse</w:t>
-      </w:r>
-      <w:r>
-        <w:rPr>
-          <w:rFonts w:ascii="Consolas" w:eastAsia="Times New Roman" w:hAnsi="Consolas" w:cs="Times New Roman"/>
-          <w:color w:val="CCCCCC"/>
-          <w:sz w:val="21"/>
-          <w:szCs w:val="21"/>
-        </w:rPr>
-        <w:t>.</w:t>
-      </w:r>
-      <w:r>
-        <w:rPr>
-          <w:rFonts w:ascii="Consolas" w:eastAsia="Times New Roman" w:hAnsi="Consolas" w:cs="Times New Roman"/>
-          <w:color w:val="DCDCAA"/>
-          <w:sz w:val="21"/>
-          <w:szCs w:val="21"/>
-        </w:rPr>
-        <w:t>sort</w:t>
-      </w:r>
-      <w:proofErr w:type="spellEnd"/>
-      <w:proofErr w:type="gramEnd"/>
-      <w:r>
-        <w:rPr>
-          <w:rFonts w:ascii="Consolas" w:eastAsia="Times New Roman" w:hAnsi="Consolas" w:cs="Times New Roman"/>
-          <w:color w:val="CCCCCC"/>
-          <w:sz w:val="21"/>
-          <w:szCs w:val="21"/>
-        </w:rPr>
-        <w:t xml:space="preserve"> (</w:t>
-      </w:r>
-      <w:r>
-        <w:rPr>
-          <w:rFonts w:ascii="Consolas" w:eastAsia="Times New Roman" w:hAnsi="Consolas" w:cs="Times New Roman"/>
-          <w:color w:val="569CD6"/>
-          <w:sz w:val="21"/>
-          <w:szCs w:val="21"/>
-        </w:rPr>
-        <w:t>function</w:t>
-      </w:r>
-      <w:r>
-        <w:rPr>
-          <w:rFonts w:ascii="Consolas" w:eastAsia="Times New Roman" w:hAnsi="Consolas" w:cs="Times New Roman"/>
-          <w:color w:val="CCCCCC"/>
-          <w:sz w:val="21"/>
-          <w:szCs w:val="21"/>
-        </w:rPr>
-        <w:t xml:space="preserve"> (</w:t>
-      </w:r>
-      <w:proofErr w:type="spellStart"/>
-      <w:r>
-        <w:rPr>
-          <w:rFonts w:ascii="Consolas" w:eastAsia="Times New Roman" w:hAnsi="Consolas" w:cs="Times New Roman"/>
-          <w:color w:val="9CDCFE"/>
-          <w:sz w:val="21"/>
-          <w:szCs w:val="21"/>
-        </w:rPr>
-        <w:t>a</w:t>
-      </w:r>
-      <w:r>
-        <w:rPr>
-          <w:rFonts w:ascii="Consolas" w:eastAsia="Times New Roman" w:hAnsi="Consolas" w:cs="Times New Roman"/>
-          <w:color w:val="CCCCCC"/>
-          <w:sz w:val="21"/>
-          <w:szCs w:val="21"/>
-        </w:rPr>
-        <w:t>,</w:t>
-      </w:r>
-      <w:r>
-        <w:rPr>
-          <w:rFonts w:ascii="Consolas" w:eastAsia="Times New Roman" w:hAnsi="Consolas" w:cs="Times New Roman"/>
-          <w:color w:val="9CDCFE"/>
-          <w:sz w:val="21"/>
-          <w:szCs w:val="21"/>
-        </w:rPr>
-        <w:t>b</w:t>
-      </w:r>
-      <w:proofErr w:type="spellEnd"/>
-      <w:r>
-        <w:rPr>
-          <w:rFonts w:ascii="Consolas" w:eastAsia="Times New Roman" w:hAnsi="Consolas" w:cs="Times New Roman"/>
-          <w:color w:val="CCCCCC"/>
-          <w:sz w:val="21"/>
-          <w:szCs w:val="21"/>
-        </w:rPr>
-        <w:t>) {</w:t>
-      </w:r>
-    </w:p>
-    <w:p>
-      <w:pPr>
-        <w:shd w:val="clear" w:color="auto" w:fill="1F1F1F"/>
-        <w:spacing w:after="0" w:line="285" w:lineRule="atLeast"/>
-        <w:rPr>
-          <w:rFonts w:ascii="Consolas" w:eastAsia="Times New Roman" w:hAnsi="Consolas" w:cs="Times New Roman"/>
-          <w:color w:val="CCCCCC"/>
-          <w:sz w:val="21"/>
-          <w:szCs w:val="21"/>
-        </w:rPr>
-      </w:pPr>
-      <w:r>
-        <w:rPr>
-          <w:rFonts w:ascii="Consolas" w:eastAsia="Times New Roman" w:hAnsi="Consolas" w:cs="Times New Roman"/>
-          <w:color w:val="CCCCCC"/>
-          <w:sz w:val="21"/>
-          <w:szCs w:val="21"/>
-        </w:rPr>
-        <w:t xml:space="preserve">  </w:t>
-      </w:r>
-    </w:p>
-    <w:p>
-      <w:pPr>
-        <w:shd w:val="clear" w:color="auto" w:fill="1F1F1F"/>
-        <w:spacing w:after="0" w:line="285" w:lineRule="atLeast"/>
-        <w:rPr>
-          <w:rFonts w:ascii="Consolas" w:eastAsia="Times New Roman" w:hAnsi="Consolas" w:cs="Times New Roman"/>
-          <w:color w:val="CCCCCC"/>
-          <w:sz w:val="21"/>
-          <w:szCs w:val="21"/>
-        </w:rPr>
-      </w:pPr>
-      <w:r>
-        <w:rPr>
-          <w:rFonts w:ascii="Consolas" w:eastAsia="Times New Roman" w:hAnsi="Consolas" w:cs="Times New Roman"/>
-          <w:color w:val="CCCCCC"/>
-          <w:sz w:val="21"/>
-          <w:szCs w:val="21"/>
-        </w:rPr>
-        <w:t xml:space="preserve">    </w:t>
-      </w:r>
-      <w:r>
-        <w:rPr>
-          <w:rFonts w:ascii="Consolas" w:eastAsia="Times New Roman" w:hAnsi="Consolas" w:cs="Times New Roman"/>
-          <w:color w:val="6A9955"/>
-          <w:sz w:val="21"/>
-          <w:szCs w:val="21"/>
-        </w:rPr>
-        <w:t>// a &lt; b =&gt; -1</w:t>
-      </w:r>
-    </w:p>
-    <w:p>
-      <w:pPr>
-        <w:shd w:val="clear" w:color="auto" w:fill="1F1F1F"/>
-        <w:spacing w:after="0" w:line="285" w:lineRule="atLeast"/>
-        <w:rPr>
-          <w:rFonts w:ascii="Consolas" w:eastAsia="Times New Roman" w:hAnsi="Consolas" w:cs="Times New Roman"/>
-          <w:color w:val="CCCCCC"/>
-          <w:sz w:val="21"/>
-          <w:szCs w:val="21"/>
-        </w:rPr>
-      </w:pPr>
-      <w:r>
-        <w:rPr>
-          <w:rFonts w:ascii="Consolas" w:eastAsia="Times New Roman" w:hAnsi="Consolas" w:cs="Times New Roman"/>
-          <w:color w:val="CCCCCC"/>
-          <w:sz w:val="21"/>
-          <w:szCs w:val="21"/>
-        </w:rPr>
-        <w:t xml:space="preserve">    </w:t>
-      </w:r>
-      <w:r>
-        <w:rPr>
-          <w:rFonts w:ascii="Consolas" w:eastAsia="Times New Roman" w:hAnsi="Consolas" w:cs="Times New Roman"/>
-          <w:color w:val="6A9955"/>
-          <w:sz w:val="21"/>
-          <w:szCs w:val="21"/>
-        </w:rPr>
-        <w:t>// a &gt; b =&gt; 1</w:t>
-      </w:r>
-    </w:p>
-    <w:p>
-      <w:pPr>
-        <w:shd w:val="clear" w:color="auto" w:fill="1F1F1F"/>
-        <w:spacing w:after="0" w:line="285" w:lineRule="atLeast"/>
-        <w:rPr>
-          <w:rFonts w:ascii="Consolas" w:eastAsia="Times New Roman" w:hAnsi="Consolas" w:cs="Times New Roman"/>
-          <w:color w:val="CCCCCC"/>
-          <w:sz w:val="21"/>
-          <w:szCs w:val="21"/>
-        </w:rPr>
-      </w:pPr>
-      <w:r>
-        <w:rPr>
-          <w:rFonts w:ascii="Consolas" w:eastAsia="Times New Roman" w:hAnsi="Consolas" w:cs="Times New Roman"/>
-          <w:color w:val="CCCCCC"/>
-          <w:sz w:val="21"/>
-          <w:szCs w:val="21"/>
-        </w:rPr>
-        <w:t xml:space="preserve">    </w:t>
-      </w:r>
-      <w:r>
-        <w:rPr>
-          <w:rFonts w:ascii="Consolas" w:eastAsia="Times New Roman" w:hAnsi="Consolas" w:cs="Times New Roman"/>
-          <w:color w:val="6A9955"/>
-          <w:sz w:val="21"/>
-          <w:szCs w:val="21"/>
-        </w:rPr>
-        <w:t>// a === b =&gt; 0</w:t>
-      </w:r>
-    </w:p>
-    <w:p>
-      <w:pPr>
-        <w:shd w:val="clear" w:color="auto" w:fill="1F1F1F"/>
-        <w:spacing w:after="0" w:line="285" w:lineRule="atLeast"/>
-        <w:rPr>
-          <w:rFonts w:ascii="Consolas" w:eastAsia="Times New Roman" w:hAnsi="Consolas" w:cs="Times New Roman"/>
-          <w:color w:val="CCCCCC"/>
-          <w:sz w:val="21"/>
-          <w:szCs w:val="21"/>
-        </w:rPr>
-      </w:pPr>
-    </w:p>
-    <w:p>
-      <w:pPr>
-        <w:shd w:val="clear" w:color="auto" w:fill="1F1F1F"/>
-        <w:spacing w:after="0" w:line="285" w:lineRule="atLeast"/>
-        <w:rPr>
-          <w:rFonts w:ascii="Consolas" w:eastAsia="Times New Roman" w:hAnsi="Consolas" w:cs="Times New Roman"/>
-          <w:color w:val="CCCCCC"/>
-          <w:sz w:val="21"/>
-          <w:szCs w:val="21"/>
-        </w:rPr>
-      </w:pPr>
-      <w:r>
-        <w:rPr>
-          <w:rFonts w:ascii="Consolas" w:eastAsia="Times New Roman" w:hAnsi="Consolas" w:cs="Times New Roman"/>
-          <w:color w:val="CCCCCC"/>
-          <w:sz w:val="21"/>
-          <w:szCs w:val="21"/>
-        </w:rPr>
-        <w:t xml:space="preserve">    </w:t>
-      </w:r>
-      <w:proofErr w:type="spellStart"/>
-      <w:r>
-        <w:rPr>
-          <w:rFonts w:ascii="Consolas" w:eastAsia="Times New Roman" w:hAnsi="Consolas" w:cs="Times New Roman"/>
-          <w:color w:val="569CD6"/>
-          <w:sz w:val="21"/>
-          <w:szCs w:val="21"/>
-        </w:rPr>
-        <w:t>const</w:t>
-      </w:r>
-      <w:proofErr w:type="spellEnd"/>
-      <w:r>
-        <w:rPr>
-          <w:rFonts w:ascii="Consolas" w:eastAsia="Times New Roman" w:hAnsi="Consolas" w:cs="Times New Roman"/>
-          <w:color w:val="CCCCCC"/>
-          <w:sz w:val="21"/>
-          <w:szCs w:val="21"/>
-        </w:rPr>
-        <w:t xml:space="preserve"> </w:t>
-      </w:r>
-      <w:proofErr w:type="spellStart"/>
-      <w:r>
-        <w:rPr>
-          <w:rFonts w:ascii="Consolas" w:eastAsia="Times New Roman" w:hAnsi="Consolas" w:cs="Times New Roman"/>
-          <w:color w:val="4FC1FF"/>
-          <w:sz w:val="21"/>
-          <w:szCs w:val="21"/>
-        </w:rPr>
-        <w:t>nameA</w:t>
-      </w:r>
-      <w:proofErr w:type="spellEnd"/>
-      <w:r>
-        <w:rPr>
-          <w:rFonts w:ascii="Consolas" w:eastAsia="Times New Roman" w:hAnsi="Consolas" w:cs="Times New Roman"/>
-          <w:color w:val="CCCCCC"/>
-          <w:sz w:val="21"/>
-          <w:szCs w:val="21"/>
-        </w:rPr>
-        <w:t xml:space="preserve"> </w:t>
-      </w:r>
-      <w:r>
-        <w:rPr>
-          <w:rFonts w:ascii="Consolas" w:eastAsia="Times New Roman" w:hAnsi="Consolas" w:cs="Times New Roman"/>
-          <w:color w:val="D4D4D4"/>
-          <w:sz w:val="21"/>
-          <w:szCs w:val="21"/>
-        </w:rPr>
-        <w:t>=</w:t>
-      </w:r>
-      <w:r>
-        <w:rPr>
-          <w:rFonts w:ascii="Consolas" w:eastAsia="Times New Roman" w:hAnsi="Consolas" w:cs="Times New Roman"/>
-          <w:color w:val="CCCCCC"/>
-          <w:sz w:val="21"/>
-          <w:szCs w:val="21"/>
-        </w:rPr>
-        <w:t xml:space="preserve"> </w:t>
-      </w:r>
-      <w:proofErr w:type="spellStart"/>
-      <w:r>
-        <w:rPr>
-          <w:rFonts w:ascii="Consolas" w:eastAsia="Times New Roman" w:hAnsi="Consolas" w:cs="Times New Roman"/>
-          <w:color w:val="9CDCFE"/>
-          <w:sz w:val="21"/>
-          <w:szCs w:val="21"/>
-        </w:rPr>
-        <w:t>a</w:t>
-      </w:r>
-      <w:r>
-        <w:rPr>
-          <w:rFonts w:ascii="Consolas" w:eastAsia="Times New Roman" w:hAnsi="Consolas" w:cs="Times New Roman"/>
-          <w:color w:val="CCCCCC"/>
-          <w:sz w:val="21"/>
-          <w:szCs w:val="21"/>
-        </w:rPr>
-        <w:t>.</w:t>
-      </w:r>
-      <w:proofErr w:type="gramStart"/>
-      <w:r>
-        <w:rPr>
-          <w:rFonts w:ascii="Consolas" w:eastAsia="Times New Roman" w:hAnsi="Consolas" w:cs="Times New Roman"/>
-          <w:color w:val="9CDCFE"/>
-          <w:sz w:val="21"/>
-          <w:szCs w:val="21"/>
-        </w:rPr>
-        <w:t>name</w:t>
-      </w:r>
-      <w:r>
-        <w:rPr>
-          <w:rFonts w:ascii="Consolas" w:eastAsia="Times New Roman" w:hAnsi="Consolas" w:cs="Times New Roman"/>
-          <w:color w:val="CCCCCC"/>
-          <w:sz w:val="21"/>
-          <w:szCs w:val="21"/>
-        </w:rPr>
-        <w:t>.</w:t>
-      </w:r>
-      <w:r>
-        <w:rPr>
-          <w:rFonts w:ascii="Consolas" w:eastAsia="Times New Roman" w:hAnsi="Consolas" w:cs="Times New Roman"/>
-          <w:color w:val="DCDCAA"/>
-          <w:sz w:val="21"/>
-          <w:szCs w:val="21"/>
-        </w:rPr>
-        <w:t>toUpperCase</w:t>
-      </w:r>
-      <w:proofErr w:type="spellEnd"/>
-      <w:proofErr w:type="gramEnd"/>
-      <w:r>
-        <w:rPr>
-          <w:rFonts w:ascii="Consolas" w:eastAsia="Times New Roman" w:hAnsi="Consolas" w:cs="Times New Roman"/>
-          <w:color w:val="CCCCCC"/>
-          <w:sz w:val="21"/>
-          <w:szCs w:val="21"/>
-        </w:rPr>
-        <w:t>();</w:t>
-      </w:r>
-    </w:p>
-    <w:p>
-      <w:pPr>
-        <w:shd w:val="clear" w:color="auto" w:fill="1F1F1F"/>
-        <w:spacing w:after="0" w:line="285" w:lineRule="atLeast"/>
-        <w:rPr>
-          <w:rFonts w:ascii="Consolas" w:eastAsia="Times New Roman" w:hAnsi="Consolas" w:cs="Times New Roman"/>
-          <w:color w:val="CCCCCC"/>
-          <w:sz w:val="21"/>
-          <w:szCs w:val="21"/>
-        </w:rPr>
-      </w:pPr>
-      <w:r>
-        <w:rPr>
-          <w:rFonts w:ascii="Consolas" w:eastAsia="Times New Roman" w:hAnsi="Consolas" w:cs="Times New Roman"/>
-          <w:color w:val="CCCCCC"/>
-          <w:sz w:val="21"/>
-          <w:szCs w:val="21"/>
-        </w:rPr>
-        <w:t xml:space="preserve">    </w:t>
-      </w:r>
-      <w:proofErr w:type="spellStart"/>
-      <w:r>
-        <w:rPr>
-          <w:rFonts w:ascii="Consolas" w:eastAsia="Times New Roman" w:hAnsi="Consolas" w:cs="Times New Roman"/>
-          <w:color w:val="569CD6"/>
-          <w:sz w:val="21"/>
-          <w:szCs w:val="21"/>
-        </w:rPr>
-        <w:t>const</w:t>
-      </w:r>
-      <w:proofErr w:type="spellEnd"/>
-      <w:r>
-        <w:rPr>
-          <w:rFonts w:ascii="Consolas" w:eastAsia="Times New Roman" w:hAnsi="Consolas" w:cs="Times New Roman"/>
-          <w:color w:val="CCCCCC"/>
-          <w:sz w:val="21"/>
-          <w:szCs w:val="21"/>
-        </w:rPr>
-        <w:t xml:space="preserve"> </w:t>
-      </w:r>
-      <w:proofErr w:type="spellStart"/>
-      <w:r>
-        <w:rPr>
-          <w:rFonts w:ascii="Consolas" w:eastAsia="Times New Roman" w:hAnsi="Consolas" w:cs="Times New Roman"/>
-          <w:color w:val="4FC1FF"/>
-          <w:sz w:val="21"/>
-          <w:szCs w:val="21"/>
-        </w:rPr>
-        <w:t>nameB</w:t>
-      </w:r>
-      <w:proofErr w:type="spellEnd"/>
-      <w:r>
-        <w:rPr>
-          <w:rFonts w:ascii="Consolas" w:eastAsia="Times New Roman" w:hAnsi="Consolas" w:cs="Times New Roman"/>
-          <w:color w:val="CCCCCC"/>
-          <w:sz w:val="21"/>
-          <w:szCs w:val="21"/>
-        </w:rPr>
-        <w:t xml:space="preserve"> </w:t>
-      </w:r>
-      <w:r>
-        <w:rPr>
-          <w:rFonts w:ascii="Consolas" w:eastAsia="Times New Roman" w:hAnsi="Consolas" w:cs="Times New Roman"/>
-          <w:color w:val="D4D4D4"/>
-          <w:sz w:val="21"/>
-          <w:szCs w:val="21"/>
-        </w:rPr>
-        <w:t>=</w:t>
-      </w:r>
-      <w:r>
-        <w:rPr>
-          <w:rFonts w:ascii="Consolas" w:eastAsia="Times New Roman" w:hAnsi="Consolas" w:cs="Times New Roman"/>
-          <w:color w:val="CCCCCC"/>
-          <w:sz w:val="21"/>
-          <w:szCs w:val="21"/>
-        </w:rPr>
-        <w:t xml:space="preserve"> </w:t>
-      </w:r>
-      <w:proofErr w:type="spellStart"/>
-      <w:r>
-        <w:rPr>
-          <w:rFonts w:ascii="Consolas" w:eastAsia="Times New Roman" w:hAnsi="Consolas" w:cs="Times New Roman"/>
-          <w:color w:val="9CDCFE"/>
-          <w:sz w:val="21"/>
-          <w:szCs w:val="21"/>
-        </w:rPr>
-        <w:t>b</w:t>
-      </w:r>
-      <w:r>
-        <w:rPr>
-          <w:rFonts w:ascii="Consolas" w:eastAsia="Times New Roman" w:hAnsi="Consolas" w:cs="Times New Roman"/>
-          <w:color w:val="CCCCCC"/>
-          <w:sz w:val="21"/>
-          <w:szCs w:val="21"/>
-        </w:rPr>
-        <w:t>.</w:t>
-      </w:r>
-      <w:proofErr w:type="gramStart"/>
-      <w:r>
-        <w:rPr>
-          <w:rFonts w:ascii="Consolas" w:eastAsia="Times New Roman" w:hAnsi="Consolas" w:cs="Times New Roman"/>
-          <w:color w:val="9CDCFE"/>
-          <w:sz w:val="21"/>
-          <w:szCs w:val="21"/>
-        </w:rPr>
-        <w:t>name</w:t>
-      </w:r>
-      <w:r>
-        <w:rPr>
-          <w:rFonts w:ascii="Consolas" w:eastAsia="Times New Roman" w:hAnsi="Consolas" w:cs="Times New Roman"/>
-          <w:color w:val="CCCCCC"/>
-          <w:sz w:val="21"/>
-          <w:szCs w:val="21"/>
-        </w:rPr>
-        <w:t>.</w:t>
-      </w:r>
-      <w:r>
-        <w:rPr>
-          <w:rFonts w:ascii="Consolas" w:eastAsia="Times New Roman" w:hAnsi="Consolas" w:cs="Times New Roman"/>
-          <w:color w:val="DCDCAA"/>
-          <w:sz w:val="21"/>
-          <w:szCs w:val="21"/>
-        </w:rPr>
-        <w:t>toUpperCase</w:t>
-      </w:r>
-      <w:proofErr w:type="spellEnd"/>
-      <w:proofErr w:type="gramEnd"/>
-      <w:r>
-        <w:rPr>
-          <w:rFonts w:ascii="Consolas" w:eastAsia="Times New Roman" w:hAnsi="Consolas" w:cs="Times New Roman"/>
-          <w:color w:val="CCCCCC"/>
-          <w:sz w:val="21"/>
-          <w:szCs w:val="21"/>
-        </w:rPr>
-        <w:t>();</w:t>
-      </w:r>
-    </w:p>
-    <w:p>
-      <w:pPr>
-        <w:shd w:val="clear" w:color="auto" w:fill="1F1F1F"/>
-        <w:spacing w:after="0" w:line="285" w:lineRule="atLeast"/>
-        <w:rPr>
-          <w:rFonts w:ascii="Consolas" w:eastAsia="Times New Roman" w:hAnsi="Consolas" w:cs="Times New Roman"/>
-          <w:color w:val="CCCCCC"/>
-          <w:sz w:val="21"/>
-          <w:szCs w:val="21"/>
-        </w:rPr>
-      </w:pPr>
-    </w:p>
-    <w:p>
-      <w:pPr>
-        <w:shd w:val="clear" w:color="auto" w:fill="1F1F1F"/>
-        <w:spacing w:after="0" w:line="285" w:lineRule="atLeast"/>
-        <w:rPr>
-          <w:rFonts w:ascii="Consolas" w:eastAsia="Times New Roman" w:hAnsi="Consolas" w:cs="Times New Roman"/>
-          <w:color w:val="CCCCCC"/>
-          <w:sz w:val="21"/>
-          <w:szCs w:val="21"/>
-        </w:rPr>
-      </w:pPr>
-      <w:r>
-        <w:rPr>
-          <w:rFonts w:ascii="Consolas" w:eastAsia="Times New Roman" w:hAnsi="Consolas" w:cs="Times New Roman"/>
-          <w:color w:val="CCCCCC"/>
-          <w:sz w:val="21"/>
-          <w:szCs w:val="21"/>
-        </w:rPr>
-        <w:t xml:space="preserve">    </w:t>
-      </w:r>
-      <w:r>
-        <w:rPr>
-          <w:rFonts w:ascii="Consolas" w:eastAsia="Times New Roman" w:hAnsi="Consolas" w:cs="Times New Roman"/>
-          <w:color w:val="C586C0"/>
-          <w:sz w:val="21"/>
-          <w:szCs w:val="21"/>
-        </w:rPr>
-        <w:t>if</w:t>
-      </w:r>
-      <w:r>
-        <w:rPr>
-          <w:rFonts w:ascii="Consolas" w:eastAsia="Times New Roman" w:hAnsi="Consolas" w:cs="Times New Roman"/>
-          <w:color w:val="CCCCCC"/>
-          <w:sz w:val="21"/>
-          <w:szCs w:val="21"/>
-        </w:rPr>
-        <w:t xml:space="preserve"> (</w:t>
-      </w:r>
-      <w:proofErr w:type="spellStart"/>
-      <w:r>
-        <w:rPr>
-          <w:rFonts w:ascii="Consolas" w:eastAsia="Times New Roman" w:hAnsi="Consolas" w:cs="Times New Roman"/>
-          <w:color w:val="4FC1FF"/>
-          <w:sz w:val="21"/>
-          <w:szCs w:val="21"/>
-        </w:rPr>
-        <w:t>nameA</w:t>
-      </w:r>
-      <w:proofErr w:type="spellEnd"/>
-      <w:r>
-        <w:rPr>
-          <w:rFonts w:ascii="Consolas" w:eastAsia="Times New Roman" w:hAnsi="Consolas" w:cs="Times New Roman"/>
-          <w:color w:val="CCCCCC"/>
-          <w:sz w:val="21"/>
-          <w:szCs w:val="21"/>
-        </w:rPr>
-        <w:t xml:space="preserve"> </w:t>
-      </w:r>
-      <w:r>
-        <w:rPr>
-          <w:rFonts w:ascii="Consolas" w:eastAsia="Times New Roman" w:hAnsi="Consolas" w:cs="Times New Roman"/>
-          <w:color w:val="D4D4D4"/>
-          <w:sz w:val="21"/>
-          <w:szCs w:val="21"/>
-        </w:rPr>
-        <w:t>&lt;</w:t>
-      </w:r>
-      <w:r>
-        <w:rPr>
-          <w:rFonts w:ascii="Consolas" w:eastAsia="Times New Roman" w:hAnsi="Consolas" w:cs="Times New Roman"/>
-          <w:color w:val="CCCCCC"/>
-          <w:sz w:val="21"/>
-          <w:szCs w:val="21"/>
-        </w:rPr>
-        <w:t xml:space="preserve"> </w:t>
-      </w:r>
-      <w:proofErr w:type="spellStart"/>
-      <w:r>
-        <w:rPr>
-          <w:rFonts w:ascii="Consolas" w:eastAsia="Times New Roman" w:hAnsi="Consolas" w:cs="Times New Roman"/>
-          <w:color w:val="4FC1FF"/>
-          <w:sz w:val="21"/>
-          <w:szCs w:val="21"/>
-        </w:rPr>
-        <w:t>nameB</w:t>
-      </w:r>
-      <w:proofErr w:type="spellEnd"/>
-      <w:r>
-        <w:rPr>
-          <w:rFonts w:ascii="Consolas" w:eastAsia="Times New Roman" w:hAnsi="Consolas" w:cs="Times New Roman"/>
-          <w:color w:val="CCCCCC"/>
-          <w:sz w:val="21"/>
-          <w:szCs w:val="21"/>
-        </w:rPr>
-        <w:t xml:space="preserve">) </w:t>
-      </w:r>
-      <w:r>
-        <w:rPr>
-          <w:rFonts w:ascii="Consolas" w:eastAsia="Times New Roman" w:hAnsi="Consolas" w:cs="Times New Roman"/>
-          <w:color w:val="C586C0"/>
-          <w:sz w:val="21"/>
-          <w:szCs w:val="21"/>
-        </w:rPr>
-        <w:t>return</w:t>
-      </w:r>
-      <w:r>
-        <w:rPr>
-          <w:rFonts w:ascii="Consolas" w:eastAsia="Times New Roman" w:hAnsi="Consolas" w:cs="Times New Roman"/>
-          <w:color w:val="CCCCCC"/>
-          <w:sz w:val="21"/>
-          <w:szCs w:val="21"/>
-        </w:rPr>
-        <w:t xml:space="preserve"> </w:t>
-      </w:r>
-      <w:r>
-        <w:rPr>
-          <w:rFonts w:ascii="Consolas" w:eastAsia="Times New Roman" w:hAnsi="Consolas" w:cs="Times New Roman"/>
-          <w:color w:val="D4D4D4"/>
-          <w:sz w:val="21"/>
-          <w:szCs w:val="21"/>
-        </w:rPr>
-        <w:t>-</w:t>
-      </w:r>
-      <w:r>
-        <w:rPr>
-          <w:rFonts w:ascii="Consolas" w:eastAsia="Times New Roman" w:hAnsi="Consolas" w:cs="Times New Roman"/>
-          <w:color w:val="B5CEA8"/>
-          <w:sz w:val="21"/>
-          <w:szCs w:val="21"/>
-        </w:rPr>
-        <w:t>1</w:t>
-      </w:r>
-      <w:r>
-        <w:rPr>
-          <w:rFonts w:ascii="Consolas" w:eastAsia="Times New Roman" w:hAnsi="Consolas" w:cs="Times New Roman"/>
-          <w:color w:val="CCCCCC"/>
-          <w:sz w:val="21"/>
-          <w:szCs w:val="21"/>
-        </w:rPr>
-        <w:t>;</w:t>
-      </w:r>
-    </w:p>
-    <w:p>
-      <w:pPr>
-        <w:shd w:val="clear" w:color="auto" w:fill="1F1F1F"/>
-        <w:spacing w:after="0" w:line="285" w:lineRule="atLeast"/>
-        <w:rPr>
-          <w:rFonts w:ascii="Consolas" w:eastAsia="Times New Roman" w:hAnsi="Consolas" w:cs="Times New Roman"/>
-          <w:color w:val="CCCCCC"/>
-          <w:sz w:val="21"/>
-          <w:szCs w:val="21"/>
-        </w:rPr>
-      </w:pPr>
-      <w:r>
-        <w:rPr>
-          <w:rFonts w:ascii="Consolas" w:eastAsia="Times New Roman" w:hAnsi="Consolas" w:cs="Times New Roman"/>
-          <w:color w:val="CCCCCC"/>
-          <w:sz w:val="21"/>
-          <w:szCs w:val="21"/>
-        </w:rPr>
-        <w:t xml:space="preserve">    </w:t>
-      </w:r>
-      <w:r>
-        <w:rPr>
-          <w:rFonts w:ascii="Consolas" w:eastAsia="Times New Roman" w:hAnsi="Consolas" w:cs="Times New Roman"/>
-          <w:color w:val="C586C0"/>
-          <w:sz w:val="21"/>
-          <w:szCs w:val="21"/>
-        </w:rPr>
-        <w:t>if</w:t>
-      </w:r>
-      <w:r>
-        <w:rPr>
-          <w:rFonts w:ascii="Consolas" w:eastAsia="Times New Roman" w:hAnsi="Consolas" w:cs="Times New Roman"/>
-          <w:color w:val="CCCCCC"/>
-          <w:sz w:val="21"/>
-          <w:szCs w:val="21"/>
-        </w:rPr>
-        <w:t xml:space="preserve"> (</w:t>
-      </w:r>
-      <w:proofErr w:type="spellStart"/>
-      <w:r>
-        <w:rPr>
-          <w:rFonts w:ascii="Consolas" w:eastAsia="Times New Roman" w:hAnsi="Consolas" w:cs="Times New Roman"/>
-          <w:color w:val="4FC1FF"/>
-          <w:sz w:val="21"/>
-          <w:szCs w:val="21"/>
-        </w:rPr>
-        <w:t>nameA</w:t>
-      </w:r>
-      <w:proofErr w:type="spellEnd"/>
-      <w:r>
-        <w:rPr>
-          <w:rFonts w:ascii="Consolas" w:eastAsia="Times New Roman" w:hAnsi="Consolas" w:cs="Times New Roman"/>
-          <w:color w:val="CCCCCC"/>
-          <w:sz w:val="21"/>
-          <w:szCs w:val="21"/>
-        </w:rPr>
-        <w:t xml:space="preserve"> </w:t>
-      </w:r>
-      <w:r>
-        <w:rPr>
-          <w:rFonts w:ascii="Consolas" w:eastAsia="Times New Roman" w:hAnsi="Consolas" w:cs="Times New Roman"/>
-          <w:color w:val="D4D4D4"/>
-          <w:sz w:val="21"/>
-          <w:szCs w:val="21"/>
-        </w:rPr>
-        <w:t>&gt;</w:t>
-      </w:r>
-      <w:r>
-        <w:rPr>
-          <w:rFonts w:ascii="Consolas" w:eastAsia="Times New Roman" w:hAnsi="Consolas" w:cs="Times New Roman"/>
-          <w:color w:val="CCCCCC"/>
-          <w:sz w:val="21"/>
-          <w:szCs w:val="21"/>
-        </w:rPr>
-        <w:t xml:space="preserve"> </w:t>
-      </w:r>
-      <w:proofErr w:type="spellStart"/>
-      <w:r>
-        <w:rPr>
-          <w:rFonts w:ascii="Consolas" w:eastAsia="Times New Roman" w:hAnsi="Consolas" w:cs="Times New Roman"/>
-          <w:color w:val="4FC1FF"/>
-          <w:sz w:val="21"/>
-          <w:szCs w:val="21"/>
-        </w:rPr>
-        <w:t>nameB</w:t>
-      </w:r>
-      <w:proofErr w:type="spellEnd"/>
-      <w:r>
-        <w:rPr>
-          <w:rFonts w:ascii="Consolas" w:eastAsia="Times New Roman" w:hAnsi="Consolas" w:cs="Times New Roman"/>
-          <w:color w:val="CCCCCC"/>
-          <w:sz w:val="21"/>
-          <w:szCs w:val="21"/>
-        </w:rPr>
-        <w:t xml:space="preserve">) </w:t>
-      </w:r>
-      <w:r>
-        <w:rPr>
-          <w:rFonts w:ascii="Consolas" w:eastAsia="Times New Roman" w:hAnsi="Consolas" w:cs="Times New Roman"/>
-          <w:color w:val="C586C0"/>
-          <w:sz w:val="21"/>
-          <w:szCs w:val="21"/>
-        </w:rPr>
-        <w:t>return</w:t>
-      </w:r>
-      <w:r>
-        <w:rPr>
-          <w:rFonts w:ascii="Consolas" w:eastAsia="Times New Roman" w:hAnsi="Consolas" w:cs="Times New Roman"/>
-          <w:color w:val="CCCCCC"/>
-          <w:sz w:val="21"/>
-          <w:szCs w:val="21"/>
-        </w:rPr>
-        <w:t xml:space="preserve"> </w:t>
-      </w:r>
-      <w:r>
-        <w:rPr>
-          <w:rFonts w:ascii="Consolas" w:eastAsia="Times New Roman" w:hAnsi="Consolas" w:cs="Times New Roman"/>
-          <w:color w:val="B5CEA8"/>
-          <w:sz w:val="21"/>
-          <w:szCs w:val="21"/>
-        </w:rPr>
-        <w:t>1</w:t>
-      </w:r>
-      <w:r>
-        <w:rPr>
-          <w:rFonts w:ascii="Consolas" w:eastAsia="Times New Roman" w:hAnsi="Consolas" w:cs="Times New Roman"/>
-          <w:color w:val="CCCCCC"/>
-          <w:sz w:val="21"/>
-          <w:szCs w:val="21"/>
-        </w:rPr>
-        <w:t>;</w:t>
-      </w:r>
-    </w:p>
-    <w:p>
-      <w:pPr>
-        <w:shd w:val="clear" w:color="auto" w:fill="1F1F1F"/>
-        <w:spacing w:after="0" w:line="285" w:lineRule="atLeast"/>
-        <w:rPr>
-          <w:rFonts w:ascii="Consolas" w:eastAsia="Times New Roman" w:hAnsi="Consolas" w:cs="Times New Roman"/>
-          <w:color w:val="CCCCCC"/>
-          <w:sz w:val="21"/>
-          <w:szCs w:val="21"/>
-        </w:rPr>
-      </w:pPr>
-      <w:r>
-        <w:rPr>
-          <w:rFonts w:ascii="Consolas" w:eastAsia="Times New Roman" w:hAnsi="Consolas" w:cs="Times New Roman"/>
-          <w:color w:val="CCCCCC"/>
-          <w:sz w:val="21"/>
-          <w:szCs w:val="21"/>
-        </w:rPr>
-        <w:t xml:space="preserve">    </w:t>
-      </w:r>
-      <w:r>
-        <w:rPr>
-          <w:rFonts w:ascii="Consolas" w:eastAsia="Times New Roman" w:hAnsi="Consolas" w:cs="Times New Roman"/>
-          <w:color w:val="C586C0"/>
-          <w:sz w:val="21"/>
-          <w:szCs w:val="21"/>
-        </w:rPr>
-        <w:t>return</w:t>
-      </w:r>
-      <w:r>
-        <w:rPr>
-          <w:rFonts w:ascii="Consolas" w:eastAsia="Times New Roman" w:hAnsi="Consolas" w:cs="Times New Roman"/>
-          <w:color w:val="CCCCCC"/>
-          <w:sz w:val="21"/>
-          <w:szCs w:val="21"/>
-        </w:rPr>
-        <w:t xml:space="preserve"> </w:t>
-      </w:r>
-      <w:r>
-        <w:rPr>
-          <w:rFonts w:ascii="Consolas" w:eastAsia="Times New Roman" w:hAnsi="Consolas" w:cs="Times New Roman"/>
-          <w:color w:val="B5CEA8"/>
-          <w:sz w:val="21"/>
-          <w:szCs w:val="21"/>
-        </w:rPr>
-        <w:t>0</w:t>
-      </w:r>
-      <w:r>
-        <w:rPr>
-          <w:rFonts w:ascii="Consolas" w:eastAsia="Times New Roman" w:hAnsi="Consolas" w:cs="Times New Roman"/>
-          <w:color w:val="CCCCCC"/>
-          <w:sz w:val="21"/>
-          <w:szCs w:val="21"/>
-        </w:rPr>
-        <w:t>;</w:t>
-      </w:r>
-    </w:p>
-    <w:p>
-      <w:pPr>
-        <w:shd w:val="clear" w:color="auto" w:fill="1F1F1F"/>
-        <w:spacing w:after="0" w:line="285" w:lineRule="atLeast"/>
-        <w:rPr>
-          <w:rFonts w:ascii="Consolas" w:eastAsia="Times New Roman" w:hAnsi="Consolas" w:cs="Times New Roman"/>
-          <w:color w:val="CCCCCC"/>
-          <w:sz w:val="21"/>
-          <w:szCs w:val="21"/>
-        </w:rPr>
-      </w:pPr>
-    </w:p>
-    <w:p>
-      <w:pPr>
-        <w:shd w:val="clear" w:color="auto" w:fill="1F1F1F"/>
-        <w:spacing w:after="0" w:line="285" w:lineRule="atLeast"/>
-        <w:rPr>
-          <w:rFonts w:ascii="Consolas" w:eastAsia="Times New Roman" w:hAnsi="Consolas" w:cs="Times New Roman"/>
-          <w:color w:val="CCCCCC"/>
-          <w:sz w:val="21"/>
-          <w:szCs w:val="21"/>
-        </w:rPr>
-      </w:pPr>
-      <w:r>
-        <w:rPr>
-          <w:rFonts w:ascii="Consolas" w:eastAsia="Times New Roman" w:hAnsi="Consolas" w:cs="Times New Roman"/>
-          <w:color w:val="CCCCCC"/>
-          <w:sz w:val="21"/>
-          <w:szCs w:val="21"/>
-        </w:rPr>
-        <w:t> });</w:t>
-      </w:r>
-    </w:p>
-    <w:p>
-      <w:pPr>
-        <w:shd w:val="clear" w:color="auto" w:fill="1F1F1F"/>
-        <w:spacing w:after="0" w:line="285" w:lineRule="atLeast"/>
-        <w:rPr>
-          <w:rFonts w:ascii="Consolas" w:eastAsia="Times New Roman" w:hAnsi="Consolas" w:cs="Times New Roman"/>
-          <w:color w:val="CCCCCC"/>
-          <w:sz w:val="21"/>
-          <w:szCs w:val="21"/>
-        </w:rPr>
-      </w:pPr>
-    </w:p>
-    <w:p>
-      <w:pPr>
-        <w:shd w:val="clear" w:color="auto" w:fill="1F1F1F"/>
-        <w:spacing w:after="0" w:line="285" w:lineRule="atLeast"/>
-        <w:rPr>
-          <w:rFonts w:ascii="Consolas" w:eastAsia="Times New Roman" w:hAnsi="Consolas" w:cs="Times New Roman"/>
-          <w:color w:val="CCCCCC"/>
-          <w:sz w:val="21"/>
-          <w:szCs w:val="21"/>
-        </w:rPr>
-      </w:pPr>
-      <w:r>
-        <w:rPr>
-          <w:rFonts w:ascii="Consolas" w:eastAsia="Times New Roman" w:hAnsi="Consolas" w:cs="Times New Roman"/>
-          <w:color w:val="CCCCCC"/>
-          <w:sz w:val="21"/>
-          <w:szCs w:val="21"/>
-        </w:rPr>
-        <w:t> </w:t>
-      </w:r>
-      <w:r>
-        <w:rPr>
-          <w:rFonts w:ascii="Consolas" w:eastAsia="Times New Roman" w:hAnsi="Consolas" w:cs="Times New Roman"/>
-          <w:color w:val="9CDCFE"/>
-          <w:sz w:val="21"/>
-          <w:szCs w:val="21"/>
-        </w:rPr>
-        <w:t>console</w:t>
-      </w:r>
-      <w:r>
-        <w:rPr>
-          <w:rFonts w:ascii="Consolas" w:eastAsia="Times New Roman" w:hAnsi="Consolas" w:cs="Times New Roman"/>
-          <w:color w:val="CCCCCC"/>
-          <w:sz w:val="21"/>
-          <w:szCs w:val="21"/>
-        </w:rPr>
-        <w:t>.</w:t>
-      </w:r>
-      <w:r>
-        <w:rPr>
-          <w:rFonts w:ascii="Consolas" w:eastAsia="Times New Roman" w:hAnsi="Consolas" w:cs="Times New Roman"/>
-          <w:color w:val="DCDCAA"/>
-          <w:sz w:val="21"/>
-          <w:szCs w:val="21"/>
-        </w:rPr>
-        <w:t>log</w:t>
-      </w:r>
-      <w:r>
-        <w:rPr>
-          <w:rFonts w:ascii="Consolas" w:eastAsia="Times New Roman" w:hAnsi="Consolas" w:cs="Times New Roman"/>
-          <w:color w:val="CCCCCC"/>
-          <w:sz w:val="21"/>
-          <w:szCs w:val="21"/>
-        </w:rPr>
-        <w:t>(</w:t>
-      </w:r>
-      <w:proofErr w:type="spellStart"/>
-      <w:r>
-        <w:rPr>
-          <w:rFonts w:ascii="Consolas" w:eastAsia="Times New Roman" w:hAnsi="Consolas" w:cs="Times New Roman"/>
-          <w:color w:val="4FC1FF"/>
-          <w:sz w:val="21"/>
-          <w:szCs w:val="21"/>
-        </w:rPr>
-        <w:t>couse</w:t>
-      </w:r>
-      <w:proofErr w:type="spellEnd"/>
-      <w:r>
-        <w:rPr>
-          <w:rFonts w:ascii="Consolas" w:eastAsia="Times New Roman" w:hAnsi="Consolas" w:cs="Times New Roman"/>
-          <w:color w:val="CCCCCC"/>
-          <w:sz w:val="21"/>
-          <w:szCs w:val="21"/>
-        </w:rPr>
-        <w:t>);</w:t>
-      </w:r>
-    </w:p>
-    <w:p/>
     <w:sectPr>
       <w:pgSz w:w="12240" w:h="15840"/>
       <w:pgMar w:top="1440" w:right="1440" w:bottom="1440" w:left="1440" w:header="708" w:footer="708" w:gutter="0"/>
@@ -9799,7 +10474,7 @@
   <w:abstractNum w:abstractNumId="1" w15:restartNumberingAfterBreak="0">
     <w:nsid w:val="756164B0"/>
     <w:multiLevelType w:val="hybridMultilevel"/>
-    <w:tmpl w:val="E8E4FD54"/>
+    <w:tmpl w:val="ADB20FB0"/>
     <w:lvl w:ilvl="0" w:tplc="04090001">
       <w:start w:val="1"/>
       <w:numFmt w:val="bullet"/>

</xml_diff>

<commit_message>
solve exercise 1 and 2
</commit_message>
<xml_diff>
--- a/Arrays in JavaScript.docx
+++ b/Arrays in JavaScript.docx
@@ -12583,6 +12583,837 @@
     <w:p/>
     <w:p>
       <w:pPr>
+        <w:ind w:left="360"/>
+      </w:pPr>
+      <w:r>
+        <w:lastRenderedPageBreak/>
+        <w:t xml:space="preserve">Exercise 1 array from range </w:t>
+      </w:r>
+    </w:p>
+    <w:p/>
+    <w:p>
+      <w:pPr>
+        <w:shd w:val="clear" w:color="auto" w:fill="1F1F1F"/>
+        <w:spacing w:after="0" w:line="285" w:lineRule="atLeast"/>
+        <w:rPr>
+          <w:rFonts w:ascii="Consolas" w:eastAsia="Times New Roman" w:hAnsi="Consolas" w:cs="Times New Roman"/>
+          <w:color w:val="CCCCCC"/>
+          <w:sz w:val="21"/>
+          <w:szCs w:val="21"/>
+        </w:rPr>
+      </w:pPr>
+    </w:p>
+    <w:p>
+      <w:pPr>
+        <w:shd w:val="clear" w:color="auto" w:fill="1F1F1F"/>
+        <w:spacing w:after="0" w:line="285" w:lineRule="atLeast"/>
+        <w:rPr>
+          <w:rFonts w:ascii="Consolas" w:eastAsia="Times New Roman" w:hAnsi="Consolas" w:cs="Times New Roman"/>
+          <w:color w:val="CCCCCC"/>
+          <w:sz w:val="21"/>
+          <w:szCs w:val="21"/>
+        </w:rPr>
+      </w:pPr>
+      <w:proofErr w:type="spellStart"/>
+      <w:r>
+        <w:rPr>
+          <w:rFonts w:ascii="Consolas" w:eastAsia="Times New Roman" w:hAnsi="Consolas" w:cs="Times New Roman"/>
+          <w:color w:val="569CD6"/>
+          <w:sz w:val="21"/>
+          <w:szCs w:val="21"/>
+        </w:rPr>
+        <w:t>const</w:t>
+      </w:r>
+      <w:proofErr w:type="spellEnd"/>
+      <w:r>
+        <w:rPr>
+          <w:rFonts w:ascii="Consolas" w:eastAsia="Times New Roman" w:hAnsi="Consolas" w:cs="Times New Roman"/>
+          <w:color w:val="CCCCCC"/>
+          <w:sz w:val="21"/>
+          <w:szCs w:val="21"/>
+        </w:rPr>
+        <w:t xml:space="preserve"> </w:t>
+      </w:r>
+      <w:r>
+        <w:rPr>
+          <w:rFonts w:ascii="Consolas" w:eastAsia="Times New Roman" w:hAnsi="Consolas" w:cs="Times New Roman"/>
+          <w:color w:val="4FC1FF"/>
+          <w:sz w:val="21"/>
+          <w:szCs w:val="21"/>
+        </w:rPr>
+        <w:t>numbers</w:t>
+      </w:r>
+      <w:r>
+        <w:rPr>
+          <w:rFonts w:ascii="Consolas" w:eastAsia="Times New Roman" w:hAnsi="Consolas" w:cs="Times New Roman"/>
+          <w:color w:val="CCCCCC"/>
+          <w:sz w:val="21"/>
+          <w:szCs w:val="21"/>
+        </w:rPr>
+        <w:t xml:space="preserve"> </w:t>
+      </w:r>
+      <w:r>
+        <w:rPr>
+          <w:rFonts w:ascii="Consolas" w:eastAsia="Times New Roman" w:hAnsi="Consolas" w:cs="Times New Roman"/>
+          <w:color w:val="D4D4D4"/>
+          <w:sz w:val="21"/>
+          <w:szCs w:val="21"/>
+        </w:rPr>
+        <w:t>=</w:t>
+      </w:r>
+      <w:r>
+        <w:rPr>
+          <w:rFonts w:ascii="Consolas" w:eastAsia="Times New Roman" w:hAnsi="Consolas" w:cs="Times New Roman"/>
+          <w:color w:val="CCCCCC"/>
+          <w:sz w:val="21"/>
+          <w:szCs w:val="21"/>
+        </w:rPr>
+        <w:t xml:space="preserve"> </w:t>
+      </w:r>
+      <w:proofErr w:type="spellStart"/>
+      <w:r>
+        <w:rPr>
+          <w:rFonts w:ascii="Consolas" w:eastAsia="Times New Roman" w:hAnsi="Consolas" w:cs="Times New Roman"/>
+          <w:color w:val="DCDCAA"/>
+          <w:sz w:val="21"/>
+          <w:szCs w:val="21"/>
+        </w:rPr>
+        <w:t>arrayFromRange</w:t>
+      </w:r>
+      <w:proofErr w:type="spellEnd"/>
+      <w:r>
+        <w:rPr>
+          <w:rFonts w:ascii="Consolas" w:eastAsia="Times New Roman" w:hAnsi="Consolas" w:cs="Times New Roman"/>
+          <w:color w:val="CCCCCC"/>
+          <w:sz w:val="21"/>
+          <w:szCs w:val="21"/>
+        </w:rPr>
+        <w:t xml:space="preserve"> (</w:t>
+      </w:r>
+      <w:r>
+        <w:rPr>
+          <w:rFonts w:ascii="Consolas" w:eastAsia="Times New Roman" w:hAnsi="Consolas" w:cs="Times New Roman"/>
+          <w:color w:val="B5CEA8"/>
+          <w:sz w:val="21"/>
+          <w:szCs w:val="21"/>
+        </w:rPr>
+        <w:t>1</w:t>
+      </w:r>
+      <w:r>
+        <w:rPr>
+          <w:rFonts w:ascii="Consolas" w:eastAsia="Times New Roman" w:hAnsi="Consolas" w:cs="Times New Roman"/>
+          <w:color w:val="CCCCCC"/>
+          <w:sz w:val="21"/>
+          <w:szCs w:val="21"/>
+        </w:rPr>
+        <w:t>,</w:t>
+      </w:r>
+      <w:r>
+        <w:rPr>
+          <w:rFonts w:ascii="Consolas" w:eastAsia="Times New Roman" w:hAnsi="Consolas" w:cs="Times New Roman"/>
+          <w:color w:val="B5CEA8"/>
+          <w:sz w:val="21"/>
+          <w:szCs w:val="21"/>
+        </w:rPr>
+        <w:t>4</w:t>
+      </w:r>
+      <w:r>
+        <w:rPr>
+          <w:rFonts w:ascii="Consolas" w:eastAsia="Times New Roman" w:hAnsi="Consolas" w:cs="Times New Roman"/>
+          <w:color w:val="CCCCCC"/>
+          <w:sz w:val="21"/>
+          <w:szCs w:val="21"/>
+        </w:rPr>
+        <w:t>);</w:t>
+      </w:r>
+    </w:p>
+    <w:p>
+      <w:pPr>
+        <w:shd w:val="clear" w:color="auto" w:fill="1F1F1F"/>
+        <w:spacing w:after="0" w:line="285" w:lineRule="atLeast"/>
+        <w:rPr>
+          <w:rFonts w:ascii="Consolas" w:eastAsia="Times New Roman" w:hAnsi="Consolas" w:cs="Times New Roman"/>
+          <w:color w:val="CCCCCC"/>
+          <w:sz w:val="21"/>
+          <w:szCs w:val="21"/>
+        </w:rPr>
+      </w:pPr>
+      <w:r>
+        <w:rPr>
+          <w:rFonts w:ascii="Consolas" w:eastAsia="Times New Roman" w:hAnsi="Consolas" w:cs="Times New Roman"/>
+          <w:color w:val="9CDCFE"/>
+          <w:sz w:val="21"/>
+          <w:szCs w:val="21"/>
+        </w:rPr>
+        <w:t>console</w:t>
+      </w:r>
+      <w:r>
+        <w:rPr>
+          <w:rFonts w:ascii="Consolas" w:eastAsia="Times New Roman" w:hAnsi="Consolas" w:cs="Times New Roman"/>
+          <w:color w:val="CCCCCC"/>
+          <w:sz w:val="21"/>
+          <w:szCs w:val="21"/>
+        </w:rPr>
+        <w:t>.</w:t>
+      </w:r>
+      <w:r>
+        <w:rPr>
+          <w:rFonts w:ascii="Consolas" w:eastAsia="Times New Roman" w:hAnsi="Consolas" w:cs="Times New Roman"/>
+          <w:color w:val="DCDCAA"/>
+          <w:sz w:val="21"/>
+          <w:szCs w:val="21"/>
+        </w:rPr>
+        <w:t>log</w:t>
+      </w:r>
+      <w:r>
+        <w:rPr>
+          <w:rFonts w:ascii="Consolas" w:eastAsia="Times New Roman" w:hAnsi="Consolas" w:cs="Times New Roman"/>
+          <w:color w:val="CCCCCC"/>
+          <w:sz w:val="21"/>
+          <w:szCs w:val="21"/>
+        </w:rPr>
+        <w:t xml:space="preserve"> (</w:t>
+      </w:r>
+      <w:r>
+        <w:rPr>
+          <w:rFonts w:ascii="Consolas" w:eastAsia="Times New Roman" w:hAnsi="Consolas" w:cs="Times New Roman"/>
+          <w:color w:val="4FC1FF"/>
+          <w:sz w:val="21"/>
+          <w:szCs w:val="21"/>
+        </w:rPr>
+        <w:t>numbers</w:t>
+      </w:r>
+      <w:r>
+        <w:rPr>
+          <w:rFonts w:ascii="Consolas" w:eastAsia="Times New Roman" w:hAnsi="Consolas" w:cs="Times New Roman"/>
+          <w:color w:val="CCCCCC"/>
+          <w:sz w:val="21"/>
+          <w:szCs w:val="21"/>
+        </w:rPr>
+        <w:t>);</w:t>
+      </w:r>
+    </w:p>
+    <w:p>
+      <w:pPr>
+        <w:shd w:val="clear" w:color="auto" w:fill="1F1F1F"/>
+        <w:spacing w:after="0" w:line="285" w:lineRule="atLeast"/>
+        <w:rPr>
+          <w:rFonts w:ascii="Consolas" w:eastAsia="Times New Roman" w:hAnsi="Consolas" w:cs="Times New Roman"/>
+          <w:color w:val="CCCCCC"/>
+          <w:sz w:val="21"/>
+          <w:szCs w:val="21"/>
+        </w:rPr>
+      </w:pPr>
+    </w:p>
+    <w:p>
+      <w:pPr>
+        <w:shd w:val="clear" w:color="auto" w:fill="1F1F1F"/>
+        <w:spacing w:after="0" w:line="285" w:lineRule="atLeast"/>
+        <w:rPr>
+          <w:rFonts w:ascii="Consolas" w:eastAsia="Times New Roman" w:hAnsi="Consolas" w:cs="Times New Roman"/>
+          <w:color w:val="CCCCCC"/>
+          <w:sz w:val="21"/>
+          <w:szCs w:val="21"/>
+        </w:rPr>
+      </w:pPr>
+      <w:r>
+        <w:rPr>
+          <w:rFonts w:ascii="Consolas" w:eastAsia="Times New Roman" w:hAnsi="Consolas" w:cs="Times New Roman"/>
+          <w:color w:val="569CD6"/>
+          <w:sz w:val="21"/>
+          <w:szCs w:val="21"/>
+        </w:rPr>
+        <w:t>function</w:t>
+      </w:r>
+      <w:r>
+        <w:rPr>
+          <w:rFonts w:ascii="Consolas" w:eastAsia="Times New Roman" w:hAnsi="Consolas" w:cs="Times New Roman"/>
+          <w:color w:val="CCCCCC"/>
+          <w:sz w:val="21"/>
+          <w:szCs w:val="21"/>
+        </w:rPr>
+        <w:t xml:space="preserve"> </w:t>
+      </w:r>
+      <w:proofErr w:type="spellStart"/>
+      <w:r>
+        <w:rPr>
+          <w:rFonts w:ascii="Consolas" w:eastAsia="Times New Roman" w:hAnsi="Consolas" w:cs="Times New Roman"/>
+          <w:color w:val="DCDCAA"/>
+          <w:sz w:val="21"/>
+          <w:szCs w:val="21"/>
+        </w:rPr>
+        <w:t>arrayFromRange</w:t>
+      </w:r>
+      <w:proofErr w:type="spellEnd"/>
+      <w:r>
+        <w:rPr>
+          <w:rFonts w:ascii="Consolas" w:eastAsia="Times New Roman" w:hAnsi="Consolas" w:cs="Times New Roman"/>
+          <w:color w:val="CCCCCC"/>
+          <w:sz w:val="21"/>
+          <w:szCs w:val="21"/>
+        </w:rPr>
+        <w:t xml:space="preserve"> (</w:t>
+      </w:r>
+      <w:proofErr w:type="gramStart"/>
+      <w:r>
+        <w:rPr>
+          <w:rFonts w:ascii="Consolas" w:eastAsia="Times New Roman" w:hAnsi="Consolas" w:cs="Times New Roman"/>
+          <w:color w:val="9CDCFE"/>
+          <w:sz w:val="21"/>
+          <w:szCs w:val="21"/>
+        </w:rPr>
+        <w:t>min</w:t>
+      </w:r>
+      <w:r>
+        <w:rPr>
+          <w:rFonts w:ascii="Consolas" w:eastAsia="Times New Roman" w:hAnsi="Consolas" w:cs="Times New Roman"/>
+          <w:color w:val="CCCCCC"/>
+          <w:sz w:val="21"/>
+          <w:szCs w:val="21"/>
+        </w:rPr>
+        <w:t xml:space="preserve"> ,</w:t>
+      </w:r>
+      <w:proofErr w:type="gramEnd"/>
+      <w:r>
+        <w:rPr>
+          <w:rFonts w:ascii="Consolas" w:eastAsia="Times New Roman" w:hAnsi="Consolas" w:cs="Times New Roman"/>
+          <w:color w:val="CCCCCC"/>
+          <w:sz w:val="21"/>
+          <w:szCs w:val="21"/>
+        </w:rPr>
+        <w:t xml:space="preserve"> </w:t>
+      </w:r>
+      <w:r>
+        <w:rPr>
+          <w:rFonts w:ascii="Consolas" w:eastAsia="Times New Roman" w:hAnsi="Consolas" w:cs="Times New Roman"/>
+          <w:color w:val="9CDCFE"/>
+          <w:sz w:val="21"/>
+          <w:szCs w:val="21"/>
+        </w:rPr>
+        <w:t>max</w:t>
+      </w:r>
+      <w:r>
+        <w:rPr>
+          <w:rFonts w:ascii="Consolas" w:eastAsia="Times New Roman" w:hAnsi="Consolas" w:cs="Times New Roman"/>
+          <w:color w:val="CCCCCC"/>
+          <w:sz w:val="21"/>
+          <w:szCs w:val="21"/>
+        </w:rPr>
+        <w:t>) {</w:t>
+      </w:r>
+    </w:p>
+    <w:p>
+      <w:pPr>
+        <w:shd w:val="clear" w:color="auto" w:fill="1F1F1F"/>
+        <w:spacing w:after="0" w:line="285" w:lineRule="atLeast"/>
+        <w:rPr>
+          <w:rFonts w:ascii="Consolas" w:eastAsia="Times New Roman" w:hAnsi="Consolas" w:cs="Times New Roman"/>
+          <w:color w:val="CCCCCC"/>
+          <w:sz w:val="21"/>
+          <w:szCs w:val="21"/>
+        </w:rPr>
+      </w:pPr>
+      <w:r>
+        <w:rPr>
+          <w:rFonts w:ascii="Consolas" w:eastAsia="Times New Roman" w:hAnsi="Consolas" w:cs="Times New Roman"/>
+          <w:color w:val="CCCCCC"/>
+          <w:sz w:val="21"/>
+          <w:szCs w:val="21"/>
+        </w:rPr>
+        <w:t xml:space="preserve">  </w:t>
+      </w:r>
+    </w:p>
+    <w:p>
+      <w:pPr>
+        <w:shd w:val="clear" w:color="auto" w:fill="1F1F1F"/>
+        <w:spacing w:after="0" w:line="285" w:lineRule="atLeast"/>
+        <w:rPr>
+          <w:rFonts w:ascii="Consolas" w:eastAsia="Times New Roman" w:hAnsi="Consolas" w:cs="Times New Roman"/>
+          <w:color w:val="CCCCCC"/>
+          <w:sz w:val="21"/>
+          <w:szCs w:val="21"/>
+        </w:rPr>
+      </w:pPr>
+      <w:r>
+        <w:rPr>
+          <w:rFonts w:ascii="Consolas" w:eastAsia="Times New Roman" w:hAnsi="Consolas" w:cs="Times New Roman"/>
+          <w:color w:val="CCCCCC"/>
+          <w:sz w:val="21"/>
+          <w:szCs w:val="21"/>
+        </w:rPr>
+        <w:t xml:space="preserve">    </w:t>
+      </w:r>
+      <w:r>
+        <w:rPr>
+          <w:rFonts w:ascii="Consolas" w:eastAsia="Times New Roman" w:hAnsi="Consolas" w:cs="Times New Roman"/>
+          <w:color w:val="569CD6"/>
+          <w:sz w:val="21"/>
+          <w:szCs w:val="21"/>
+        </w:rPr>
+        <w:t>let</w:t>
+      </w:r>
+      <w:r>
+        <w:rPr>
+          <w:rFonts w:ascii="Consolas" w:eastAsia="Times New Roman" w:hAnsi="Consolas" w:cs="Times New Roman"/>
+          <w:color w:val="CCCCCC"/>
+          <w:sz w:val="21"/>
+          <w:szCs w:val="21"/>
+        </w:rPr>
+        <w:t xml:space="preserve"> </w:t>
+      </w:r>
+      <w:r>
+        <w:rPr>
+          <w:rFonts w:ascii="Consolas" w:eastAsia="Times New Roman" w:hAnsi="Consolas" w:cs="Times New Roman"/>
+          <w:color w:val="9CDCFE"/>
+          <w:sz w:val="21"/>
+          <w:szCs w:val="21"/>
+        </w:rPr>
+        <w:t>output</w:t>
+      </w:r>
+      <w:r>
+        <w:rPr>
+          <w:rFonts w:ascii="Consolas" w:eastAsia="Times New Roman" w:hAnsi="Consolas" w:cs="Times New Roman"/>
+          <w:color w:val="CCCCCC"/>
+          <w:sz w:val="21"/>
+          <w:szCs w:val="21"/>
+        </w:rPr>
+        <w:t xml:space="preserve"> </w:t>
+      </w:r>
+      <w:proofErr w:type="gramStart"/>
+      <w:r>
+        <w:rPr>
+          <w:rFonts w:ascii="Consolas" w:eastAsia="Times New Roman" w:hAnsi="Consolas" w:cs="Times New Roman"/>
+          <w:color w:val="D4D4D4"/>
+          <w:sz w:val="21"/>
+          <w:szCs w:val="21"/>
+        </w:rPr>
+        <w:t>=</w:t>
+      </w:r>
+      <w:r>
+        <w:rPr>
+          <w:rFonts w:ascii="Consolas" w:eastAsia="Times New Roman" w:hAnsi="Consolas" w:cs="Times New Roman"/>
+          <w:color w:val="CCCCCC"/>
+          <w:sz w:val="21"/>
+          <w:szCs w:val="21"/>
+        </w:rPr>
+        <w:t>[</w:t>
+      </w:r>
+      <w:proofErr w:type="gramEnd"/>
+      <w:r>
+        <w:rPr>
+          <w:rFonts w:ascii="Consolas" w:eastAsia="Times New Roman" w:hAnsi="Consolas" w:cs="Times New Roman"/>
+          <w:color w:val="CCCCCC"/>
+          <w:sz w:val="21"/>
+          <w:szCs w:val="21"/>
+        </w:rPr>
+        <w:t>];</w:t>
+      </w:r>
+    </w:p>
+    <w:p>
+      <w:pPr>
+        <w:shd w:val="clear" w:color="auto" w:fill="1F1F1F"/>
+        <w:spacing w:after="0" w:line="285" w:lineRule="atLeast"/>
+        <w:rPr>
+          <w:rFonts w:ascii="Consolas" w:eastAsia="Times New Roman" w:hAnsi="Consolas" w:cs="Times New Roman"/>
+          <w:color w:val="CCCCCC"/>
+          <w:sz w:val="21"/>
+          <w:szCs w:val="21"/>
+        </w:rPr>
+      </w:pPr>
+      <w:r>
+        <w:rPr>
+          <w:rFonts w:ascii="Consolas" w:eastAsia="Times New Roman" w:hAnsi="Consolas" w:cs="Times New Roman"/>
+          <w:color w:val="CCCCCC"/>
+          <w:sz w:val="21"/>
+          <w:szCs w:val="21"/>
+        </w:rPr>
+        <w:t xml:space="preserve">    </w:t>
+      </w:r>
+      <w:r>
+        <w:rPr>
+          <w:rFonts w:ascii="Consolas" w:eastAsia="Times New Roman" w:hAnsi="Consolas" w:cs="Times New Roman"/>
+          <w:color w:val="C586C0"/>
+          <w:sz w:val="21"/>
+          <w:szCs w:val="21"/>
+        </w:rPr>
+        <w:t>for</w:t>
+      </w:r>
+      <w:r>
+        <w:rPr>
+          <w:rFonts w:ascii="Consolas" w:eastAsia="Times New Roman" w:hAnsi="Consolas" w:cs="Times New Roman"/>
+          <w:color w:val="CCCCCC"/>
+          <w:sz w:val="21"/>
+          <w:szCs w:val="21"/>
+        </w:rPr>
+        <w:t xml:space="preserve"> (</w:t>
+      </w:r>
+      <w:r>
+        <w:rPr>
+          <w:rFonts w:ascii="Consolas" w:eastAsia="Times New Roman" w:hAnsi="Consolas" w:cs="Times New Roman"/>
+          <w:color w:val="569CD6"/>
+          <w:sz w:val="21"/>
+          <w:szCs w:val="21"/>
+        </w:rPr>
+        <w:t>let</w:t>
+      </w:r>
+      <w:r>
+        <w:rPr>
+          <w:rFonts w:ascii="Consolas" w:eastAsia="Times New Roman" w:hAnsi="Consolas" w:cs="Times New Roman"/>
+          <w:color w:val="CCCCCC"/>
+          <w:sz w:val="21"/>
+          <w:szCs w:val="21"/>
+        </w:rPr>
+        <w:t xml:space="preserve"> </w:t>
+      </w:r>
+      <w:proofErr w:type="spellStart"/>
+      <w:r>
+        <w:rPr>
+          <w:rFonts w:ascii="Consolas" w:eastAsia="Times New Roman" w:hAnsi="Consolas" w:cs="Times New Roman"/>
+          <w:color w:val="9CDCFE"/>
+          <w:sz w:val="21"/>
+          <w:szCs w:val="21"/>
+        </w:rPr>
+        <w:t>i</w:t>
+      </w:r>
+      <w:proofErr w:type="spellEnd"/>
+      <w:r>
+        <w:rPr>
+          <w:rFonts w:ascii="Consolas" w:eastAsia="Times New Roman" w:hAnsi="Consolas" w:cs="Times New Roman"/>
+          <w:color w:val="CCCCCC"/>
+          <w:sz w:val="21"/>
+          <w:szCs w:val="21"/>
+        </w:rPr>
+        <w:t xml:space="preserve"> </w:t>
+      </w:r>
+      <w:r>
+        <w:rPr>
+          <w:rFonts w:ascii="Consolas" w:eastAsia="Times New Roman" w:hAnsi="Consolas" w:cs="Times New Roman"/>
+          <w:color w:val="D4D4D4"/>
+          <w:sz w:val="21"/>
+          <w:szCs w:val="21"/>
+        </w:rPr>
+        <w:t>=</w:t>
+      </w:r>
+      <w:r>
+        <w:rPr>
+          <w:rFonts w:ascii="Consolas" w:eastAsia="Times New Roman" w:hAnsi="Consolas" w:cs="Times New Roman"/>
+          <w:color w:val="CCCCCC"/>
+          <w:sz w:val="21"/>
+          <w:szCs w:val="21"/>
+        </w:rPr>
+        <w:t xml:space="preserve"> </w:t>
+      </w:r>
+      <w:proofErr w:type="gramStart"/>
+      <w:r>
+        <w:rPr>
+          <w:rFonts w:ascii="Consolas" w:eastAsia="Times New Roman" w:hAnsi="Consolas" w:cs="Times New Roman"/>
+          <w:color w:val="9CDCFE"/>
+          <w:sz w:val="21"/>
+          <w:szCs w:val="21"/>
+        </w:rPr>
+        <w:t>min</w:t>
+      </w:r>
+      <w:r>
+        <w:rPr>
+          <w:rFonts w:ascii="Consolas" w:eastAsia="Times New Roman" w:hAnsi="Consolas" w:cs="Times New Roman"/>
+          <w:color w:val="CCCCCC"/>
+          <w:sz w:val="21"/>
+          <w:szCs w:val="21"/>
+        </w:rPr>
+        <w:t xml:space="preserve"> ;</w:t>
+      </w:r>
+      <w:proofErr w:type="gramEnd"/>
+      <w:r>
+        <w:rPr>
+          <w:rFonts w:ascii="Consolas" w:eastAsia="Times New Roman" w:hAnsi="Consolas" w:cs="Times New Roman"/>
+          <w:color w:val="CCCCCC"/>
+          <w:sz w:val="21"/>
+          <w:szCs w:val="21"/>
+        </w:rPr>
+        <w:t xml:space="preserve"> </w:t>
+      </w:r>
+      <w:proofErr w:type="spellStart"/>
+      <w:r>
+        <w:rPr>
+          <w:rFonts w:ascii="Consolas" w:eastAsia="Times New Roman" w:hAnsi="Consolas" w:cs="Times New Roman"/>
+          <w:color w:val="9CDCFE"/>
+          <w:sz w:val="21"/>
+          <w:szCs w:val="21"/>
+        </w:rPr>
+        <w:t>i</w:t>
+      </w:r>
+      <w:proofErr w:type="spellEnd"/>
+      <w:r>
+        <w:rPr>
+          <w:rFonts w:ascii="Consolas" w:eastAsia="Times New Roman" w:hAnsi="Consolas" w:cs="Times New Roman"/>
+          <w:color w:val="CCCCCC"/>
+          <w:sz w:val="21"/>
+          <w:szCs w:val="21"/>
+        </w:rPr>
+        <w:t xml:space="preserve"> </w:t>
+      </w:r>
+      <w:r>
+        <w:rPr>
+          <w:rFonts w:ascii="Consolas" w:eastAsia="Times New Roman" w:hAnsi="Consolas" w:cs="Times New Roman"/>
+          <w:color w:val="D4D4D4"/>
+          <w:sz w:val="21"/>
+          <w:szCs w:val="21"/>
+        </w:rPr>
+        <w:t>&lt;=</w:t>
+      </w:r>
+      <w:r>
+        <w:rPr>
+          <w:rFonts w:ascii="Consolas" w:eastAsia="Times New Roman" w:hAnsi="Consolas" w:cs="Times New Roman"/>
+          <w:color w:val="CCCCCC"/>
+          <w:sz w:val="21"/>
+          <w:szCs w:val="21"/>
+        </w:rPr>
+        <w:t xml:space="preserve"> </w:t>
+      </w:r>
+      <w:r>
+        <w:rPr>
+          <w:rFonts w:ascii="Consolas" w:eastAsia="Times New Roman" w:hAnsi="Consolas" w:cs="Times New Roman"/>
+          <w:color w:val="9CDCFE"/>
+          <w:sz w:val="21"/>
+          <w:szCs w:val="21"/>
+        </w:rPr>
+        <w:t>max</w:t>
+      </w:r>
+      <w:r>
+        <w:rPr>
+          <w:rFonts w:ascii="Consolas" w:eastAsia="Times New Roman" w:hAnsi="Consolas" w:cs="Times New Roman"/>
+          <w:color w:val="CCCCCC"/>
+          <w:sz w:val="21"/>
+          <w:szCs w:val="21"/>
+        </w:rPr>
+        <w:t xml:space="preserve"> ; </w:t>
+      </w:r>
+      <w:proofErr w:type="spellStart"/>
+      <w:r>
+        <w:rPr>
+          <w:rFonts w:ascii="Consolas" w:eastAsia="Times New Roman" w:hAnsi="Consolas" w:cs="Times New Roman"/>
+          <w:color w:val="9CDCFE"/>
+          <w:sz w:val="21"/>
+          <w:szCs w:val="21"/>
+        </w:rPr>
+        <w:t>i</w:t>
+      </w:r>
+      <w:proofErr w:type="spellEnd"/>
+      <w:r>
+        <w:rPr>
+          <w:rFonts w:ascii="Consolas" w:eastAsia="Times New Roman" w:hAnsi="Consolas" w:cs="Times New Roman"/>
+          <w:color w:val="D4D4D4"/>
+          <w:sz w:val="21"/>
+          <w:szCs w:val="21"/>
+        </w:rPr>
+        <w:t>++</w:t>
+      </w:r>
+      <w:r>
+        <w:rPr>
+          <w:rFonts w:ascii="Consolas" w:eastAsia="Times New Roman" w:hAnsi="Consolas" w:cs="Times New Roman"/>
+          <w:color w:val="CCCCCC"/>
+          <w:sz w:val="21"/>
+          <w:szCs w:val="21"/>
+        </w:rPr>
+        <w:t>) {</w:t>
+      </w:r>
+    </w:p>
+    <w:p>
+      <w:pPr>
+        <w:shd w:val="clear" w:color="auto" w:fill="1F1F1F"/>
+        <w:spacing w:after="0" w:line="285" w:lineRule="atLeast"/>
+        <w:rPr>
+          <w:rFonts w:ascii="Consolas" w:eastAsia="Times New Roman" w:hAnsi="Consolas" w:cs="Times New Roman"/>
+          <w:color w:val="CCCCCC"/>
+          <w:sz w:val="21"/>
+          <w:szCs w:val="21"/>
+        </w:rPr>
+      </w:pPr>
+      <w:r>
+        <w:rPr>
+          <w:rFonts w:ascii="Consolas" w:eastAsia="Times New Roman" w:hAnsi="Consolas" w:cs="Times New Roman"/>
+          <w:color w:val="CCCCCC"/>
+          <w:sz w:val="21"/>
+          <w:szCs w:val="21"/>
+        </w:rPr>
+        <w:t xml:space="preserve">    </w:t>
+      </w:r>
+      <w:proofErr w:type="spellStart"/>
+      <w:proofErr w:type="gramStart"/>
+      <w:r>
+        <w:rPr>
+          <w:rFonts w:ascii="Consolas" w:eastAsia="Times New Roman" w:hAnsi="Consolas" w:cs="Times New Roman"/>
+          <w:color w:val="9CDCFE"/>
+          <w:sz w:val="21"/>
+          <w:szCs w:val="21"/>
+        </w:rPr>
+        <w:t>output</w:t>
+      </w:r>
+      <w:r>
+        <w:rPr>
+          <w:rFonts w:ascii="Consolas" w:eastAsia="Times New Roman" w:hAnsi="Consolas" w:cs="Times New Roman"/>
+          <w:color w:val="CCCCCC"/>
+          <w:sz w:val="21"/>
+          <w:szCs w:val="21"/>
+        </w:rPr>
+        <w:t>.</w:t>
+      </w:r>
+      <w:r>
+        <w:rPr>
+          <w:rFonts w:ascii="Consolas" w:eastAsia="Times New Roman" w:hAnsi="Consolas" w:cs="Times New Roman"/>
+          <w:color w:val="DCDCAA"/>
+          <w:sz w:val="21"/>
+          <w:szCs w:val="21"/>
+        </w:rPr>
+        <w:t>push</w:t>
+      </w:r>
+      <w:proofErr w:type="spellEnd"/>
+      <w:proofErr w:type="gramEnd"/>
+      <w:r>
+        <w:rPr>
+          <w:rFonts w:ascii="Consolas" w:eastAsia="Times New Roman" w:hAnsi="Consolas" w:cs="Times New Roman"/>
+          <w:color w:val="CCCCCC"/>
+          <w:sz w:val="21"/>
+          <w:szCs w:val="21"/>
+        </w:rPr>
+        <w:t>(</w:t>
+      </w:r>
+      <w:proofErr w:type="spellStart"/>
+      <w:r>
+        <w:rPr>
+          <w:rFonts w:ascii="Consolas" w:eastAsia="Times New Roman" w:hAnsi="Consolas" w:cs="Times New Roman"/>
+          <w:color w:val="9CDCFE"/>
+          <w:sz w:val="21"/>
+          <w:szCs w:val="21"/>
+        </w:rPr>
+        <w:t>i</w:t>
+      </w:r>
+      <w:proofErr w:type="spellEnd"/>
+      <w:r>
+        <w:rPr>
+          <w:rFonts w:ascii="Consolas" w:eastAsia="Times New Roman" w:hAnsi="Consolas" w:cs="Times New Roman"/>
+          <w:color w:val="CCCCCC"/>
+          <w:sz w:val="21"/>
+          <w:szCs w:val="21"/>
+        </w:rPr>
+        <w:t>);</w:t>
+      </w:r>
+    </w:p>
+    <w:p>
+      <w:pPr>
+        <w:shd w:val="clear" w:color="auto" w:fill="1F1F1F"/>
+        <w:spacing w:after="0" w:line="285" w:lineRule="atLeast"/>
+        <w:rPr>
+          <w:rFonts w:ascii="Consolas" w:eastAsia="Times New Roman" w:hAnsi="Consolas" w:cs="Times New Roman"/>
+          <w:color w:val="CCCCCC"/>
+          <w:sz w:val="21"/>
+          <w:szCs w:val="21"/>
+        </w:rPr>
+      </w:pPr>
+      <w:r>
+        <w:rPr>
+          <w:rFonts w:ascii="Consolas" w:eastAsia="Times New Roman" w:hAnsi="Consolas" w:cs="Times New Roman"/>
+          <w:color w:val="CCCCCC"/>
+          <w:sz w:val="21"/>
+          <w:szCs w:val="21"/>
+        </w:rPr>
+        <w:t>    }</w:t>
+      </w:r>
+    </w:p>
+    <w:p>
+      <w:pPr>
+        <w:shd w:val="clear" w:color="auto" w:fill="1F1F1F"/>
+        <w:spacing w:after="0" w:line="285" w:lineRule="atLeast"/>
+        <w:rPr>
+          <w:rFonts w:ascii="Consolas" w:eastAsia="Times New Roman" w:hAnsi="Consolas" w:cs="Times New Roman"/>
+          <w:color w:val="CCCCCC"/>
+          <w:sz w:val="21"/>
+          <w:szCs w:val="21"/>
+        </w:rPr>
+      </w:pPr>
+      <w:r>
+        <w:rPr>
+          <w:rFonts w:ascii="Consolas" w:eastAsia="Times New Roman" w:hAnsi="Consolas" w:cs="Times New Roman"/>
+          <w:color w:val="CCCCCC"/>
+          <w:sz w:val="21"/>
+          <w:szCs w:val="21"/>
+        </w:rPr>
+        <w:t xml:space="preserve">    </w:t>
+      </w:r>
+      <w:r>
+        <w:rPr>
+          <w:rFonts w:ascii="Consolas" w:eastAsia="Times New Roman" w:hAnsi="Consolas" w:cs="Times New Roman"/>
+          <w:color w:val="C586C0"/>
+          <w:sz w:val="21"/>
+          <w:szCs w:val="21"/>
+        </w:rPr>
+        <w:t>return</w:t>
+      </w:r>
+      <w:r>
+        <w:rPr>
+          <w:rFonts w:ascii="Consolas" w:eastAsia="Times New Roman" w:hAnsi="Consolas" w:cs="Times New Roman"/>
+          <w:color w:val="CCCCCC"/>
+          <w:sz w:val="21"/>
+          <w:szCs w:val="21"/>
+        </w:rPr>
+        <w:t xml:space="preserve"> </w:t>
+      </w:r>
+      <w:r>
+        <w:rPr>
+          <w:rFonts w:ascii="Consolas" w:eastAsia="Times New Roman" w:hAnsi="Consolas" w:cs="Times New Roman"/>
+          <w:color w:val="9CDCFE"/>
+          <w:sz w:val="21"/>
+          <w:szCs w:val="21"/>
+        </w:rPr>
+        <w:t>output</w:t>
+      </w:r>
+      <w:r>
+        <w:rPr>
+          <w:rFonts w:ascii="Consolas" w:eastAsia="Times New Roman" w:hAnsi="Consolas" w:cs="Times New Roman"/>
+          <w:color w:val="CCCCCC"/>
+          <w:sz w:val="21"/>
+          <w:szCs w:val="21"/>
+        </w:rPr>
+        <w:t>;</w:t>
+      </w:r>
+    </w:p>
+    <w:p>
+      <w:pPr>
+        <w:shd w:val="clear" w:color="auto" w:fill="1F1F1F"/>
+        <w:spacing w:after="0" w:line="285" w:lineRule="atLeast"/>
+        <w:rPr>
+          <w:rFonts w:ascii="Consolas" w:eastAsia="Times New Roman" w:hAnsi="Consolas" w:cs="Times New Roman"/>
+          <w:color w:val="CCCCCC"/>
+          <w:sz w:val="21"/>
+          <w:szCs w:val="21"/>
+        </w:rPr>
+      </w:pPr>
+      <w:r>
+        <w:rPr>
+          <w:rFonts w:ascii="Consolas" w:eastAsia="Times New Roman" w:hAnsi="Consolas" w:cs="Times New Roman"/>
+          <w:color w:val="CCCCCC"/>
+          <w:sz w:val="21"/>
+          <w:szCs w:val="21"/>
+        </w:rPr>
+        <w:t xml:space="preserve">}; </w:t>
+      </w:r>
+    </w:p>
+    <w:p>
+      <w:pPr>
+        <w:shd w:val="clear" w:color="auto" w:fill="1F1F1F"/>
+        <w:spacing w:after="0" w:line="285" w:lineRule="atLeast"/>
+        <w:rPr>
+          <w:rFonts w:ascii="Consolas" w:eastAsia="Times New Roman" w:hAnsi="Consolas" w:cs="Times New Roman"/>
+          <w:color w:val="CCCCCC"/>
+          <w:sz w:val="21"/>
+          <w:szCs w:val="21"/>
+        </w:rPr>
+      </w:pPr>
+    </w:p>
+    <w:p/>
+    <w:p/>
+    <w:p>
+      <w:pPr>
         <w:pStyle w:val="ListParagraph"/>
         <w:numPr>
           <w:ilvl w:val="0"/>
@@ -12590,11 +13421,756 @@
         </w:numPr>
       </w:pPr>
       <w:r>
+        <w:t xml:space="preserve">Exercise 2 includes </w:t>
+      </w:r>
+    </w:p>
+    <w:p/>
+    <w:p/>
+    <w:p>
+      <w:pPr>
+        <w:shd w:val="clear" w:color="auto" w:fill="1F1F1F"/>
+        <w:spacing w:after="0" w:line="285" w:lineRule="atLeast"/>
+        <w:rPr>
+          <w:rFonts w:ascii="Consolas" w:eastAsia="Times New Roman" w:hAnsi="Consolas" w:cs="Times New Roman"/>
+          <w:color w:val="CCCCCC"/>
+          <w:sz w:val="21"/>
+          <w:szCs w:val="21"/>
+        </w:rPr>
+      </w:pPr>
+      <w:proofErr w:type="spellStart"/>
+      <w:r>
+        <w:rPr>
+          <w:rFonts w:ascii="Consolas" w:eastAsia="Times New Roman" w:hAnsi="Consolas" w:cs="Times New Roman"/>
+          <w:color w:val="569CD6"/>
+          <w:sz w:val="21"/>
+          <w:szCs w:val="21"/>
+        </w:rPr>
+        <w:t>const</w:t>
+      </w:r>
+      <w:proofErr w:type="spellEnd"/>
+      <w:r>
+        <w:rPr>
+          <w:rFonts w:ascii="Consolas" w:eastAsia="Times New Roman" w:hAnsi="Consolas" w:cs="Times New Roman"/>
+          <w:color w:val="CCCCCC"/>
+          <w:sz w:val="21"/>
+          <w:szCs w:val="21"/>
+        </w:rPr>
+        <w:t xml:space="preserve"> </w:t>
+      </w:r>
+      <w:r>
+        <w:rPr>
+          <w:rFonts w:ascii="Consolas" w:eastAsia="Times New Roman" w:hAnsi="Consolas" w:cs="Times New Roman"/>
+          <w:color w:val="4FC1FF"/>
+          <w:sz w:val="21"/>
+          <w:szCs w:val="21"/>
+        </w:rPr>
+        <w:t>numbers</w:t>
+      </w:r>
+      <w:r>
+        <w:rPr>
+          <w:rFonts w:ascii="Consolas" w:eastAsia="Times New Roman" w:hAnsi="Consolas" w:cs="Times New Roman"/>
+          <w:color w:val="CCCCCC"/>
+          <w:sz w:val="21"/>
+          <w:szCs w:val="21"/>
+        </w:rPr>
+        <w:t xml:space="preserve"> </w:t>
+      </w:r>
+      <w:r>
+        <w:rPr>
+          <w:rFonts w:ascii="Consolas" w:eastAsia="Times New Roman" w:hAnsi="Consolas" w:cs="Times New Roman"/>
+          <w:color w:val="D4D4D4"/>
+          <w:sz w:val="21"/>
+          <w:szCs w:val="21"/>
+        </w:rPr>
+        <w:t>=</w:t>
+      </w:r>
+      <w:r>
+        <w:rPr>
+          <w:rFonts w:ascii="Consolas" w:eastAsia="Times New Roman" w:hAnsi="Consolas" w:cs="Times New Roman"/>
+          <w:color w:val="CCCCCC"/>
+          <w:sz w:val="21"/>
+          <w:szCs w:val="21"/>
+        </w:rPr>
+        <w:t xml:space="preserve"> [</w:t>
+      </w:r>
+      <w:r>
+        <w:rPr>
+          <w:rFonts w:ascii="Consolas" w:eastAsia="Times New Roman" w:hAnsi="Consolas" w:cs="Times New Roman"/>
+          <w:color w:val="B5CEA8"/>
+          <w:sz w:val="21"/>
+          <w:szCs w:val="21"/>
+        </w:rPr>
+        <w:t>1</w:t>
+      </w:r>
+      <w:r>
+        <w:rPr>
+          <w:rFonts w:ascii="Consolas" w:eastAsia="Times New Roman" w:hAnsi="Consolas" w:cs="Times New Roman"/>
+          <w:color w:val="CCCCCC"/>
+          <w:sz w:val="21"/>
+          <w:szCs w:val="21"/>
+        </w:rPr>
+        <w:t>,</w:t>
+      </w:r>
+      <w:r>
+        <w:rPr>
+          <w:rFonts w:ascii="Consolas" w:eastAsia="Times New Roman" w:hAnsi="Consolas" w:cs="Times New Roman"/>
+          <w:color w:val="B5CEA8"/>
+          <w:sz w:val="21"/>
+          <w:szCs w:val="21"/>
+        </w:rPr>
+        <w:t>2</w:t>
+      </w:r>
+      <w:r>
+        <w:rPr>
+          <w:rFonts w:ascii="Consolas" w:eastAsia="Times New Roman" w:hAnsi="Consolas" w:cs="Times New Roman"/>
+          <w:color w:val="CCCCCC"/>
+          <w:sz w:val="21"/>
+          <w:szCs w:val="21"/>
+        </w:rPr>
+        <w:t>,</w:t>
+      </w:r>
+      <w:r>
+        <w:rPr>
+          <w:rFonts w:ascii="Consolas" w:eastAsia="Times New Roman" w:hAnsi="Consolas" w:cs="Times New Roman"/>
+          <w:color w:val="B5CEA8"/>
+          <w:sz w:val="21"/>
+          <w:szCs w:val="21"/>
+        </w:rPr>
+        <w:t>3</w:t>
+      </w:r>
+      <w:r>
+        <w:rPr>
+          <w:rFonts w:ascii="Consolas" w:eastAsia="Times New Roman" w:hAnsi="Consolas" w:cs="Times New Roman"/>
+          <w:color w:val="CCCCCC"/>
+          <w:sz w:val="21"/>
+          <w:szCs w:val="21"/>
+        </w:rPr>
+        <w:t>,</w:t>
+      </w:r>
+      <w:r>
+        <w:rPr>
+          <w:rFonts w:ascii="Consolas" w:eastAsia="Times New Roman" w:hAnsi="Consolas" w:cs="Times New Roman"/>
+          <w:color w:val="B5CEA8"/>
+          <w:sz w:val="21"/>
+          <w:szCs w:val="21"/>
+        </w:rPr>
+        <w:t>4</w:t>
+      </w:r>
+      <w:r>
+        <w:rPr>
+          <w:rFonts w:ascii="Consolas" w:eastAsia="Times New Roman" w:hAnsi="Consolas" w:cs="Times New Roman"/>
+          <w:color w:val="CCCCCC"/>
+          <w:sz w:val="21"/>
+          <w:szCs w:val="21"/>
+        </w:rPr>
+        <w:t>,</w:t>
+      </w:r>
+      <w:r>
+        <w:rPr>
+          <w:rFonts w:ascii="Consolas" w:eastAsia="Times New Roman" w:hAnsi="Consolas" w:cs="Times New Roman"/>
+          <w:color w:val="B5CEA8"/>
+          <w:sz w:val="21"/>
+          <w:szCs w:val="21"/>
+        </w:rPr>
+        <w:t>5</w:t>
+      </w:r>
+      <w:r>
+        <w:rPr>
+          <w:rFonts w:ascii="Consolas" w:eastAsia="Times New Roman" w:hAnsi="Consolas" w:cs="Times New Roman"/>
+          <w:color w:val="CCCCCC"/>
+          <w:sz w:val="21"/>
+          <w:szCs w:val="21"/>
+        </w:rPr>
+        <w:t>];</w:t>
+      </w:r>
+    </w:p>
+    <w:p>
+      <w:pPr>
+        <w:shd w:val="clear" w:color="auto" w:fill="1F1F1F"/>
+        <w:spacing w:after="0" w:line="285" w:lineRule="atLeast"/>
+        <w:rPr>
+          <w:rFonts w:ascii="Consolas" w:eastAsia="Times New Roman" w:hAnsi="Consolas" w:cs="Times New Roman"/>
+          <w:color w:val="CCCCCC"/>
+          <w:sz w:val="21"/>
+          <w:szCs w:val="21"/>
+        </w:rPr>
+      </w:pPr>
+    </w:p>
+    <w:p>
+      <w:pPr>
+        <w:shd w:val="clear" w:color="auto" w:fill="1F1F1F"/>
+        <w:spacing w:after="0" w:line="285" w:lineRule="atLeast"/>
+        <w:rPr>
+          <w:rFonts w:ascii="Consolas" w:eastAsia="Times New Roman" w:hAnsi="Consolas" w:cs="Times New Roman"/>
+          <w:color w:val="CCCCCC"/>
+          <w:sz w:val="21"/>
+          <w:szCs w:val="21"/>
+        </w:rPr>
+      </w:pPr>
+      <w:proofErr w:type="gramStart"/>
+      <w:r>
+        <w:rPr>
+          <w:rFonts w:ascii="Consolas" w:eastAsia="Times New Roman" w:hAnsi="Consolas" w:cs="Times New Roman"/>
+          <w:color w:val="9CDCFE"/>
+          <w:sz w:val="21"/>
+          <w:szCs w:val="21"/>
+        </w:rPr>
+        <w:t>console</w:t>
+      </w:r>
+      <w:r>
+        <w:rPr>
+          <w:rFonts w:ascii="Consolas" w:eastAsia="Times New Roman" w:hAnsi="Consolas" w:cs="Times New Roman"/>
+          <w:color w:val="CCCCCC"/>
+          <w:sz w:val="21"/>
+          <w:szCs w:val="21"/>
+        </w:rPr>
+        <w:t>.</w:t>
+      </w:r>
+      <w:r>
+        <w:rPr>
+          <w:rFonts w:ascii="Consolas" w:eastAsia="Times New Roman" w:hAnsi="Consolas" w:cs="Times New Roman"/>
+          <w:color w:val="DCDCAA"/>
+          <w:sz w:val="21"/>
+          <w:szCs w:val="21"/>
+        </w:rPr>
+        <w:t>log</w:t>
+      </w:r>
+      <w:r>
+        <w:rPr>
+          <w:rFonts w:ascii="Consolas" w:eastAsia="Times New Roman" w:hAnsi="Consolas" w:cs="Times New Roman"/>
+          <w:color w:val="CCCCCC"/>
+          <w:sz w:val="21"/>
+          <w:szCs w:val="21"/>
+        </w:rPr>
+        <w:t>(</w:t>
+      </w:r>
+      <w:proofErr w:type="gramEnd"/>
+      <w:r>
+        <w:rPr>
+          <w:rFonts w:ascii="Consolas" w:eastAsia="Times New Roman" w:hAnsi="Consolas" w:cs="Times New Roman"/>
+          <w:color w:val="DCDCAA"/>
+          <w:sz w:val="21"/>
+          <w:szCs w:val="21"/>
+        </w:rPr>
+        <w:t>includes</w:t>
+      </w:r>
+      <w:r>
+        <w:rPr>
+          <w:rFonts w:ascii="Consolas" w:eastAsia="Times New Roman" w:hAnsi="Consolas" w:cs="Times New Roman"/>
+          <w:color w:val="CCCCCC"/>
+          <w:sz w:val="21"/>
+          <w:szCs w:val="21"/>
+        </w:rPr>
+        <w:t>(</w:t>
+      </w:r>
+      <w:r>
+        <w:rPr>
+          <w:rFonts w:ascii="Consolas" w:eastAsia="Times New Roman" w:hAnsi="Consolas" w:cs="Times New Roman"/>
+          <w:color w:val="4FC1FF"/>
+          <w:sz w:val="21"/>
+          <w:szCs w:val="21"/>
+        </w:rPr>
+        <w:t>numbers</w:t>
+      </w:r>
+      <w:r>
+        <w:rPr>
+          <w:rFonts w:ascii="Consolas" w:eastAsia="Times New Roman" w:hAnsi="Consolas" w:cs="Times New Roman"/>
+          <w:color w:val="CCCCCC"/>
+          <w:sz w:val="21"/>
+          <w:szCs w:val="21"/>
+        </w:rPr>
+        <w:t xml:space="preserve"> , </w:t>
+      </w:r>
+      <w:r>
+        <w:rPr>
+          <w:rFonts w:ascii="Consolas" w:eastAsia="Times New Roman" w:hAnsi="Consolas" w:cs="Times New Roman"/>
+          <w:color w:val="B5CEA8"/>
+          <w:sz w:val="21"/>
+          <w:szCs w:val="21"/>
+        </w:rPr>
+        <w:t>1</w:t>
+      </w:r>
+      <w:r>
+        <w:rPr>
+          <w:rFonts w:ascii="Consolas" w:eastAsia="Times New Roman" w:hAnsi="Consolas" w:cs="Times New Roman"/>
+          <w:color w:val="CCCCCC"/>
+          <w:sz w:val="21"/>
+          <w:szCs w:val="21"/>
+        </w:rPr>
+        <w:t>));</w:t>
+      </w:r>
+    </w:p>
+    <w:p>
+      <w:pPr>
+        <w:shd w:val="clear" w:color="auto" w:fill="1F1F1F"/>
+        <w:spacing w:after="0" w:line="285" w:lineRule="atLeast"/>
+        <w:rPr>
+          <w:rFonts w:ascii="Consolas" w:eastAsia="Times New Roman" w:hAnsi="Consolas" w:cs="Times New Roman"/>
+          <w:color w:val="CCCCCC"/>
+          <w:sz w:val="21"/>
+          <w:szCs w:val="21"/>
+        </w:rPr>
+      </w:pPr>
+    </w:p>
+    <w:p>
+      <w:pPr>
+        <w:shd w:val="clear" w:color="auto" w:fill="1F1F1F"/>
+        <w:spacing w:after="0" w:line="285" w:lineRule="atLeast"/>
+        <w:rPr>
+          <w:rFonts w:ascii="Consolas" w:eastAsia="Times New Roman" w:hAnsi="Consolas" w:cs="Times New Roman"/>
+          <w:color w:val="CCCCCC"/>
+          <w:sz w:val="21"/>
+          <w:szCs w:val="21"/>
+        </w:rPr>
+      </w:pPr>
+      <w:r>
+        <w:rPr>
+          <w:rFonts w:ascii="Consolas" w:eastAsia="Times New Roman" w:hAnsi="Consolas" w:cs="Times New Roman"/>
+          <w:color w:val="569CD6"/>
+          <w:sz w:val="21"/>
+          <w:szCs w:val="21"/>
+        </w:rPr>
+        <w:t>function</w:t>
+      </w:r>
+      <w:r>
+        <w:rPr>
+          <w:rFonts w:ascii="Consolas" w:eastAsia="Times New Roman" w:hAnsi="Consolas" w:cs="Times New Roman"/>
+          <w:color w:val="CCCCCC"/>
+          <w:sz w:val="21"/>
+          <w:szCs w:val="21"/>
+        </w:rPr>
+        <w:t xml:space="preserve"> </w:t>
+      </w:r>
+      <w:r>
+        <w:rPr>
+          <w:rFonts w:ascii="Consolas" w:eastAsia="Times New Roman" w:hAnsi="Consolas" w:cs="Times New Roman"/>
+          <w:color w:val="DCDCAA"/>
+          <w:sz w:val="21"/>
+          <w:szCs w:val="21"/>
+        </w:rPr>
+        <w:t>includes</w:t>
+      </w:r>
+      <w:r>
+        <w:rPr>
+          <w:rFonts w:ascii="Consolas" w:eastAsia="Times New Roman" w:hAnsi="Consolas" w:cs="Times New Roman"/>
+          <w:color w:val="CCCCCC"/>
+          <w:sz w:val="21"/>
+          <w:szCs w:val="21"/>
+        </w:rPr>
+        <w:t xml:space="preserve"> (</w:t>
+      </w:r>
+      <w:proofErr w:type="gramStart"/>
+      <w:r>
+        <w:rPr>
+          <w:rFonts w:ascii="Consolas" w:eastAsia="Times New Roman" w:hAnsi="Consolas" w:cs="Times New Roman"/>
+          <w:color w:val="9CDCFE"/>
+          <w:sz w:val="21"/>
+          <w:szCs w:val="21"/>
+        </w:rPr>
+        <w:t>array</w:t>
+      </w:r>
+      <w:r>
+        <w:rPr>
+          <w:rFonts w:ascii="Consolas" w:eastAsia="Times New Roman" w:hAnsi="Consolas" w:cs="Times New Roman"/>
+          <w:color w:val="CCCCCC"/>
+          <w:sz w:val="21"/>
+          <w:szCs w:val="21"/>
+        </w:rPr>
+        <w:t xml:space="preserve"> ,</w:t>
+      </w:r>
+      <w:proofErr w:type="gramEnd"/>
+      <w:r>
+        <w:rPr>
+          <w:rFonts w:ascii="Consolas" w:eastAsia="Times New Roman" w:hAnsi="Consolas" w:cs="Times New Roman"/>
+          <w:color w:val="CCCCCC"/>
+          <w:sz w:val="21"/>
+          <w:szCs w:val="21"/>
+        </w:rPr>
+        <w:t xml:space="preserve"> </w:t>
+      </w:r>
+      <w:proofErr w:type="spellStart"/>
+      <w:r>
+        <w:rPr>
+          <w:rFonts w:ascii="Consolas" w:eastAsia="Times New Roman" w:hAnsi="Consolas" w:cs="Times New Roman"/>
+          <w:color w:val="9CDCFE"/>
+          <w:sz w:val="21"/>
+          <w:szCs w:val="21"/>
+        </w:rPr>
+        <w:t>searchNumber</w:t>
+      </w:r>
+      <w:proofErr w:type="spellEnd"/>
+      <w:r>
+        <w:rPr>
+          <w:rFonts w:ascii="Consolas" w:eastAsia="Times New Roman" w:hAnsi="Consolas" w:cs="Times New Roman"/>
+          <w:color w:val="CCCCCC"/>
+          <w:sz w:val="21"/>
+          <w:szCs w:val="21"/>
+        </w:rPr>
+        <w:t>) {</w:t>
+      </w:r>
+    </w:p>
+    <w:p>
+      <w:pPr>
+        <w:shd w:val="clear" w:color="auto" w:fill="1F1F1F"/>
+        <w:spacing w:after="0" w:line="285" w:lineRule="atLeast"/>
+        <w:rPr>
+          <w:rFonts w:ascii="Consolas" w:eastAsia="Times New Roman" w:hAnsi="Consolas" w:cs="Times New Roman"/>
+          <w:color w:val="CCCCCC"/>
+          <w:sz w:val="21"/>
+          <w:szCs w:val="21"/>
+        </w:rPr>
+      </w:pPr>
+      <w:r>
+        <w:rPr>
+          <w:rFonts w:ascii="Consolas" w:eastAsia="Times New Roman" w:hAnsi="Consolas" w:cs="Times New Roman"/>
+          <w:color w:val="CCCCCC"/>
+          <w:sz w:val="21"/>
+          <w:szCs w:val="21"/>
+        </w:rPr>
+        <w:t xml:space="preserve">  </w:t>
+      </w:r>
+      <w:r>
+        <w:rPr>
+          <w:rFonts w:ascii="Consolas" w:eastAsia="Times New Roman" w:hAnsi="Consolas" w:cs="Times New Roman"/>
+          <w:color w:val="C586C0"/>
+          <w:sz w:val="21"/>
+          <w:szCs w:val="21"/>
+        </w:rPr>
+        <w:t>for</w:t>
+      </w:r>
+      <w:r>
+        <w:rPr>
+          <w:rFonts w:ascii="Consolas" w:eastAsia="Times New Roman" w:hAnsi="Consolas" w:cs="Times New Roman"/>
+          <w:color w:val="CCCCCC"/>
+          <w:sz w:val="21"/>
+          <w:szCs w:val="21"/>
+        </w:rPr>
+        <w:t xml:space="preserve"> (</w:t>
+      </w:r>
+      <w:r>
+        <w:rPr>
+          <w:rFonts w:ascii="Consolas" w:eastAsia="Times New Roman" w:hAnsi="Consolas" w:cs="Times New Roman"/>
+          <w:color w:val="569CD6"/>
+          <w:sz w:val="21"/>
+          <w:szCs w:val="21"/>
+        </w:rPr>
+        <w:t>let</w:t>
+      </w:r>
+      <w:r>
+        <w:rPr>
+          <w:rFonts w:ascii="Consolas" w:eastAsia="Times New Roman" w:hAnsi="Consolas" w:cs="Times New Roman"/>
+          <w:color w:val="CCCCCC"/>
+          <w:sz w:val="21"/>
+          <w:szCs w:val="21"/>
+        </w:rPr>
+        <w:t xml:space="preserve"> </w:t>
+      </w:r>
+      <w:r>
+        <w:rPr>
+          <w:rFonts w:ascii="Consolas" w:eastAsia="Times New Roman" w:hAnsi="Consolas" w:cs="Times New Roman"/>
+          <w:color w:val="9CDCFE"/>
+          <w:sz w:val="21"/>
+          <w:szCs w:val="21"/>
+        </w:rPr>
+        <w:t>element</w:t>
+      </w:r>
+      <w:r>
+        <w:rPr>
+          <w:rFonts w:ascii="Consolas" w:eastAsia="Times New Roman" w:hAnsi="Consolas" w:cs="Times New Roman"/>
+          <w:color w:val="CCCCCC"/>
+          <w:sz w:val="21"/>
+          <w:szCs w:val="21"/>
+        </w:rPr>
+        <w:t xml:space="preserve"> </w:t>
+      </w:r>
+      <w:r>
+        <w:rPr>
+          <w:rFonts w:ascii="Consolas" w:eastAsia="Times New Roman" w:hAnsi="Consolas" w:cs="Times New Roman"/>
+          <w:color w:val="569CD6"/>
+          <w:sz w:val="21"/>
+          <w:szCs w:val="21"/>
+        </w:rPr>
+        <w:t>of</w:t>
+      </w:r>
+      <w:r>
+        <w:rPr>
+          <w:rFonts w:ascii="Consolas" w:eastAsia="Times New Roman" w:hAnsi="Consolas" w:cs="Times New Roman"/>
+          <w:color w:val="CCCCCC"/>
+          <w:sz w:val="21"/>
+          <w:szCs w:val="21"/>
+        </w:rPr>
+        <w:t xml:space="preserve"> </w:t>
+      </w:r>
+      <w:r>
+        <w:rPr>
+          <w:rFonts w:ascii="Consolas" w:eastAsia="Times New Roman" w:hAnsi="Consolas" w:cs="Times New Roman"/>
+          <w:color w:val="9CDCFE"/>
+          <w:sz w:val="21"/>
+          <w:szCs w:val="21"/>
+        </w:rPr>
+        <w:t>array</w:t>
+      </w:r>
+      <w:r>
+        <w:rPr>
+          <w:rFonts w:ascii="Consolas" w:eastAsia="Times New Roman" w:hAnsi="Consolas" w:cs="Times New Roman"/>
+          <w:color w:val="CCCCCC"/>
+          <w:sz w:val="21"/>
+          <w:szCs w:val="21"/>
+        </w:rPr>
+        <w:t>)</w:t>
+      </w:r>
+    </w:p>
+    <w:p>
+      <w:pPr>
+        <w:shd w:val="clear" w:color="auto" w:fill="1F1F1F"/>
+        <w:spacing w:after="0" w:line="285" w:lineRule="atLeast"/>
+        <w:rPr>
+          <w:rFonts w:ascii="Consolas" w:eastAsia="Times New Roman" w:hAnsi="Consolas" w:cs="Times New Roman"/>
+          <w:color w:val="CCCCCC"/>
+          <w:sz w:val="21"/>
+          <w:szCs w:val="21"/>
+        </w:rPr>
+      </w:pPr>
+      <w:r>
+        <w:rPr>
+          <w:rFonts w:ascii="Consolas" w:eastAsia="Times New Roman" w:hAnsi="Consolas" w:cs="Times New Roman"/>
+          <w:color w:val="CCCCCC"/>
+          <w:sz w:val="21"/>
+          <w:szCs w:val="21"/>
+        </w:rPr>
+        <w:t xml:space="preserve">    </w:t>
+      </w:r>
+      <w:proofErr w:type="gramStart"/>
+      <w:r>
+        <w:rPr>
+          <w:rFonts w:ascii="Consolas" w:eastAsia="Times New Roman" w:hAnsi="Consolas" w:cs="Times New Roman"/>
+          <w:color w:val="C586C0"/>
+          <w:sz w:val="21"/>
+          <w:szCs w:val="21"/>
+        </w:rPr>
+        <w:t>if</w:t>
+      </w:r>
+      <w:r>
+        <w:rPr>
+          <w:rFonts w:ascii="Consolas" w:eastAsia="Times New Roman" w:hAnsi="Consolas" w:cs="Times New Roman"/>
+          <w:color w:val="CCCCCC"/>
+          <w:sz w:val="21"/>
+          <w:szCs w:val="21"/>
+        </w:rPr>
+        <w:t xml:space="preserve">( </w:t>
+      </w:r>
+      <w:r>
+        <w:rPr>
+          <w:rFonts w:ascii="Consolas" w:eastAsia="Times New Roman" w:hAnsi="Consolas" w:cs="Times New Roman"/>
+          <w:color w:val="9CDCFE"/>
+          <w:sz w:val="21"/>
+          <w:szCs w:val="21"/>
+        </w:rPr>
+        <w:t>element</w:t>
+      </w:r>
+      <w:proofErr w:type="gramEnd"/>
+      <w:r>
+        <w:rPr>
+          <w:rFonts w:ascii="Consolas" w:eastAsia="Times New Roman" w:hAnsi="Consolas" w:cs="Times New Roman"/>
+          <w:color w:val="CCCCCC"/>
+          <w:sz w:val="21"/>
+          <w:szCs w:val="21"/>
+        </w:rPr>
+        <w:t xml:space="preserve"> </w:t>
+      </w:r>
+      <w:r>
+        <w:rPr>
+          <w:rFonts w:ascii="Consolas" w:eastAsia="Times New Roman" w:hAnsi="Consolas" w:cs="Times New Roman"/>
+          <w:color w:val="D4D4D4"/>
+          <w:sz w:val="21"/>
+          <w:szCs w:val="21"/>
+        </w:rPr>
+        <w:t>===</w:t>
+      </w:r>
+      <w:r>
+        <w:rPr>
+          <w:rFonts w:ascii="Consolas" w:eastAsia="Times New Roman" w:hAnsi="Consolas" w:cs="Times New Roman"/>
+          <w:color w:val="CCCCCC"/>
+          <w:sz w:val="21"/>
+          <w:szCs w:val="21"/>
+        </w:rPr>
+        <w:t xml:space="preserve"> </w:t>
+      </w:r>
+      <w:proofErr w:type="spellStart"/>
+      <w:r>
+        <w:rPr>
+          <w:rFonts w:ascii="Consolas" w:eastAsia="Times New Roman" w:hAnsi="Consolas" w:cs="Times New Roman"/>
+          <w:color w:val="9CDCFE"/>
+          <w:sz w:val="21"/>
+          <w:szCs w:val="21"/>
+        </w:rPr>
+        <w:t>searchNumber</w:t>
+      </w:r>
+      <w:proofErr w:type="spellEnd"/>
+      <w:r>
+        <w:rPr>
+          <w:rFonts w:ascii="Consolas" w:eastAsia="Times New Roman" w:hAnsi="Consolas" w:cs="Times New Roman"/>
+          <w:color w:val="CCCCCC"/>
+          <w:sz w:val="21"/>
+          <w:szCs w:val="21"/>
+        </w:rPr>
+        <w:t>)</w:t>
+      </w:r>
+    </w:p>
+    <w:p>
+      <w:pPr>
+        <w:shd w:val="clear" w:color="auto" w:fill="1F1F1F"/>
+        <w:spacing w:after="0" w:line="285" w:lineRule="atLeast"/>
+        <w:rPr>
+          <w:rFonts w:ascii="Consolas" w:eastAsia="Times New Roman" w:hAnsi="Consolas" w:cs="Times New Roman"/>
+          <w:color w:val="CCCCCC"/>
+          <w:sz w:val="21"/>
+          <w:szCs w:val="21"/>
+        </w:rPr>
+      </w:pPr>
+      <w:r>
+        <w:rPr>
+          <w:rFonts w:ascii="Consolas" w:eastAsia="Times New Roman" w:hAnsi="Consolas" w:cs="Times New Roman"/>
+          <w:color w:val="CCCCCC"/>
+          <w:sz w:val="21"/>
+          <w:szCs w:val="21"/>
+        </w:rPr>
+        <w:t xml:space="preserve">        </w:t>
+      </w:r>
+      <w:r>
+        <w:rPr>
+          <w:rFonts w:ascii="Consolas" w:eastAsia="Times New Roman" w:hAnsi="Consolas" w:cs="Times New Roman"/>
+          <w:color w:val="C586C0"/>
+          <w:sz w:val="21"/>
+          <w:szCs w:val="21"/>
+        </w:rPr>
+        <w:t>return</w:t>
+      </w:r>
+      <w:r>
+        <w:rPr>
+          <w:rFonts w:ascii="Consolas" w:eastAsia="Times New Roman" w:hAnsi="Consolas" w:cs="Times New Roman"/>
+          <w:color w:val="CCCCCC"/>
+          <w:sz w:val="21"/>
+          <w:szCs w:val="21"/>
+        </w:rPr>
+        <w:t xml:space="preserve"> </w:t>
+      </w:r>
+      <w:r>
+        <w:rPr>
+          <w:rFonts w:ascii="Consolas" w:eastAsia="Times New Roman" w:hAnsi="Consolas" w:cs="Times New Roman"/>
+          <w:color w:val="569CD6"/>
+          <w:sz w:val="21"/>
+          <w:szCs w:val="21"/>
+        </w:rPr>
+        <w:t>true</w:t>
+      </w:r>
+      <w:r>
+        <w:rPr>
+          <w:rFonts w:ascii="Consolas" w:eastAsia="Times New Roman" w:hAnsi="Consolas" w:cs="Times New Roman"/>
+          <w:color w:val="CCCCCC"/>
+          <w:sz w:val="21"/>
+          <w:szCs w:val="21"/>
+        </w:rPr>
+        <w:t>;</w:t>
+      </w:r>
+    </w:p>
+    <w:p>
+      <w:pPr>
+        <w:shd w:val="clear" w:color="auto" w:fill="1F1F1F"/>
+        <w:spacing w:after="0" w:line="285" w:lineRule="atLeast"/>
+        <w:rPr>
+          <w:rFonts w:ascii="Consolas" w:eastAsia="Times New Roman" w:hAnsi="Consolas" w:cs="Times New Roman"/>
+          <w:color w:val="CCCCCC"/>
+          <w:sz w:val="21"/>
+          <w:szCs w:val="21"/>
+        </w:rPr>
+      </w:pPr>
+      <w:r>
+        <w:rPr>
+          <w:rFonts w:ascii="Consolas" w:eastAsia="Times New Roman" w:hAnsi="Consolas" w:cs="Times New Roman"/>
+          <w:color w:val="CCCCCC"/>
+          <w:sz w:val="21"/>
+          <w:szCs w:val="21"/>
+        </w:rPr>
+        <w:t xml:space="preserve">    </w:t>
+      </w:r>
+      <w:r>
+        <w:rPr>
+          <w:rFonts w:ascii="Consolas" w:eastAsia="Times New Roman" w:hAnsi="Consolas" w:cs="Times New Roman"/>
+          <w:color w:val="C586C0"/>
+          <w:sz w:val="21"/>
+          <w:szCs w:val="21"/>
+        </w:rPr>
+        <w:t>return</w:t>
+      </w:r>
+      <w:r>
+        <w:rPr>
+          <w:rFonts w:ascii="Consolas" w:eastAsia="Times New Roman" w:hAnsi="Consolas" w:cs="Times New Roman"/>
+          <w:color w:val="CCCCCC"/>
+          <w:sz w:val="21"/>
+          <w:szCs w:val="21"/>
+        </w:rPr>
+        <w:t xml:space="preserve"> </w:t>
+      </w:r>
+      <w:r>
+        <w:rPr>
+          <w:rFonts w:ascii="Consolas" w:eastAsia="Times New Roman" w:hAnsi="Consolas" w:cs="Times New Roman"/>
+          <w:color w:val="569CD6"/>
+          <w:sz w:val="21"/>
+          <w:szCs w:val="21"/>
+        </w:rPr>
+        <w:t>false</w:t>
+      </w:r>
+      <w:r>
+        <w:rPr>
+          <w:rFonts w:ascii="Consolas" w:eastAsia="Times New Roman" w:hAnsi="Consolas" w:cs="Times New Roman"/>
+          <w:color w:val="CCCCCC"/>
+          <w:sz w:val="21"/>
+          <w:szCs w:val="21"/>
+        </w:rPr>
+        <w:t>;</w:t>
+      </w:r>
+    </w:p>
+    <w:p>
+      <w:pPr>
+        <w:shd w:val="clear" w:color="auto" w:fill="1F1F1F"/>
+        <w:spacing w:after="0" w:line="285" w:lineRule="atLeast"/>
+        <w:rPr>
+          <w:rFonts w:ascii="Consolas" w:eastAsia="Times New Roman" w:hAnsi="Consolas" w:cs="Times New Roman"/>
+          <w:color w:val="CCCCCC"/>
+          <w:sz w:val="21"/>
+          <w:szCs w:val="21"/>
+        </w:rPr>
+      </w:pPr>
+      <w:r>
+        <w:rPr>
+          <w:rFonts w:ascii="Consolas" w:eastAsia="Times New Roman" w:hAnsi="Consolas" w:cs="Times New Roman"/>
+          <w:color w:val="CCCCCC"/>
+          <w:sz w:val="21"/>
+          <w:szCs w:val="21"/>
+        </w:rPr>
+        <w:t>}</w:t>
+      </w:r>
+    </w:p>
+    <w:p/>
+    <w:p/>
+    <w:p/>
+    <w:p/>
+    <w:p/>
+    <w:p/>
+    <w:p/>
+    <w:p>
+      <w:pPr>
+        <w:pStyle w:val="ListParagraph"/>
+        <w:numPr>
+          <w:ilvl w:val="0"/>
+          <w:numId w:val="1"/>
+        </w:numPr>
+      </w:pPr>
+      <w:r>
         <w:lastRenderedPageBreak/>
-        <w:t xml:space="preserve">Exercise 1 array from range </w:t>
-      </w:r>
-    </w:p>
-    <w:p>
+        <w:t xml:space="preserve">Exercise 3 Except </w:t>
+      </w:r>
       <w:bookmarkStart w:id="0" w:name="_GoBack"/>
       <w:bookmarkEnd w:id="0"/>
     </w:p>
@@ -12726,7 +14302,7 @@
   <w:abstractNum w:abstractNumId="1" w15:restartNumberingAfterBreak="0">
     <w:nsid w:val="756164B0"/>
     <w:multiLevelType w:val="hybridMultilevel"/>
-    <w:tmpl w:val="D4507DEE"/>
+    <w:tmpl w:val="D00C1B22"/>
     <w:lvl w:ilvl="0" w:tplc="04090001">
       <w:start w:val="1"/>
       <w:numFmt w:val="bullet"/>

</xml_diff>